<commit_message>
Changed generated document to account for sponsored
</commit_message>
<xml_diff>
--- a/Dfe.PrepareConversions/Dfe.PrepareConversions/Resources/htb-template.docx
+++ b/Dfe.PrepareConversions/Dfe.PrepareConversions/Resources/htb-template.docx
@@ -1,6 +1,6 @@
 
 <file path=word/document.xml><?xml version="1.0" encoding="utf-8"?>
-<w:document xmlns:wpc="http://schemas.microsoft.com/office/word/2010/wordprocessingCanvas" xmlns:cx="http://schemas.microsoft.com/office/drawing/2014/chartex" xmlns:cx1="http://schemas.microsoft.com/office/drawing/2015/9/8/chartex" xmlns:cx2="http://schemas.microsoft.com/office/drawing/2015/10/21/chartex" xmlns:cx3="http://schemas.microsoft.com/office/drawing/2016/5/9/chartex" xmlns:cx4="http://schemas.microsoft.com/office/drawing/2016/5/10/chartex" xmlns:cx5="http://schemas.microsoft.com/office/drawing/2016/5/11/chartex" xmlns:cx6="http://schemas.microsoft.com/office/drawing/2016/5/12/chartex" xmlns:cx7="http://schemas.microsoft.com/office/drawing/2016/5/13/chartex" xmlns:cx8="http://schemas.microsoft.com/office/drawing/2016/5/14/chartex" xmlns:mc="http://schemas.openxmlformats.org/markup-compatibility/2006" xmlns:aink="http://schemas.microsoft.com/office/drawing/2016/ink" xmlns:am3d="http://schemas.microsoft.com/office/drawing/2017/model3d" xmlns:o="urn:schemas-microsoft-com:office:office" xmlns:oel="http://schemas.microsoft.com/office/2019/extlst" xmlns:r="http://schemas.openxmlformats.org/officeDocument/2006/relationships" xmlns:m="http://schemas.openxmlformats.org/officeDocument/2006/math" xmlns:v="urn:schemas-microsoft-com:vml" xmlns:wp14="http://schemas.microsoft.com/office/word/2010/wordprocessingDrawing" xmlns:wp="http://schemas.openxmlformats.org/drawingml/2006/wordprocessingDrawing" xmlns:w10="urn:schemas-microsoft-com:office:word" xmlns:w="http://schemas.openxmlformats.org/wordprocessingml/2006/main" xmlns:w14="http://schemas.microsoft.com/office/word/2010/wordml" xmlns:w15="http://schemas.microsoft.com/office/word/2012/wordml" xmlns:w16cex="http://schemas.microsoft.com/office/word/2018/wordml/cex" xmlns:w16cid="http://schemas.microsoft.com/office/word/2016/wordml/cid" xmlns:w16="http://schemas.microsoft.com/office/word/2018/wordml" xmlns:w16sdtdh="http://schemas.microsoft.com/office/word/2020/wordml/sdtdatahash" xmlns:w16se="http://schemas.microsoft.com/office/word/2015/wordml/symex" xmlns:wpg="http://schemas.microsoft.com/office/word/2010/wordprocessingGroup" xmlns:wpi="http://schemas.microsoft.com/office/word/2010/wordprocessingInk" xmlns:wne="http://schemas.microsoft.com/office/word/2006/wordml" xmlns:wps="http://schemas.microsoft.com/office/word/2010/wordprocessingShape" mc:Ignorable="w14 w15 w16se w16cid w16 w16cex w16sdtdh wp14">
+<w:document xmlns:wpc="http://schemas.microsoft.com/office/word/2010/wordprocessingCanvas" xmlns:cx="http://schemas.microsoft.com/office/drawing/2014/chartex" xmlns:cx1="http://schemas.microsoft.com/office/drawing/2015/9/8/chartex" xmlns:cx2="http://schemas.microsoft.com/office/drawing/2015/10/21/chartex" xmlns:cx3="http://schemas.microsoft.com/office/drawing/2016/5/9/chartex" xmlns:cx4="http://schemas.microsoft.com/office/drawing/2016/5/10/chartex" xmlns:cx5="http://schemas.microsoft.com/office/drawing/2016/5/11/chartex" xmlns:cx6="http://schemas.microsoft.com/office/drawing/2016/5/12/chartex" xmlns:cx7="http://schemas.microsoft.com/office/drawing/2016/5/13/chartex" xmlns:cx8="http://schemas.microsoft.com/office/drawing/2016/5/14/chartex" xmlns:mc="http://schemas.openxmlformats.org/markup-compatibility/2006" xmlns:aink="http://schemas.microsoft.com/office/drawing/2016/ink" xmlns:am3d="http://schemas.microsoft.com/office/drawing/2017/model3d" xmlns:o="urn:schemas-microsoft-com:office:office" xmlns:oel="http://schemas.microsoft.com/office/2019/extlst" xmlns:r="http://schemas.openxmlformats.org/officeDocument/2006/relationships" xmlns:m="http://schemas.openxmlformats.org/officeDocument/2006/math" xmlns:v="urn:schemas-microsoft-com:vml" xmlns:wp14="http://schemas.microsoft.com/office/word/2010/wordprocessingDrawing" xmlns:wp="http://schemas.openxmlformats.org/drawingml/2006/wordprocessingDrawing" xmlns:w10="urn:schemas-microsoft-com:office:word" xmlns:w="http://schemas.openxmlformats.org/wordprocessingml/2006/main" xmlns:w14="http://schemas.microsoft.com/office/word/2010/wordml" xmlns:w15="http://schemas.microsoft.com/office/word/2012/wordml" xmlns:w16cex="http://schemas.microsoft.com/office/word/2018/wordml/cex" xmlns:w16cid="http://schemas.microsoft.com/office/word/2016/wordml/cid" xmlns:w16="http://schemas.microsoft.com/office/word/2018/wordml" xmlns:w16du="http://schemas.microsoft.com/office/word/2023/wordml/word16du" xmlns:w16sdtdh="http://schemas.microsoft.com/office/word/2020/wordml/sdtdatahash" xmlns:w16se="http://schemas.microsoft.com/office/word/2015/wordml/symex" xmlns:wpg="http://schemas.microsoft.com/office/word/2010/wordprocessingGroup" xmlns:wpi="http://schemas.microsoft.com/office/word/2010/wordprocessingInk" xmlns:wne="http://schemas.microsoft.com/office/word/2006/wordml" xmlns:wps="http://schemas.microsoft.com/office/word/2010/wordprocessingShape" mc:Ignorable="w14 w15 w16se w16cid w16 w16cex w16sdtdh wp14">
   <w:body>
     <w:p>
       <w:pPr>
@@ -48,1970 +48,77 @@
         <w:t>]</w:t>
       </w:r>
     </w:p>
-    <w:tbl>
-      <w:tblPr>
-        <w:tblW w:w="0" w:type="auto"/>
-        <w:tblInd w:w="108" w:type="dxa"/>
-        <w:tblCellMar>
-          <w:left w:w="10" w:type="dxa"/>
-          <w:right w:w="10" w:type="dxa"/>
-        </w:tblCellMar>
-        <w:tblLook w:val="04A0" w:firstRow="1" w:lastRow="0" w:firstColumn="1" w:lastColumn="0" w:noHBand="0" w:noVBand="1"/>
-      </w:tblPr>
-      <w:tblGrid>
-        <w:gridCol w:w="4859"/>
-        <w:gridCol w:w="4765"/>
-      </w:tblGrid>
-      <w:tr>
-        <w:trPr>
-          <w:trHeight w:val="1"/>
-        </w:trPr>
-        <w:tc>
-          <w:tcPr>
-            <w:tcW w:w="4985" w:type="dxa"/>
-            <w:tcBorders>
-              <w:top w:val="single" w:sz="8" w:space="0" w:color="000000"/>
-              <w:left w:val="single" w:sz="8" w:space="0" w:color="000000"/>
-              <w:bottom w:val="single" w:sz="8" w:space="0" w:color="000000"/>
-              <w:right w:val="single" w:sz="8" w:space="0" w:color="000000"/>
-            </w:tcBorders>
-            <w:shd w:val="clear" w:color="000000" w:fill="FFFFFF"/>
-            <w:tcMar>
-              <w:left w:w="108" w:type="dxa"/>
-              <w:right w:w="108" w:type="dxa"/>
-            </w:tcMar>
-          </w:tcPr>
-          <w:p>
-            <w:pPr>
-              <w:spacing w:before="120" w:after="120" w:line="240" w:lineRule="auto"/>
-            </w:pPr>
-            <w:r>
-              <w:rPr>
-                <w:b/>
-                <w:sz w:val="24"/>
-              </w:rPr>
-              <w:t>Recommendation</w:t>
-            </w:r>
-          </w:p>
-        </w:tc>
-        <w:tc>
-          <w:tcPr>
-            <w:tcW w:w="4765" w:type="dxa"/>
-            <w:tcBorders>
-              <w:top w:val="single" w:sz="8" w:space="0" w:color="000000"/>
-              <w:left w:val="single" w:sz="8" w:space="0" w:color="000000"/>
-              <w:bottom w:val="single" w:sz="8" w:space="0" w:color="000000"/>
-              <w:right w:val="single" w:sz="8" w:space="0" w:color="000000"/>
-            </w:tcBorders>
-            <w:shd w:val="clear" w:color="000000" w:fill="FFFFFF"/>
-            <w:tcMar>
-              <w:left w:w="108" w:type="dxa"/>
-              <w:right w:w="108" w:type="dxa"/>
-            </w:tcMar>
-          </w:tcPr>
-          <w:p>
-            <w:pPr>
-              <w:spacing w:before="120" w:after="120" w:line="240" w:lineRule="auto"/>
-            </w:pPr>
-            <w:r>
-              <w:rPr>
-                <w:sz w:val="24"/>
-              </w:rPr>
-              <w:t>[</w:t>
-            </w:r>
-            <w:proofErr w:type="spellStart"/>
-            <w:r>
-              <w:rPr>
-                <w:sz w:val="24"/>
-              </w:rPr>
-              <w:t>RecommendationForProject</w:t>
-            </w:r>
-            <w:proofErr w:type="spellEnd"/>
-            <w:r>
-              <w:rPr>
-                <w:sz w:val="24"/>
-              </w:rPr>
-              <w:t>]</w:t>
-            </w:r>
-          </w:p>
-        </w:tc>
-      </w:tr>
-      <w:tr>
-        <w:trPr>
-          <w:trHeight w:val="1"/>
-        </w:trPr>
-        <w:tc>
-          <w:tcPr>
-            <w:tcW w:w="4985" w:type="dxa"/>
-            <w:tcBorders>
-              <w:top w:val="single" w:sz="8" w:space="0" w:color="000000"/>
-              <w:left w:val="single" w:sz="8" w:space="0" w:color="000000"/>
-              <w:bottom w:val="single" w:sz="8" w:space="0" w:color="000000"/>
-              <w:right w:val="single" w:sz="8" w:space="0" w:color="000000"/>
-            </w:tcBorders>
-            <w:shd w:val="clear" w:color="000000" w:fill="FFFFFF"/>
-            <w:tcMar>
-              <w:left w:w="108" w:type="dxa"/>
-              <w:right w:w="108" w:type="dxa"/>
-            </w:tcMar>
-          </w:tcPr>
-          <w:p>
-            <w:pPr>
-              <w:spacing w:before="120" w:after="120" w:line="240" w:lineRule="auto"/>
-            </w:pPr>
-            <w:r>
-              <w:rPr>
-                <w:b/>
-                <w:sz w:val="24"/>
-              </w:rPr>
-              <w:t>Is an academy order (AO) required?</w:t>
-            </w:r>
-          </w:p>
-        </w:tc>
-        <w:tc>
-          <w:tcPr>
-            <w:tcW w:w="4765" w:type="dxa"/>
-            <w:tcBorders>
-              <w:top w:val="single" w:sz="8" w:space="0" w:color="000000"/>
-              <w:left w:val="single" w:sz="8" w:space="0" w:color="000000"/>
-              <w:bottom w:val="single" w:sz="8" w:space="0" w:color="000000"/>
-              <w:right w:val="single" w:sz="8" w:space="0" w:color="000000"/>
-            </w:tcBorders>
-            <w:shd w:val="clear" w:color="000000" w:fill="FFFFFF"/>
-            <w:tcMar>
-              <w:left w:w="108" w:type="dxa"/>
-              <w:right w:w="108" w:type="dxa"/>
-            </w:tcMar>
-          </w:tcPr>
-          <w:p>
-            <w:pPr>
-              <w:spacing w:before="120" w:after="120" w:line="240" w:lineRule="auto"/>
-            </w:pPr>
-            <w:r>
-              <w:rPr>
-                <w:sz w:val="24"/>
-              </w:rPr>
-              <w:t>[</w:t>
-            </w:r>
-            <w:proofErr w:type="spellStart"/>
-            <w:r>
-              <w:rPr>
-                <w:sz w:val="24"/>
-              </w:rPr>
-              <w:t>AcademyOrderRequired</w:t>
-            </w:r>
-            <w:proofErr w:type="spellEnd"/>
-            <w:r>
-              <w:rPr>
-                <w:sz w:val="24"/>
-              </w:rPr>
-              <w:t>]</w:t>
-            </w:r>
-          </w:p>
-        </w:tc>
-      </w:tr>
-      <w:tr>
-        <w:trPr>
-          <w:trHeight w:val="1"/>
-        </w:trPr>
-        <w:tc>
-          <w:tcPr>
-            <w:tcW w:w="4985" w:type="dxa"/>
-            <w:tcBorders>
-              <w:top w:val="single" w:sz="8" w:space="0" w:color="000000"/>
-              <w:left w:val="single" w:sz="8" w:space="0" w:color="000000"/>
-              <w:bottom w:val="single" w:sz="8" w:space="0" w:color="000000"/>
-              <w:right w:val="single" w:sz="8" w:space="0" w:color="000000"/>
-            </w:tcBorders>
-            <w:shd w:val="clear" w:color="000000" w:fill="FFFFFF"/>
-            <w:tcMar>
-              <w:left w:w="108" w:type="dxa"/>
-              <w:right w:w="108" w:type="dxa"/>
-            </w:tcMar>
-          </w:tcPr>
-          <w:p>
-            <w:pPr>
-              <w:spacing w:before="120" w:after="120" w:line="240" w:lineRule="auto"/>
-            </w:pPr>
-            <w:r>
-              <w:rPr>
-                <w:b/>
-                <w:sz w:val="24"/>
-              </w:rPr>
-              <w:t>Academy type and route</w:t>
-            </w:r>
-          </w:p>
-        </w:tc>
-        <w:tc>
-          <w:tcPr>
-            <w:tcW w:w="4765" w:type="dxa"/>
-            <w:tcBorders>
-              <w:top w:val="single" w:sz="8" w:space="0" w:color="000000"/>
-              <w:left w:val="single" w:sz="8" w:space="0" w:color="000000"/>
-              <w:bottom w:val="single" w:sz="8" w:space="0" w:color="000000"/>
-              <w:right w:val="single" w:sz="8" w:space="0" w:color="000000"/>
-            </w:tcBorders>
-            <w:shd w:val="clear" w:color="000000" w:fill="FFFFFF"/>
-            <w:tcMar>
-              <w:left w:w="108" w:type="dxa"/>
-              <w:right w:w="108" w:type="dxa"/>
-            </w:tcMar>
-          </w:tcPr>
-          <w:p>
-            <w:pPr>
-              <w:spacing w:before="120" w:after="120" w:line="240" w:lineRule="auto"/>
-              <w:rPr>
-                <w:sz w:val="24"/>
-              </w:rPr>
-            </w:pPr>
-            <w:r>
-              <w:rPr>
-                <w:sz w:val="24"/>
-              </w:rPr>
-              <w:t>[</w:t>
-            </w:r>
-            <w:proofErr w:type="spellStart"/>
-            <w:r>
-              <w:rPr>
-                <w:sz w:val="24"/>
-              </w:rPr>
-              <w:t>AcademyTypeRouteAndConversionGrant</w:t>
-            </w:r>
-            <w:proofErr w:type="spellEnd"/>
-            <w:r>
-              <w:rPr>
-                <w:sz w:val="24"/>
-              </w:rPr>
-              <w:t>]</w:t>
-            </w:r>
-          </w:p>
-          <w:p>
-            <w:pPr>
-              <w:spacing w:before="120" w:after="120" w:line="240" w:lineRule="auto"/>
-            </w:pPr>
-            <w:r>
-              <w:rPr>
-                <w:sz w:val="24"/>
-              </w:rPr>
-              <w:t>[</w:t>
-            </w:r>
-            <w:proofErr w:type="spellStart"/>
-            <w:r>
-              <w:rPr>
-                <w:sz w:val="24"/>
-              </w:rPr>
-              <w:t>ConversionSupportGrantChangeReason</w:t>
-            </w:r>
-            <w:proofErr w:type="spellEnd"/>
-            <w:r>
-              <w:rPr>
-                <w:sz w:val="24"/>
-              </w:rPr>
-              <w:t>]</w:t>
-            </w:r>
-          </w:p>
-        </w:tc>
-      </w:tr>
-    </w:tbl>
     <w:p>
       <w:pPr>
-        <w:spacing w:before="120" w:after="120" w:line="240" w:lineRule="auto"/>
-      </w:pPr>
-    </w:p>
-    <w:tbl>
-      <w:tblPr>
-        <w:tblW w:w="0" w:type="auto"/>
-        <w:tblInd w:w="108" w:type="dxa"/>
-        <w:tblCellMar>
-          <w:left w:w="10" w:type="dxa"/>
-          <w:right w:w="10" w:type="dxa"/>
-        </w:tblCellMar>
-        <w:tblLook w:val="04A0" w:firstRow="1" w:lastRow="0" w:firstColumn="1" w:lastColumn="0" w:noHBand="0" w:noVBand="1"/>
-      </w:tblPr>
-      <w:tblGrid>
-        <w:gridCol w:w="5126"/>
-        <w:gridCol w:w="4498"/>
-      </w:tblGrid>
-      <w:tr>
-        <w:trPr>
-          <w:trHeight w:val="1"/>
-        </w:trPr>
-        <w:tc>
-          <w:tcPr>
-            <w:tcW w:w="5235" w:type="dxa"/>
-            <w:tcBorders>
-              <w:top w:val="single" w:sz="8" w:space="0" w:color="000000"/>
-              <w:left w:val="single" w:sz="8" w:space="0" w:color="000000"/>
-              <w:bottom w:val="single" w:sz="8" w:space="0" w:color="000000"/>
-              <w:right w:val="single" w:sz="8" w:space="0" w:color="000000"/>
-            </w:tcBorders>
-            <w:shd w:val="clear" w:color="000000" w:fill="FFFFFF"/>
-            <w:tcMar>
-              <w:left w:w="108" w:type="dxa"/>
-              <w:right w:w="108" w:type="dxa"/>
-            </w:tcMar>
-          </w:tcPr>
-          <w:p>
-            <w:pPr>
-              <w:spacing w:before="120" w:after="120" w:line="240" w:lineRule="auto"/>
-            </w:pPr>
-            <w:r>
-              <w:rPr>
-                <w:b/>
-                <w:sz w:val="24"/>
-              </w:rPr>
-              <w:t>Date of Advisory Board</w:t>
-            </w:r>
-          </w:p>
-        </w:tc>
-        <w:tc>
-          <w:tcPr>
-            <w:tcW w:w="4515" w:type="dxa"/>
-            <w:tcBorders>
-              <w:top w:val="single" w:sz="8" w:space="0" w:color="000000"/>
-              <w:left w:val="single" w:sz="8" w:space="0" w:color="000000"/>
-              <w:bottom w:val="single" w:sz="8" w:space="0" w:color="000000"/>
-              <w:right w:val="single" w:sz="8" w:space="0" w:color="000000"/>
-            </w:tcBorders>
-            <w:shd w:val="clear" w:color="000000" w:fill="FFFFFF"/>
-            <w:tcMar>
-              <w:left w:w="108" w:type="dxa"/>
-              <w:right w:w="108" w:type="dxa"/>
-            </w:tcMar>
-          </w:tcPr>
-          <w:p>
-            <w:pPr>
-              <w:spacing w:before="120" w:after="120" w:line="240" w:lineRule="auto"/>
-            </w:pPr>
-            <w:r>
-              <w:rPr>
-                <w:sz w:val="24"/>
-              </w:rPr>
-              <w:t xml:space="preserve"> [</w:t>
-            </w:r>
-            <w:proofErr w:type="spellStart"/>
-            <w:r>
-              <w:rPr>
-                <w:sz w:val="24"/>
-              </w:rPr>
-              <w:t>HeadTeacherBoardDate</w:t>
-            </w:r>
-            <w:proofErr w:type="spellEnd"/>
-            <w:r>
-              <w:rPr>
-                <w:sz w:val="24"/>
-              </w:rPr>
-              <w:t>]</w:t>
-            </w:r>
-          </w:p>
-        </w:tc>
-      </w:tr>
-      <w:tr>
-        <w:trPr>
-          <w:trHeight w:val="1"/>
-        </w:trPr>
-        <w:tc>
-          <w:tcPr>
-            <w:tcW w:w="5235" w:type="dxa"/>
-            <w:tcBorders>
-              <w:top w:val="single" w:sz="8" w:space="0" w:color="000000"/>
-              <w:left w:val="single" w:sz="8" w:space="0" w:color="000000"/>
-              <w:bottom w:val="single" w:sz="8" w:space="0" w:color="000000"/>
-              <w:right w:val="single" w:sz="8" w:space="0" w:color="000000"/>
-            </w:tcBorders>
-            <w:shd w:val="clear" w:color="000000" w:fill="FFFFFF"/>
-            <w:tcMar>
-              <w:left w:w="108" w:type="dxa"/>
-              <w:right w:w="108" w:type="dxa"/>
-            </w:tcMar>
-          </w:tcPr>
-          <w:p>
-            <w:pPr>
-              <w:spacing w:before="120" w:after="120" w:line="240" w:lineRule="auto"/>
-            </w:pPr>
-            <w:r>
-              <w:rPr>
-                <w:b/>
-                <w:sz w:val="24"/>
-              </w:rPr>
-              <w:t>Proposed academy opening date</w:t>
-            </w:r>
-          </w:p>
-        </w:tc>
-        <w:tc>
-          <w:tcPr>
-            <w:tcW w:w="4515" w:type="dxa"/>
-            <w:tcBorders>
-              <w:top w:val="single" w:sz="8" w:space="0" w:color="000000"/>
-              <w:left w:val="single" w:sz="8" w:space="0" w:color="000000"/>
-              <w:bottom w:val="single" w:sz="8" w:space="0" w:color="000000"/>
-              <w:right w:val="single" w:sz="8" w:space="0" w:color="000000"/>
-            </w:tcBorders>
-            <w:shd w:val="clear" w:color="000000" w:fill="FFFFFF"/>
-            <w:tcMar>
-              <w:left w:w="108" w:type="dxa"/>
-              <w:right w:w="108" w:type="dxa"/>
-            </w:tcMar>
-          </w:tcPr>
-          <w:p>
-            <w:pPr>
-              <w:spacing w:before="120" w:after="120" w:line="240" w:lineRule="auto"/>
-            </w:pPr>
-            <w:r>
-              <w:rPr>
-                <w:sz w:val="24"/>
-              </w:rPr>
-              <w:t xml:space="preserve"> [</w:t>
-            </w:r>
-            <w:proofErr w:type="spellStart"/>
-            <w:r>
-              <w:rPr>
-                <w:sz w:val="24"/>
-              </w:rPr>
-              <w:t>ProposedAcademyOpeningDate</w:t>
-            </w:r>
-            <w:proofErr w:type="spellEnd"/>
-            <w:r>
-              <w:rPr>
-                <w:sz w:val="24"/>
-              </w:rPr>
-              <w:t>]</w:t>
-            </w:r>
-          </w:p>
-        </w:tc>
-      </w:tr>
-      <w:tr>
-        <w:trPr>
-          <w:trHeight w:val="1"/>
-        </w:trPr>
-        <w:tc>
-          <w:tcPr>
-            <w:tcW w:w="5235" w:type="dxa"/>
-            <w:tcBorders>
-              <w:top w:val="single" w:sz="8" w:space="0" w:color="000000"/>
-              <w:left w:val="single" w:sz="8" w:space="0" w:color="000000"/>
-              <w:bottom w:val="single" w:sz="8" w:space="0" w:color="000000"/>
-              <w:right w:val="single" w:sz="8" w:space="0" w:color="000000"/>
-            </w:tcBorders>
-            <w:shd w:val="clear" w:color="000000" w:fill="FFFFFF"/>
-            <w:tcMar>
-              <w:left w:w="108" w:type="dxa"/>
-              <w:right w:w="108" w:type="dxa"/>
-            </w:tcMar>
-          </w:tcPr>
-          <w:p>
-            <w:pPr>
-              <w:spacing w:before="120" w:after="120" w:line="240" w:lineRule="auto"/>
-            </w:pPr>
-            <w:r>
-              <w:rPr>
-                <w:b/>
-                <w:sz w:val="24"/>
-              </w:rPr>
-              <w:t>Previous Advisory Board</w:t>
-            </w:r>
-          </w:p>
-        </w:tc>
-        <w:tc>
-          <w:tcPr>
-            <w:tcW w:w="4515" w:type="dxa"/>
-            <w:tcBorders>
-              <w:top w:val="single" w:sz="8" w:space="0" w:color="000000"/>
-              <w:left w:val="single" w:sz="8" w:space="0" w:color="000000"/>
-              <w:bottom w:val="single" w:sz="8" w:space="0" w:color="000000"/>
-              <w:right w:val="single" w:sz="8" w:space="0" w:color="000000"/>
-            </w:tcBorders>
-            <w:shd w:val="clear" w:color="000000" w:fill="FFFFFF"/>
-            <w:tcMar>
-              <w:left w:w="108" w:type="dxa"/>
-              <w:right w:w="108" w:type="dxa"/>
-            </w:tcMar>
-          </w:tcPr>
-          <w:p>
-            <w:pPr>
-              <w:spacing w:before="120" w:after="120" w:line="240" w:lineRule="auto"/>
-            </w:pPr>
-            <w:r>
-              <w:rPr>
-                <w:sz w:val="24"/>
-              </w:rPr>
-              <w:t xml:space="preserve"> [</w:t>
-            </w:r>
-            <w:proofErr w:type="spellStart"/>
-            <w:r>
-              <w:rPr>
-                <w:sz w:val="24"/>
-              </w:rPr>
-              <w:t>PreviousHeadTeacherBoardDate</w:t>
-            </w:r>
-            <w:proofErr w:type="spellEnd"/>
-            <w:r>
-              <w:rPr>
-                <w:sz w:val="24"/>
-              </w:rPr>
-              <w:t>]</w:t>
-            </w:r>
-          </w:p>
-        </w:tc>
-      </w:tr>
-    </w:tbl>
-    <w:p>
-      <w:pPr>
-        <w:keepNext/>
-        <w:spacing w:before="120" w:after="120" w:line="240" w:lineRule="auto"/>
-        <w:rPr>
-          <w:b/>
-          <w:color w:val="104F75"/>
-          <w:sz w:val="24"/>
-        </w:rPr>
-      </w:pPr>
-    </w:p>
-    <w:tbl>
-      <w:tblPr>
-        <w:tblW w:w="0" w:type="auto"/>
-        <w:tblInd w:w="108" w:type="dxa"/>
-        <w:tblCellMar>
-          <w:left w:w="10" w:type="dxa"/>
-          <w:right w:w="10" w:type="dxa"/>
-        </w:tblCellMar>
-        <w:tblLook w:val="04A0" w:firstRow="1" w:lastRow="0" w:firstColumn="1" w:lastColumn="0" w:noHBand="0" w:noVBand="1"/>
-      </w:tblPr>
-      <w:tblGrid>
-        <w:gridCol w:w="5151"/>
-        <w:gridCol w:w="4473"/>
-      </w:tblGrid>
-      <w:tr>
-        <w:trPr>
-          <w:trHeight w:val="1"/>
-        </w:trPr>
-        <w:tc>
-          <w:tcPr>
-            <w:tcW w:w="5235" w:type="dxa"/>
-            <w:tcBorders>
-              <w:top w:val="single" w:sz="8" w:space="0" w:color="000000"/>
-              <w:left w:val="single" w:sz="8" w:space="0" w:color="000000"/>
-              <w:bottom w:val="single" w:sz="8" w:space="0" w:color="000000"/>
-              <w:right w:val="single" w:sz="8" w:space="0" w:color="000000"/>
-            </w:tcBorders>
-            <w:shd w:val="clear" w:color="000000" w:fill="FFFFFF"/>
-            <w:tcMar>
-              <w:left w:w="108" w:type="dxa"/>
-              <w:right w:w="108" w:type="dxa"/>
-            </w:tcMar>
-          </w:tcPr>
-          <w:p>
-            <w:pPr>
-              <w:spacing w:before="120" w:after="120" w:line="240" w:lineRule="auto"/>
-            </w:pPr>
-            <w:r>
-              <w:rPr>
-                <w:b/>
-                <w:sz w:val="24"/>
-              </w:rPr>
-              <w:t>Local authority</w:t>
-            </w:r>
-          </w:p>
-        </w:tc>
-        <w:tc>
-          <w:tcPr>
-            <w:tcW w:w="4500" w:type="dxa"/>
-            <w:tcBorders>
-              <w:top w:val="single" w:sz="8" w:space="0" w:color="000000"/>
-              <w:left w:val="single" w:sz="8" w:space="0" w:color="000000"/>
-              <w:bottom w:val="single" w:sz="8" w:space="0" w:color="000000"/>
-              <w:right w:val="single" w:sz="8" w:space="0" w:color="000000"/>
-            </w:tcBorders>
-            <w:shd w:val="clear" w:color="000000" w:fill="FFFFFF"/>
-            <w:tcMar>
-              <w:left w:w="108" w:type="dxa"/>
-              <w:right w:w="108" w:type="dxa"/>
-            </w:tcMar>
-          </w:tcPr>
-          <w:p>
-            <w:pPr>
-              <w:spacing w:before="120" w:after="120" w:line="240" w:lineRule="auto"/>
-            </w:pPr>
-            <w:r>
-              <w:rPr>
-                <w:sz w:val="24"/>
-              </w:rPr>
-              <w:t xml:space="preserve"> [</w:t>
-            </w:r>
-            <w:proofErr w:type="spellStart"/>
-            <w:r>
-              <w:rPr>
-                <w:sz w:val="24"/>
-              </w:rPr>
-              <w:t>LocalAuthority</w:t>
-            </w:r>
-            <w:proofErr w:type="spellEnd"/>
-            <w:r>
-              <w:rPr>
-                <w:sz w:val="24"/>
-              </w:rPr>
-              <w:t>]</w:t>
-            </w:r>
-          </w:p>
-        </w:tc>
-      </w:tr>
-      <w:tr>
-        <w:trPr>
-          <w:trHeight w:val="1"/>
-        </w:trPr>
-        <w:tc>
-          <w:tcPr>
-            <w:tcW w:w="5235" w:type="dxa"/>
-            <w:tcBorders>
-              <w:top w:val="single" w:sz="8" w:space="0" w:color="000000"/>
-              <w:left w:val="single" w:sz="8" w:space="0" w:color="000000"/>
-              <w:bottom w:val="single" w:sz="8" w:space="0" w:color="000000"/>
-              <w:right w:val="single" w:sz="8" w:space="0" w:color="000000"/>
-            </w:tcBorders>
-            <w:shd w:val="clear" w:color="000000" w:fill="FFFFFF"/>
-            <w:tcMar>
-              <w:left w:w="108" w:type="dxa"/>
-              <w:right w:w="108" w:type="dxa"/>
-            </w:tcMar>
-          </w:tcPr>
-          <w:p>
-            <w:pPr>
-              <w:spacing w:before="120" w:after="120" w:line="240" w:lineRule="auto"/>
-            </w:pPr>
-            <w:r>
-              <w:rPr>
-                <w:b/>
-                <w:sz w:val="24"/>
-              </w:rPr>
-              <w:t>Sponsor name</w:t>
-            </w:r>
-          </w:p>
-        </w:tc>
-        <w:tc>
-          <w:tcPr>
-            <w:tcW w:w="4500" w:type="dxa"/>
-            <w:tcBorders>
-              <w:top w:val="single" w:sz="8" w:space="0" w:color="000000"/>
-              <w:left w:val="single" w:sz="8" w:space="0" w:color="000000"/>
-              <w:bottom w:val="single" w:sz="8" w:space="0" w:color="000000"/>
-              <w:right w:val="single" w:sz="8" w:space="0" w:color="000000"/>
-            </w:tcBorders>
-            <w:shd w:val="clear" w:color="000000" w:fill="FFFFFF"/>
-            <w:tcMar>
-              <w:left w:w="108" w:type="dxa"/>
-              <w:right w:w="108" w:type="dxa"/>
-            </w:tcMar>
-          </w:tcPr>
-          <w:p>
-            <w:pPr>
-              <w:spacing w:before="120" w:after="120" w:line="240" w:lineRule="auto"/>
-            </w:pPr>
-            <w:r>
-              <w:rPr>
-                <w:sz w:val="24"/>
-              </w:rPr>
-              <w:t xml:space="preserve"> [</w:t>
-            </w:r>
-            <w:proofErr w:type="spellStart"/>
-            <w:r>
-              <w:rPr>
-                <w:sz w:val="24"/>
-              </w:rPr>
-              <w:t>SponsorName</w:t>
-            </w:r>
-            <w:proofErr w:type="spellEnd"/>
-            <w:r>
-              <w:rPr>
-                <w:sz w:val="24"/>
-              </w:rPr>
-              <w:t>]</w:t>
-            </w:r>
-          </w:p>
-        </w:tc>
-      </w:tr>
-      <w:tr>
-        <w:trPr>
-          <w:trHeight w:val="1"/>
-        </w:trPr>
-        <w:tc>
-          <w:tcPr>
-            <w:tcW w:w="5235" w:type="dxa"/>
-            <w:tcBorders>
-              <w:top w:val="single" w:sz="8" w:space="0" w:color="000000"/>
-              <w:left w:val="single" w:sz="8" w:space="0" w:color="000000"/>
-              <w:bottom w:val="single" w:sz="8" w:space="0" w:color="000000"/>
-              <w:right w:val="single" w:sz="8" w:space="0" w:color="000000"/>
-            </w:tcBorders>
-            <w:shd w:val="clear" w:color="000000" w:fill="FFFFFF"/>
-            <w:tcMar>
-              <w:left w:w="108" w:type="dxa"/>
-              <w:right w:w="108" w:type="dxa"/>
-            </w:tcMar>
-          </w:tcPr>
-          <w:p>
-            <w:pPr>
-              <w:spacing w:before="120" w:after="120" w:line="240" w:lineRule="auto"/>
-            </w:pPr>
-            <w:r>
-              <w:rPr>
-                <w:b/>
-                <w:sz w:val="24"/>
-              </w:rPr>
-              <w:t>Sponsor reference number</w:t>
-            </w:r>
-          </w:p>
-        </w:tc>
-        <w:tc>
-          <w:tcPr>
-            <w:tcW w:w="4500" w:type="dxa"/>
-            <w:tcBorders>
-              <w:top w:val="single" w:sz="8" w:space="0" w:color="000000"/>
-              <w:left w:val="single" w:sz="8" w:space="0" w:color="000000"/>
-              <w:bottom w:val="single" w:sz="8" w:space="0" w:color="000000"/>
-              <w:right w:val="single" w:sz="8" w:space="0" w:color="000000"/>
-            </w:tcBorders>
-            <w:shd w:val="clear" w:color="000000" w:fill="FFFFFF"/>
-            <w:tcMar>
-              <w:left w:w="108" w:type="dxa"/>
-              <w:right w:w="108" w:type="dxa"/>
-            </w:tcMar>
-          </w:tcPr>
-          <w:p>
-            <w:pPr>
-              <w:spacing w:before="120" w:after="120" w:line="240" w:lineRule="auto"/>
-            </w:pPr>
-            <w:r>
-              <w:rPr>
-                <w:sz w:val="24"/>
-              </w:rPr>
-              <w:t xml:space="preserve"> [</w:t>
-            </w:r>
-            <w:proofErr w:type="spellStart"/>
-            <w:r>
-              <w:rPr>
-                <w:sz w:val="24"/>
-              </w:rPr>
-              <w:t>SponsorReferenceNumber</w:t>
-            </w:r>
-            <w:proofErr w:type="spellEnd"/>
-            <w:r>
-              <w:rPr>
-                <w:sz w:val="24"/>
-              </w:rPr>
-              <w:t>]</w:t>
-            </w:r>
-          </w:p>
-        </w:tc>
-      </w:tr>
-    </w:tbl>
-    <w:p>
-      <w:pPr>
-        <w:spacing w:after="120" w:line="240" w:lineRule="auto"/>
-      </w:pPr>
+        <w:pStyle w:val="LO-normal"/>
+      </w:pPr>
+      <w:r>
+        <w:t>[</w:t>
+      </w:r>
+      <w:proofErr w:type="spellStart"/>
+      <w:r>
+        <w:t>AcademyRouteInfo</w:t>
+      </w:r>
+      <w:proofErr w:type="spellEnd"/>
+      <w:r>
+        <w:t>]</w:t>
+      </w:r>
     </w:p>
     <w:p>
       <w:pPr>
-        <w:pStyle w:val="Heading1"/>
+        <w:pStyle w:val="LO-normal"/>
+        <w:tabs>
+          <w:tab w:val="left" w:pos="3070"/>
+        </w:tabs>
       </w:pPr>
       <w:r>
-        <w:t>General information</w:t>
+        <w:t>[</w:t>
+      </w:r>
+      <w:proofErr w:type="spellStart"/>
+      <w:r>
+        <w:t>AdvisoryBoardDetails</w:t>
+      </w:r>
+      <w:proofErr w:type="spellEnd"/>
+      <w:r>
+        <w:t>]</w:t>
       </w:r>
     </w:p>
-    <w:tbl>
-      <w:tblPr>
-        <w:tblW w:w="0" w:type="auto"/>
-        <w:tblInd w:w="108" w:type="dxa"/>
-        <w:tblCellMar>
-          <w:left w:w="10" w:type="dxa"/>
-          <w:right w:w="10" w:type="dxa"/>
-        </w:tblCellMar>
-        <w:tblLook w:val="04A0" w:firstRow="1" w:lastRow="0" w:firstColumn="1" w:lastColumn="0" w:noHBand="0" w:noVBand="1"/>
-      </w:tblPr>
-      <w:tblGrid>
-        <w:gridCol w:w="5175"/>
-        <w:gridCol w:w="4459"/>
-      </w:tblGrid>
-      <w:tr>
-        <w:trPr>
-          <w:trHeight w:val="1"/>
-        </w:trPr>
-        <w:tc>
-          <w:tcPr>
-            <w:tcW w:w="5241" w:type="dxa"/>
-            <w:tcBorders>
-              <w:top w:val="single" w:sz="4" w:space="0" w:color="000000"/>
-              <w:left w:val="single" w:sz="4" w:space="0" w:color="000000"/>
-              <w:bottom w:val="single" w:sz="4" w:space="0" w:color="000000"/>
-              <w:right w:val="single" w:sz="4" w:space="0" w:color="000000"/>
-            </w:tcBorders>
-            <w:shd w:val="clear" w:color="000000" w:fill="FFFFFF"/>
-            <w:tcMar>
-              <w:left w:w="108" w:type="dxa"/>
-              <w:right w:w="108" w:type="dxa"/>
-            </w:tcMar>
-          </w:tcPr>
-          <w:p>
-            <w:pPr>
-              <w:spacing w:before="120" w:after="120" w:line="240" w:lineRule="auto"/>
-            </w:pPr>
-            <w:r>
-              <w:rPr>
-                <w:b/>
-                <w:sz w:val="24"/>
-              </w:rPr>
-              <w:t>School type</w:t>
-            </w:r>
-          </w:p>
-        </w:tc>
-        <w:tc>
-          <w:tcPr>
-            <w:tcW w:w="4501" w:type="dxa"/>
-            <w:tcBorders>
-              <w:top w:val="single" w:sz="4" w:space="0" w:color="000000"/>
-              <w:left w:val="single" w:sz="4" w:space="0" w:color="000000"/>
-              <w:bottom w:val="single" w:sz="4" w:space="0" w:color="000000"/>
-              <w:right w:val="single" w:sz="4" w:space="0" w:color="000000"/>
-            </w:tcBorders>
-            <w:shd w:val="clear" w:color="000000" w:fill="FFFFFF"/>
-            <w:tcMar>
-              <w:left w:w="108" w:type="dxa"/>
-              <w:right w:w="108" w:type="dxa"/>
-            </w:tcMar>
-          </w:tcPr>
-          <w:p>
-            <w:pPr>
-              <w:spacing w:before="120" w:after="120" w:line="240" w:lineRule="auto"/>
-            </w:pPr>
-            <w:r>
-              <w:rPr>
-                <w:sz w:val="24"/>
-              </w:rPr>
-              <w:t>[</w:t>
-            </w:r>
-            <w:proofErr w:type="spellStart"/>
-            <w:r>
-              <w:rPr>
-                <w:sz w:val="24"/>
-              </w:rPr>
-              <w:t>SchoolType</w:t>
-            </w:r>
-            <w:proofErr w:type="spellEnd"/>
-            <w:r>
-              <w:rPr>
-                <w:sz w:val="24"/>
-              </w:rPr>
-              <w:t>]</w:t>
-            </w:r>
-          </w:p>
-        </w:tc>
-      </w:tr>
-      <w:tr>
-        <w:trPr>
-          <w:trHeight w:val="1"/>
-        </w:trPr>
-        <w:tc>
-          <w:tcPr>
-            <w:tcW w:w="5241" w:type="dxa"/>
-            <w:tcBorders>
-              <w:top w:val="single" w:sz="4" w:space="0" w:color="000000"/>
-              <w:left w:val="single" w:sz="4" w:space="0" w:color="000000"/>
-              <w:bottom w:val="single" w:sz="4" w:space="0" w:color="000000"/>
-              <w:right w:val="single" w:sz="4" w:space="0" w:color="000000"/>
-            </w:tcBorders>
-            <w:shd w:val="clear" w:color="000000" w:fill="FFFFFF"/>
-            <w:tcMar>
-              <w:left w:w="108" w:type="dxa"/>
-              <w:right w:w="108" w:type="dxa"/>
-            </w:tcMar>
-          </w:tcPr>
-          <w:p>
-            <w:pPr>
-              <w:spacing w:before="120" w:after="120" w:line="240" w:lineRule="auto"/>
-            </w:pPr>
-            <w:r>
-              <w:rPr>
-                <w:b/>
-                <w:sz w:val="24"/>
-              </w:rPr>
-              <w:t>School phase</w:t>
-            </w:r>
-          </w:p>
-        </w:tc>
-        <w:tc>
-          <w:tcPr>
-            <w:tcW w:w="4501" w:type="dxa"/>
-            <w:tcBorders>
-              <w:top w:val="single" w:sz="4" w:space="0" w:color="000000"/>
-              <w:left w:val="single" w:sz="4" w:space="0" w:color="000000"/>
-              <w:bottom w:val="single" w:sz="4" w:space="0" w:color="000000"/>
-              <w:right w:val="single" w:sz="4" w:space="0" w:color="000000"/>
-            </w:tcBorders>
-            <w:shd w:val="clear" w:color="000000" w:fill="FFFFFF"/>
-            <w:tcMar>
-              <w:left w:w="108" w:type="dxa"/>
-              <w:right w:w="108" w:type="dxa"/>
-            </w:tcMar>
-          </w:tcPr>
-          <w:p>
-            <w:pPr>
-              <w:spacing w:before="120" w:after="120" w:line="240" w:lineRule="auto"/>
-            </w:pPr>
-            <w:r>
-              <w:rPr>
-                <w:sz w:val="24"/>
-              </w:rPr>
-              <w:t>[</w:t>
-            </w:r>
-            <w:proofErr w:type="spellStart"/>
-            <w:r>
-              <w:rPr>
-                <w:sz w:val="24"/>
-              </w:rPr>
-              <w:t>SchoolPhase</w:t>
-            </w:r>
-            <w:proofErr w:type="spellEnd"/>
-            <w:r>
-              <w:rPr>
-                <w:sz w:val="24"/>
-              </w:rPr>
-              <w:t>]</w:t>
-            </w:r>
-          </w:p>
-        </w:tc>
-      </w:tr>
-      <w:tr>
-        <w:trPr>
-          <w:trHeight w:val="1"/>
-        </w:trPr>
-        <w:tc>
-          <w:tcPr>
-            <w:tcW w:w="5241" w:type="dxa"/>
-            <w:tcBorders>
-              <w:top w:val="single" w:sz="4" w:space="0" w:color="000000"/>
-              <w:left w:val="single" w:sz="4" w:space="0" w:color="000000"/>
-              <w:bottom w:val="single" w:sz="4" w:space="0" w:color="000000"/>
-              <w:right w:val="single" w:sz="4" w:space="0" w:color="000000"/>
-            </w:tcBorders>
-            <w:shd w:val="clear" w:color="000000" w:fill="FFFFFF"/>
-            <w:tcMar>
-              <w:left w:w="108" w:type="dxa"/>
-              <w:right w:w="108" w:type="dxa"/>
-            </w:tcMar>
-          </w:tcPr>
-          <w:p>
-            <w:pPr>
-              <w:spacing w:before="120" w:after="120" w:line="240" w:lineRule="auto"/>
-            </w:pPr>
-            <w:r>
-              <w:rPr>
-                <w:b/>
-                <w:sz w:val="24"/>
-              </w:rPr>
-              <w:t>Age range</w:t>
-            </w:r>
-          </w:p>
-        </w:tc>
-        <w:tc>
-          <w:tcPr>
-            <w:tcW w:w="4501" w:type="dxa"/>
-            <w:tcBorders>
-              <w:top w:val="single" w:sz="4" w:space="0" w:color="000000"/>
-              <w:left w:val="single" w:sz="4" w:space="0" w:color="000000"/>
-              <w:bottom w:val="single" w:sz="4" w:space="0" w:color="000000"/>
-              <w:right w:val="single" w:sz="4" w:space="0" w:color="000000"/>
-            </w:tcBorders>
-            <w:shd w:val="clear" w:color="000000" w:fill="FFFFFF"/>
-            <w:tcMar>
-              <w:left w:w="108" w:type="dxa"/>
-              <w:right w:w="108" w:type="dxa"/>
-            </w:tcMar>
-          </w:tcPr>
-          <w:p>
-            <w:pPr>
-              <w:spacing w:before="120" w:after="120" w:line="240" w:lineRule="auto"/>
-            </w:pPr>
-            <w:r>
-              <w:rPr>
-                <w:sz w:val="24"/>
-              </w:rPr>
-              <w:t>[</w:t>
-            </w:r>
-            <w:proofErr w:type="spellStart"/>
-            <w:r>
-              <w:rPr>
-                <w:sz w:val="24"/>
-              </w:rPr>
-              <w:t>AgeRange</w:t>
-            </w:r>
-            <w:proofErr w:type="spellEnd"/>
-            <w:r>
-              <w:rPr>
-                <w:sz w:val="24"/>
-              </w:rPr>
-              <w:t>]</w:t>
-            </w:r>
-          </w:p>
-        </w:tc>
-      </w:tr>
-    </w:tbl>
     <w:p>
       <w:pPr>
-        <w:spacing w:before="120" w:after="120" w:line="240" w:lineRule="auto"/>
-      </w:pPr>
+        <w:pStyle w:val="LO-normal"/>
+        <w:tabs>
+          <w:tab w:val="left" w:pos="3070"/>
+        </w:tabs>
+      </w:pPr>
+      <w:r>
+        <w:t>[</w:t>
+      </w:r>
+      <w:bookmarkStart w:id="0" w:name="OLE_LINK4"/>
+      <w:proofErr w:type="spellStart"/>
+      <w:r>
+        <w:t>LocalAuthorityAndSponsorDetails</w:t>
+      </w:r>
+      <w:bookmarkEnd w:id="0"/>
+      <w:proofErr w:type="spellEnd"/>
+      <w:r>
+        <w:t>]</w:t>
+      </w:r>
     </w:p>
-    <w:tbl>
-      <w:tblPr>
-        <w:tblW w:w="0" w:type="auto"/>
-        <w:tblInd w:w="108" w:type="dxa"/>
-        <w:tblCellMar>
-          <w:left w:w="10" w:type="dxa"/>
-          <w:right w:w="10" w:type="dxa"/>
-        </w:tblCellMar>
-        <w:tblLook w:val="04A0" w:firstRow="1" w:lastRow="0" w:firstColumn="1" w:lastColumn="0" w:noHBand="0" w:noVBand="1"/>
-      </w:tblPr>
-      <w:tblGrid>
-        <w:gridCol w:w="5157"/>
-        <w:gridCol w:w="4477"/>
-      </w:tblGrid>
-      <w:tr>
-        <w:trPr>
-          <w:trHeight w:val="1"/>
-        </w:trPr>
-        <w:tc>
-          <w:tcPr>
-            <w:tcW w:w="5241" w:type="dxa"/>
-            <w:tcBorders>
-              <w:top w:val="single" w:sz="4" w:space="0" w:color="000000"/>
-              <w:left w:val="single" w:sz="4" w:space="0" w:color="000000"/>
-              <w:bottom w:val="single" w:sz="4" w:space="0" w:color="000000"/>
-              <w:right w:val="single" w:sz="4" w:space="0" w:color="000000"/>
-            </w:tcBorders>
-            <w:shd w:val="clear" w:color="000000" w:fill="FFFFFF"/>
-            <w:tcMar>
-              <w:left w:w="108" w:type="dxa"/>
-              <w:right w:w="108" w:type="dxa"/>
-            </w:tcMar>
-          </w:tcPr>
-          <w:p>
-            <w:pPr>
-              <w:spacing w:before="120" w:after="120" w:line="240" w:lineRule="auto"/>
-            </w:pPr>
-            <w:r>
-              <w:rPr>
-                <w:b/>
-                <w:sz w:val="24"/>
-              </w:rPr>
-              <w:t>Capacity</w:t>
-            </w:r>
-          </w:p>
-        </w:tc>
-        <w:tc>
-          <w:tcPr>
-            <w:tcW w:w="4501" w:type="dxa"/>
-            <w:tcBorders>
-              <w:top w:val="single" w:sz="4" w:space="0" w:color="000000"/>
-              <w:left w:val="single" w:sz="4" w:space="0" w:color="000000"/>
-              <w:bottom w:val="single" w:sz="4" w:space="0" w:color="000000"/>
-              <w:right w:val="single" w:sz="4" w:space="0" w:color="000000"/>
-            </w:tcBorders>
-            <w:shd w:val="clear" w:color="000000" w:fill="FFFFFF"/>
-            <w:tcMar>
-              <w:left w:w="108" w:type="dxa"/>
-              <w:right w:w="108" w:type="dxa"/>
-            </w:tcMar>
-          </w:tcPr>
-          <w:p>
-            <w:pPr>
-              <w:spacing w:before="120" w:after="120" w:line="240" w:lineRule="auto"/>
-            </w:pPr>
-            <w:r>
-              <w:rPr>
-                <w:sz w:val="24"/>
-              </w:rPr>
-              <w:t>[</w:t>
-            </w:r>
-            <w:proofErr w:type="spellStart"/>
-            <w:r>
-              <w:rPr>
-                <w:sz w:val="24"/>
-              </w:rPr>
-              <w:t>SchoolCapacity</w:t>
-            </w:r>
-            <w:proofErr w:type="spellEnd"/>
-            <w:r>
-              <w:rPr>
-                <w:sz w:val="24"/>
-              </w:rPr>
-              <w:t>]</w:t>
-            </w:r>
-          </w:p>
-        </w:tc>
-      </w:tr>
-      <w:tr>
-        <w:trPr>
-          <w:trHeight w:val="1"/>
-        </w:trPr>
-        <w:tc>
-          <w:tcPr>
-            <w:tcW w:w="5241" w:type="dxa"/>
-            <w:tcBorders>
-              <w:top w:val="single" w:sz="4" w:space="0" w:color="000000"/>
-              <w:left w:val="single" w:sz="4" w:space="0" w:color="000000"/>
-              <w:bottom w:val="single" w:sz="4" w:space="0" w:color="000000"/>
-              <w:right w:val="single" w:sz="4" w:space="0" w:color="000000"/>
-            </w:tcBorders>
-            <w:shd w:val="clear" w:color="000000" w:fill="FFFFFF"/>
-            <w:tcMar>
-              <w:left w:w="108" w:type="dxa"/>
-              <w:right w:w="108" w:type="dxa"/>
-            </w:tcMar>
-          </w:tcPr>
-          <w:p>
-            <w:pPr>
-              <w:spacing w:before="120" w:after="120" w:line="240" w:lineRule="auto"/>
-            </w:pPr>
-            <w:r>
-              <w:rPr>
-                <w:b/>
-                <w:sz w:val="24"/>
-              </w:rPr>
-              <w:t>Published admission number (PAN)</w:t>
-            </w:r>
-          </w:p>
-        </w:tc>
-        <w:tc>
-          <w:tcPr>
-            <w:tcW w:w="4501" w:type="dxa"/>
-            <w:tcBorders>
-              <w:top w:val="single" w:sz="4" w:space="0" w:color="000000"/>
-              <w:left w:val="single" w:sz="4" w:space="0" w:color="000000"/>
-              <w:bottom w:val="single" w:sz="4" w:space="0" w:color="000000"/>
-              <w:right w:val="single" w:sz="4" w:space="0" w:color="000000"/>
-            </w:tcBorders>
-            <w:shd w:val="clear" w:color="000000" w:fill="FFFFFF"/>
-            <w:tcMar>
-              <w:left w:w="108" w:type="dxa"/>
-              <w:right w:w="108" w:type="dxa"/>
-            </w:tcMar>
-          </w:tcPr>
-          <w:p>
-            <w:pPr>
-              <w:spacing w:before="120" w:after="120" w:line="240" w:lineRule="auto"/>
-            </w:pPr>
-            <w:r>
-              <w:rPr>
-                <w:sz w:val="24"/>
-              </w:rPr>
-              <w:t>[</w:t>
-            </w:r>
-            <w:proofErr w:type="spellStart"/>
-            <w:r>
-              <w:rPr>
-                <w:sz w:val="24"/>
-              </w:rPr>
-              <w:t>PublishedAdmissionNumber</w:t>
-            </w:r>
-            <w:proofErr w:type="spellEnd"/>
-            <w:r>
-              <w:rPr>
-                <w:sz w:val="24"/>
-              </w:rPr>
-              <w:t>]</w:t>
-            </w:r>
-          </w:p>
-        </w:tc>
-      </w:tr>
-      <w:tr>
-        <w:trPr>
-          <w:trHeight w:val="1"/>
-        </w:trPr>
-        <w:tc>
-          <w:tcPr>
-            <w:tcW w:w="5241" w:type="dxa"/>
-            <w:tcBorders>
-              <w:top w:val="single" w:sz="4" w:space="0" w:color="000000"/>
-              <w:left w:val="single" w:sz="4" w:space="0" w:color="000000"/>
-              <w:bottom w:val="single" w:sz="4" w:space="0" w:color="000000"/>
-              <w:right w:val="single" w:sz="4" w:space="0" w:color="000000"/>
-            </w:tcBorders>
-            <w:shd w:val="clear" w:color="000000" w:fill="FFFFFF"/>
-            <w:tcMar>
-              <w:left w:w="108" w:type="dxa"/>
-              <w:right w:w="108" w:type="dxa"/>
-            </w:tcMar>
-          </w:tcPr>
-          <w:p>
-            <w:pPr>
-              <w:spacing w:before="120" w:after="120" w:line="240" w:lineRule="auto"/>
-            </w:pPr>
-            <w:r>
-              <w:rPr>
-                <w:b/>
-                <w:sz w:val="24"/>
-              </w:rPr>
-              <w:t>Number on roll (NOR)</w:t>
-            </w:r>
-          </w:p>
-        </w:tc>
-        <w:tc>
-          <w:tcPr>
-            <w:tcW w:w="4501" w:type="dxa"/>
-            <w:tcBorders>
-              <w:top w:val="single" w:sz="4" w:space="0" w:color="000000"/>
-              <w:left w:val="single" w:sz="4" w:space="0" w:color="000000"/>
-              <w:bottom w:val="single" w:sz="4" w:space="0" w:color="000000"/>
-              <w:right w:val="single" w:sz="4" w:space="0" w:color="000000"/>
-            </w:tcBorders>
-            <w:shd w:val="clear" w:color="000000" w:fill="FFFFFF"/>
-            <w:tcMar>
-              <w:left w:w="108" w:type="dxa"/>
-              <w:right w:w="108" w:type="dxa"/>
-            </w:tcMar>
-          </w:tcPr>
-          <w:p>
-            <w:pPr>
-              <w:spacing w:before="120" w:after="120" w:line="240" w:lineRule="auto"/>
-            </w:pPr>
-            <w:r>
-              <w:rPr>
-                <w:sz w:val="24"/>
-              </w:rPr>
-              <w:t>[</w:t>
-            </w:r>
-            <w:proofErr w:type="spellStart"/>
-            <w:r>
-              <w:rPr>
-                <w:sz w:val="24"/>
-              </w:rPr>
-              <w:t>NumberOnRoll</w:t>
-            </w:r>
-            <w:proofErr w:type="spellEnd"/>
-            <w:r>
-              <w:rPr>
-                <w:sz w:val="24"/>
-              </w:rPr>
-              <w:t>]</w:t>
-            </w:r>
-          </w:p>
-        </w:tc>
-      </w:tr>
-      <w:tr>
-        <w:trPr>
-          <w:trHeight w:val="1"/>
-        </w:trPr>
-        <w:tc>
-          <w:tcPr>
-            <w:tcW w:w="5241" w:type="dxa"/>
-            <w:tcBorders>
-              <w:top w:val="single" w:sz="4" w:space="0" w:color="000000"/>
-              <w:left w:val="single" w:sz="4" w:space="0" w:color="000000"/>
-              <w:bottom w:val="single" w:sz="4" w:space="0" w:color="000000"/>
-              <w:right w:val="single" w:sz="4" w:space="0" w:color="000000"/>
-            </w:tcBorders>
-            <w:shd w:val="clear" w:color="000000" w:fill="FFFFFF"/>
-            <w:tcMar>
-              <w:left w:w="108" w:type="dxa"/>
-              <w:right w:w="108" w:type="dxa"/>
-            </w:tcMar>
-          </w:tcPr>
-          <w:p>
-            <w:pPr>
-              <w:spacing w:before="120" w:after="120" w:line="240" w:lineRule="auto"/>
-            </w:pPr>
-            <w:r>
-              <w:rPr>
-                <w:b/>
-                <w:sz w:val="24"/>
-              </w:rPr>
-              <w:t>Percentage the school is full</w:t>
-            </w:r>
-          </w:p>
-        </w:tc>
-        <w:tc>
-          <w:tcPr>
-            <w:tcW w:w="4501" w:type="dxa"/>
-            <w:tcBorders>
-              <w:top w:val="single" w:sz="4" w:space="0" w:color="000000"/>
-              <w:left w:val="single" w:sz="4" w:space="0" w:color="000000"/>
-              <w:bottom w:val="single" w:sz="4" w:space="0" w:color="000000"/>
-              <w:right w:val="single" w:sz="4" w:space="0" w:color="000000"/>
-            </w:tcBorders>
-            <w:shd w:val="clear" w:color="000000" w:fill="FFFFFF"/>
-            <w:tcMar>
-              <w:left w:w="108" w:type="dxa"/>
-              <w:right w:w="108" w:type="dxa"/>
-            </w:tcMar>
-          </w:tcPr>
-          <w:p>
-            <w:pPr>
-              <w:spacing w:before="120" w:after="120" w:line="240" w:lineRule="auto"/>
-            </w:pPr>
-            <w:r>
-              <w:rPr>
-                <w:sz w:val="24"/>
-              </w:rPr>
-              <w:t>[</w:t>
-            </w:r>
-            <w:proofErr w:type="spellStart"/>
-            <w:r>
-              <w:rPr>
-                <w:sz w:val="24"/>
-              </w:rPr>
-              <w:t>PercentageSchoolFull</w:t>
-            </w:r>
-            <w:proofErr w:type="spellEnd"/>
-            <w:r>
-              <w:rPr>
-                <w:sz w:val="24"/>
-              </w:rPr>
-              <w:t>]</w:t>
-            </w:r>
-          </w:p>
-        </w:tc>
-      </w:tr>
-      <w:tr>
-        <w:trPr>
-          <w:trHeight w:val="1"/>
-        </w:trPr>
-        <w:tc>
-          <w:tcPr>
-            <w:tcW w:w="5241" w:type="dxa"/>
-            <w:tcBorders>
-              <w:top w:val="single" w:sz="4" w:space="0" w:color="000000"/>
-              <w:left w:val="single" w:sz="4" w:space="0" w:color="000000"/>
-              <w:bottom w:val="single" w:sz="4" w:space="0" w:color="000000"/>
-              <w:right w:val="single" w:sz="4" w:space="0" w:color="000000"/>
-            </w:tcBorders>
-            <w:shd w:val="clear" w:color="000000" w:fill="FFFFFF"/>
-            <w:tcMar>
-              <w:left w:w="108" w:type="dxa"/>
-              <w:right w:w="108" w:type="dxa"/>
-            </w:tcMar>
-          </w:tcPr>
-          <w:p>
-            <w:pPr>
-              <w:spacing w:before="120" w:after="120" w:line="240" w:lineRule="auto"/>
-            </w:pPr>
-            <w:r>
-              <w:rPr>
-                <w:b/>
-                <w:sz w:val="24"/>
-              </w:rPr>
-              <w:lastRenderedPageBreak/>
-              <w:t>Percentage of free school meals at the school (%FSM)</w:t>
-            </w:r>
-          </w:p>
-        </w:tc>
-        <w:tc>
-          <w:tcPr>
-            <w:tcW w:w="4501" w:type="dxa"/>
-            <w:tcBorders>
-              <w:top w:val="single" w:sz="4" w:space="0" w:color="000000"/>
-              <w:left w:val="single" w:sz="4" w:space="0" w:color="000000"/>
-              <w:bottom w:val="single" w:sz="4" w:space="0" w:color="000000"/>
-              <w:right w:val="single" w:sz="4" w:space="0" w:color="000000"/>
-            </w:tcBorders>
-            <w:shd w:val="clear" w:color="000000" w:fill="FFFFFF"/>
-            <w:tcMar>
-              <w:left w:w="108" w:type="dxa"/>
-              <w:right w:w="108" w:type="dxa"/>
-            </w:tcMar>
-          </w:tcPr>
-          <w:p>
-            <w:pPr>
-              <w:spacing w:before="120" w:after="120" w:line="240" w:lineRule="auto"/>
-            </w:pPr>
-            <w:r>
-              <w:rPr>
-                <w:sz w:val="24"/>
-              </w:rPr>
-              <w:t>[</w:t>
-            </w:r>
-            <w:proofErr w:type="spellStart"/>
-            <w:r>
-              <w:rPr>
-                <w:sz w:val="24"/>
-              </w:rPr>
-              <w:t>PercentageFreeSchoolMeals</w:t>
-            </w:r>
-            <w:proofErr w:type="spellEnd"/>
-            <w:r>
-              <w:rPr>
-                <w:sz w:val="24"/>
-              </w:rPr>
-              <w:t>]</w:t>
-            </w:r>
-          </w:p>
-        </w:tc>
-      </w:tr>
-    </w:tbl>
     <w:p>
       <w:pPr>
-        <w:spacing w:before="120" w:after="120" w:line="240" w:lineRule="auto"/>
-      </w:pPr>
-    </w:p>
-    <w:tbl>
-      <w:tblPr>
-        <w:tblW w:w="0" w:type="auto"/>
-        <w:tblInd w:w="108" w:type="dxa"/>
-        <w:tblCellMar>
-          <w:left w:w="10" w:type="dxa"/>
-          <w:right w:w="10" w:type="dxa"/>
-        </w:tblCellMar>
-        <w:tblLook w:val="04A0" w:firstRow="1" w:lastRow="0" w:firstColumn="1" w:lastColumn="0" w:noHBand="0" w:noVBand="1"/>
-      </w:tblPr>
-      <w:tblGrid>
-        <w:gridCol w:w="5174"/>
-        <w:gridCol w:w="4460"/>
-      </w:tblGrid>
-      <w:tr>
-        <w:trPr>
-          <w:trHeight w:val="1"/>
-        </w:trPr>
-        <w:tc>
-          <w:tcPr>
-            <w:tcW w:w="5241" w:type="dxa"/>
-            <w:tcBorders>
-              <w:top w:val="single" w:sz="4" w:space="0" w:color="000000"/>
-              <w:left w:val="single" w:sz="4" w:space="0" w:color="000000"/>
-              <w:bottom w:val="single" w:sz="4" w:space="0" w:color="000000"/>
-              <w:right w:val="single" w:sz="4" w:space="0" w:color="000000"/>
-            </w:tcBorders>
-            <w:shd w:val="clear" w:color="000000" w:fill="FFFFFF"/>
-            <w:tcMar>
-              <w:left w:w="108" w:type="dxa"/>
-              <w:right w:w="108" w:type="dxa"/>
-            </w:tcMar>
-          </w:tcPr>
-          <w:p>
-            <w:pPr>
-              <w:spacing w:before="120" w:after="120" w:line="240" w:lineRule="auto"/>
-            </w:pPr>
-            <w:r>
-              <w:rPr>
-                <w:b/>
-                <w:sz w:val="24"/>
-              </w:rPr>
-              <w:t>Viability issues</w:t>
-            </w:r>
-          </w:p>
-        </w:tc>
-        <w:tc>
-          <w:tcPr>
-            <w:tcW w:w="4501" w:type="dxa"/>
-            <w:tcBorders>
-              <w:top w:val="single" w:sz="4" w:space="0" w:color="000000"/>
-              <w:left w:val="single" w:sz="4" w:space="0" w:color="000000"/>
-              <w:bottom w:val="single" w:sz="4" w:space="0" w:color="000000"/>
-              <w:right w:val="single" w:sz="4" w:space="0" w:color="000000"/>
-            </w:tcBorders>
-            <w:shd w:val="clear" w:color="000000" w:fill="FFFFFF"/>
-            <w:tcMar>
-              <w:left w:w="108" w:type="dxa"/>
-              <w:right w:w="108" w:type="dxa"/>
-            </w:tcMar>
-          </w:tcPr>
-          <w:p>
-            <w:pPr>
-              <w:spacing w:before="120" w:after="120" w:line="240" w:lineRule="auto"/>
-            </w:pPr>
-            <w:r>
-              <w:t>[</w:t>
-            </w:r>
-            <w:proofErr w:type="spellStart"/>
-            <w:r>
-              <w:t>ViabilityIssues</w:t>
-            </w:r>
-            <w:proofErr w:type="spellEnd"/>
-            <w:r>
-              <w:t>]</w:t>
-            </w:r>
-          </w:p>
-        </w:tc>
-      </w:tr>
-      <w:tr>
-        <w:trPr>
-          <w:trHeight w:val="1"/>
-        </w:trPr>
-        <w:tc>
-          <w:tcPr>
-            <w:tcW w:w="5241" w:type="dxa"/>
-            <w:tcBorders>
-              <w:top w:val="single" w:sz="4" w:space="0" w:color="000000"/>
-              <w:left w:val="single" w:sz="4" w:space="0" w:color="000000"/>
-              <w:bottom w:val="single" w:sz="4" w:space="0" w:color="000000"/>
-              <w:right w:val="single" w:sz="4" w:space="0" w:color="000000"/>
-            </w:tcBorders>
-            <w:shd w:val="clear" w:color="000000" w:fill="FFFFFF"/>
-            <w:tcMar>
-              <w:left w:w="108" w:type="dxa"/>
-              <w:right w:w="108" w:type="dxa"/>
-            </w:tcMar>
-          </w:tcPr>
-          <w:p>
-            <w:pPr>
-              <w:spacing w:before="120" w:after="120" w:line="240" w:lineRule="auto"/>
-            </w:pPr>
-            <w:r>
-              <w:rPr>
-                <w:b/>
-                <w:sz w:val="24"/>
-              </w:rPr>
-              <w:t>Financial deficit</w:t>
-            </w:r>
-          </w:p>
-        </w:tc>
-        <w:tc>
-          <w:tcPr>
-            <w:tcW w:w="4501" w:type="dxa"/>
-            <w:tcBorders>
-              <w:top w:val="single" w:sz="4" w:space="0" w:color="000000"/>
-              <w:left w:val="single" w:sz="4" w:space="0" w:color="000000"/>
-              <w:bottom w:val="single" w:sz="4" w:space="0" w:color="000000"/>
-              <w:right w:val="single" w:sz="4" w:space="0" w:color="000000"/>
-            </w:tcBorders>
-            <w:shd w:val="clear" w:color="000000" w:fill="FFFFFF"/>
-            <w:tcMar>
-              <w:left w:w="108" w:type="dxa"/>
-              <w:right w:w="108" w:type="dxa"/>
-            </w:tcMar>
-          </w:tcPr>
-          <w:p>
-            <w:pPr>
-              <w:spacing w:before="120" w:after="120" w:line="240" w:lineRule="auto"/>
-            </w:pPr>
-            <w:r>
-              <w:t>[</w:t>
-            </w:r>
-            <w:proofErr w:type="spellStart"/>
-            <w:r>
-              <w:t>FinancialDeficit</w:t>
-            </w:r>
-            <w:proofErr w:type="spellEnd"/>
-            <w:r>
-              <w:t>]</w:t>
-            </w:r>
-          </w:p>
-        </w:tc>
-      </w:tr>
-      <w:tr>
-        <w:trPr>
-          <w:trHeight w:val="1"/>
-        </w:trPr>
-        <w:tc>
-          <w:tcPr>
-            <w:tcW w:w="5241" w:type="dxa"/>
-            <w:tcBorders>
-              <w:top w:val="single" w:sz="4" w:space="0" w:color="000000"/>
-              <w:left w:val="single" w:sz="4" w:space="0" w:color="000000"/>
-              <w:bottom w:val="single" w:sz="4" w:space="0" w:color="000000"/>
-              <w:right w:val="single" w:sz="4" w:space="0" w:color="000000"/>
-            </w:tcBorders>
-            <w:shd w:val="clear" w:color="000000" w:fill="FFFFFF"/>
-            <w:tcMar>
-              <w:left w:w="108" w:type="dxa"/>
-              <w:right w:w="108" w:type="dxa"/>
-            </w:tcMar>
-          </w:tcPr>
-          <w:p>
-            <w:pPr>
-              <w:spacing w:before="120" w:after="120" w:line="240" w:lineRule="auto"/>
-            </w:pPr>
-            <w:r>
-              <w:rPr>
-                <w:b/>
-                <w:sz w:val="24"/>
-              </w:rPr>
-              <w:t>Private finance initiative (PFI) scheme</w:t>
-            </w:r>
-          </w:p>
-        </w:tc>
-        <w:tc>
-          <w:tcPr>
-            <w:tcW w:w="4501" w:type="dxa"/>
-            <w:tcBorders>
-              <w:top w:val="single" w:sz="4" w:space="0" w:color="000000"/>
-              <w:left w:val="single" w:sz="4" w:space="0" w:color="000000"/>
-              <w:bottom w:val="single" w:sz="4" w:space="0" w:color="000000"/>
-              <w:right w:val="single" w:sz="4" w:space="0" w:color="000000"/>
-            </w:tcBorders>
-            <w:shd w:val="clear" w:color="000000" w:fill="FFFFFF"/>
-            <w:tcMar>
-              <w:left w:w="108" w:type="dxa"/>
-              <w:right w:w="108" w:type="dxa"/>
-            </w:tcMar>
-          </w:tcPr>
-          <w:p>
-            <w:pPr>
-              <w:spacing w:before="120" w:after="120" w:line="240" w:lineRule="auto"/>
-            </w:pPr>
-            <w:r>
-              <w:t>[</w:t>
-            </w:r>
-            <w:proofErr w:type="spellStart"/>
-            <w:r>
-              <w:t>PartOfPfiScheme</w:t>
-            </w:r>
-            <w:proofErr w:type="spellEnd"/>
-            <w:r>
-              <w:t>]</w:t>
-            </w:r>
-          </w:p>
-        </w:tc>
-      </w:tr>
-    </w:tbl>
-    <w:p>
-      <w:pPr>
-        <w:spacing w:before="120" w:after="120" w:line="240" w:lineRule="auto"/>
-      </w:pPr>
-    </w:p>
-    <w:tbl>
-      <w:tblPr>
-        <w:tblW w:w="0" w:type="auto"/>
-        <w:tblInd w:w="108" w:type="dxa"/>
-        <w:tblCellMar>
-          <w:left w:w="10" w:type="dxa"/>
-          <w:right w:w="10" w:type="dxa"/>
-        </w:tblCellMar>
-        <w:tblLook w:val="04A0" w:firstRow="1" w:lastRow="0" w:firstColumn="1" w:lastColumn="0" w:noHBand="0" w:noVBand="1"/>
-      </w:tblPr>
-      <w:tblGrid>
-        <w:gridCol w:w="2473"/>
-        <w:gridCol w:w="7151"/>
-      </w:tblGrid>
-      <w:tr>
-        <w:trPr>
-          <w:trHeight w:val="1"/>
-        </w:trPr>
-        <w:tc>
-          <w:tcPr>
-            <w:tcW w:w="2584" w:type="dxa"/>
-            <w:tcBorders>
-              <w:top w:val="single" w:sz="8" w:space="0" w:color="000000"/>
-              <w:left w:val="single" w:sz="8" w:space="0" w:color="000000"/>
-              <w:bottom w:val="single" w:sz="8" w:space="0" w:color="000000"/>
-              <w:right w:val="single" w:sz="8" w:space="0" w:color="000000"/>
-            </w:tcBorders>
-            <w:shd w:val="clear" w:color="000000" w:fill="FFFFFF"/>
-            <w:tcMar>
-              <w:left w:w="108" w:type="dxa"/>
-              <w:right w:w="108" w:type="dxa"/>
-            </w:tcMar>
-          </w:tcPr>
-          <w:p>
-            <w:pPr>
-              <w:spacing w:before="120" w:after="120" w:line="240" w:lineRule="auto"/>
-            </w:pPr>
-            <w:r>
-              <w:rPr>
-                <w:b/>
-                <w:sz w:val="24"/>
-              </w:rPr>
-              <w:t>Is the school linked to a diocese?</w:t>
-            </w:r>
-          </w:p>
-        </w:tc>
-        <w:tc>
-          <w:tcPr>
-            <w:tcW w:w="7151" w:type="dxa"/>
-            <w:tcBorders>
-              <w:top w:val="single" w:sz="8" w:space="0" w:color="000000"/>
-              <w:left w:val="single" w:sz="8" w:space="0" w:color="000000"/>
-              <w:bottom w:val="single" w:sz="8" w:space="0" w:color="000000"/>
-              <w:right w:val="single" w:sz="8" w:space="0" w:color="000000"/>
-            </w:tcBorders>
-            <w:shd w:val="clear" w:color="000000" w:fill="FFFFFF"/>
-            <w:tcMar>
-              <w:left w:w="108" w:type="dxa"/>
-              <w:right w:w="108" w:type="dxa"/>
-            </w:tcMar>
-          </w:tcPr>
-          <w:p>
-            <w:pPr>
-              <w:spacing w:before="120" w:after="120" w:line="240" w:lineRule="auto"/>
-            </w:pPr>
-            <w:r>
-              <w:rPr>
-                <w:sz w:val="24"/>
-              </w:rPr>
-              <w:t>[</w:t>
-            </w:r>
-            <w:proofErr w:type="spellStart"/>
-            <w:r>
-              <w:rPr>
-                <w:sz w:val="24"/>
-              </w:rPr>
-              <w:t>IsSchoolLinkedToADiocese</w:t>
-            </w:r>
-            <w:proofErr w:type="spellEnd"/>
-            <w:r>
-              <w:rPr>
-                <w:sz w:val="24"/>
-              </w:rPr>
-              <w:t>]</w:t>
-            </w:r>
-          </w:p>
-        </w:tc>
-      </w:tr>
-      <w:tr>
-        <w:trPr>
-          <w:trHeight w:val="1"/>
-        </w:trPr>
-        <w:tc>
-          <w:tcPr>
-            <w:tcW w:w="2584" w:type="dxa"/>
-            <w:tcBorders>
-              <w:top w:val="single" w:sz="8" w:space="0" w:color="000000"/>
-              <w:left w:val="single" w:sz="8" w:space="0" w:color="000000"/>
-              <w:bottom w:val="single" w:sz="8" w:space="0" w:color="000000"/>
-              <w:right w:val="single" w:sz="8" w:space="0" w:color="000000"/>
-            </w:tcBorders>
-            <w:shd w:val="clear" w:color="000000" w:fill="FFFFFF"/>
-            <w:tcMar>
-              <w:left w:w="108" w:type="dxa"/>
-              <w:right w:w="108" w:type="dxa"/>
-            </w:tcMar>
-          </w:tcPr>
-          <w:p>
-            <w:pPr>
-              <w:spacing w:before="120" w:after="120" w:line="240" w:lineRule="auto"/>
-            </w:pPr>
-            <w:r>
-              <w:rPr>
-                <w:b/>
-                <w:color w:val="0B0C0C"/>
-                <w:sz w:val="24"/>
-                <w:shd w:val="clear" w:color="auto" w:fill="FFFFFF"/>
-              </w:rPr>
-              <w:t>Distance from the converting school to the trust or other schools in the trust</w:t>
-            </w:r>
-          </w:p>
-        </w:tc>
-        <w:tc>
-          <w:tcPr>
-            <w:tcW w:w="7151" w:type="dxa"/>
-            <w:tcBorders>
-              <w:top w:val="single" w:sz="8" w:space="0" w:color="000000"/>
-              <w:left w:val="single" w:sz="8" w:space="0" w:color="000000"/>
-              <w:bottom w:val="single" w:sz="8" w:space="0" w:color="000000"/>
-              <w:right w:val="single" w:sz="8" w:space="0" w:color="000000"/>
-            </w:tcBorders>
-            <w:shd w:val="clear" w:color="000000" w:fill="FFFFFF"/>
-            <w:tcMar>
-              <w:left w:w="108" w:type="dxa"/>
-              <w:right w:w="108" w:type="dxa"/>
-            </w:tcMar>
-          </w:tcPr>
-          <w:p>
-            <w:pPr>
-              <w:spacing w:before="120" w:after="120" w:line="240" w:lineRule="auto"/>
-              <w:rPr>
-                <w:sz w:val="24"/>
-              </w:rPr>
-            </w:pPr>
-            <w:r>
-              <w:rPr>
-                <w:sz w:val="24"/>
-              </w:rPr>
-              <w:t>[</w:t>
-            </w:r>
-            <w:proofErr w:type="spellStart"/>
-            <w:r>
-              <w:rPr>
-                <w:sz w:val="24"/>
-              </w:rPr>
-              <w:t>DistanceFromSchoolToTrustHeadquarters</w:t>
-            </w:r>
-            <w:proofErr w:type="spellEnd"/>
-            <w:r>
-              <w:rPr>
-                <w:sz w:val="24"/>
-              </w:rPr>
-              <w:t>]</w:t>
-            </w:r>
-          </w:p>
-          <w:p>
-            <w:pPr>
-              <w:spacing w:before="120" w:after="120" w:line="240" w:lineRule="auto"/>
-            </w:pPr>
-            <w:r>
-              <w:rPr>
-                <w:sz w:val="24"/>
-              </w:rPr>
-              <w:t>[</w:t>
-            </w:r>
-            <w:proofErr w:type="spellStart"/>
-            <w:r>
-              <w:rPr>
-                <w:color w:val="000000"/>
-                <w:sz w:val="24"/>
-              </w:rPr>
-              <w:t>DistanceFromSchoolToTrustHeadquartersAdditionalInformation</w:t>
-            </w:r>
-            <w:proofErr w:type="spellEnd"/>
-            <w:r>
-              <w:rPr>
-                <w:rFonts w:ascii="Consolas" w:eastAsia="Consolas" w:hAnsi="Consolas" w:cs="Consolas"/>
-                <w:color w:val="000000"/>
-                <w:sz w:val="19"/>
-              </w:rPr>
-              <w:t>]</w:t>
-            </w:r>
-          </w:p>
-        </w:tc>
-      </w:tr>
-      <w:tr>
-        <w:trPr>
-          <w:trHeight w:val="1"/>
-        </w:trPr>
-        <w:tc>
-          <w:tcPr>
-            <w:tcW w:w="2584" w:type="dxa"/>
-            <w:tcBorders>
-              <w:top w:val="single" w:sz="8" w:space="0" w:color="000000"/>
-              <w:left w:val="single" w:sz="8" w:space="0" w:color="000000"/>
-              <w:bottom w:val="single" w:sz="8" w:space="0" w:color="000000"/>
-              <w:right w:val="single" w:sz="8" w:space="0" w:color="000000"/>
-            </w:tcBorders>
-            <w:shd w:val="clear" w:color="000000" w:fill="FFFFFF"/>
-            <w:tcMar>
-              <w:left w:w="108" w:type="dxa"/>
-              <w:right w:w="108" w:type="dxa"/>
-            </w:tcMar>
-          </w:tcPr>
-          <w:p>
-            <w:pPr>
-              <w:spacing w:before="120" w:after="120" w:line="276" w:lineRule="auto"/>
-            </w:pPr>
-            <w:r>
-              <w:rPr>
-                <w:b/>
-                <w:sz w:val="24"/>
-              </w:rPr>
-              <w:t>Parliamentary constituency</w:t>
-            </w:r>
-          </w:p>
-        </w:tc>
-        <w:tc>
-          <w:tcPr>
-            <w:tcW w:w="7151" w:type="dxa"/>
-            <w:tcBorders>
-              <w:top w:val="single" w:sz="8" w:space="0" w:color="000000"/>
-              <w:left w:val="single" w:sz="8" w:space="0" w:color="000000"/>
-              <w:bottom w:val="single" w:sz="8" w:space="0" w:color="000000"/>
-              <w:right w:val="single" w:sz="8" w:space="0" w:color="000000"/>
-            </w:tcBorders>
-            <w:shd w:val="clear" w:color="000000" w:fill="FFFFFF"/>
-            <w:tcMar>
-              <w:left w:w="108" w:type="dxa"/>
-              <w:right w:w="108" w:type="dxa"/>
-            </w:tcMar>
-          </w:tcPr>
-          <w:p>
-            <w:pPr>
-              <w:spacing w:before="120" w:after="120" w:line="240" w:lineRule="auto"/>
-            </w:pPr>
-            <w:r>
-              <w:rPr>
-                <w:sz w:val="24"/>
-              </w:rPr>
-              <w:t>[</w:t>
-            </w:r>
-            <w:proofErr w:type="spellStart"/>
-            <w:r>
-              <w:rPr>
-                <w:sz w:val="24"/>
-              </w:rPr>
-              <w:t>ParliamentaryConstituency</w:t>
-            </w:r>
-            <w:proofErr w:type="spellEnd"/>
-            <w:r>
-              <w:rPr>
-                <w:sz w:val="24"/>
-              </w:rPr>
-              <w:t>]</w:t>
-            </w:r>
-          </w:p>
-        </w:tc>
-      </w:tr>
-      <w:tr>
-        <w:trPr>
-          <w:trHeight w:val="1"/>
-        </w:trPr>
-        <w:tc>
-          <w:tcPr>
-            <w:tcW w:w="2584" w:type="dxa"/>
-            <w:tcBorders>
-              <w:top w:val="single" w:sz="8" w:space="0" w:color="000000"/>
-              <w:left w:val="single" w:sz="8" w:space="0" w:color="000000"/>
-              <w:bottom w:val="single" w:sz="8" w:space="0" w:color="000000"/>
-              <w:right w:val="single" w:sz="8" w:space="0" w:color="000000"/>
-            </w:tcBorders>
-            <w:shd w:val="clear" w:color="000000" w:fill="FFFFFF"/>
-            <w:tcMar>
-              <w:left w:w="108" w:type="dxa"/>
-              <w:right w:w="108" w:type="dxa"/>
-            </w:tcMar>
-          </w:tcPr>
-          <w:p>
-            <w:pPr>
-              <w:spacing w:before="120" w:after="120" w:line="276" w:lineRule="auto"/>
-            </w:pPr>
-            <w:r>
-              <w:rPr>
-                <w:b/>
-                <w:sz w:val="24"/>
-              </w:rPr>
-              <w:t>MP name and political party</w:t>
-            </w:r>
-          </w:p>
-        </w:tc>
-        <w:tc>
-          <w:tcPr>
-            <w:tcW w:w="7151" w:type="dxa"/>
-            <w:tcBorders>
-              <w:top w:val="single" w:sz="8" w:space="0" w:color="000000"/>
-              <w:left w:val="single" w:sz="8" w:space="0" w:color="000000"/>
-              <w:bottom w:val="single" w:sz="8" w:space="0" w:color="000000"/>
-              <w:right w:val="single" w:sz="8" w:space="0" w:color="000000"/>
-            </w:tcBorders>
-            <w:shd w:val="clear" w:color="000000" w:fill="FFFFFF"/>
-            <w:tcMar>
-              <w:left w:w="108" w:type="dxa"/>
-              <w:right w:w="108" w:type="dxa"/>
-            </w:tcMar>
-          </w:tcPr>
-          <w:p>
-            <w:pPr>
-              <w:spacing w:before="120" w:after="120" w:line="240" w:lineRule="auto"/>
-            </w:pPr>
-            <w:r>
-              <w:rPr>
-                <w:sz w:val="24"/>
-              </w:rPr>
-              <w:t>[</w:t>
-            </w:r>
-            <w:proofErr w:type="spellStart"/>
-            <w:r>
-              <w:rPr>
-                <w:sz w:val="24"/>
-              </w:rPr>
-              <w:t>MPNameAndParty</w:t>
-            </w:r>
-            <w:proofErr w:type="spellEnd"/>
-            <w:r>
-              <w:rPr>
-                <w:sz w:val="24"/>
-              </w:rPr>
-              <w:t>]</w:t>
-            </w:r>
-          </w:p>
-        </w:tc>
-      </w:tr>
-    </w:tbl>
-    <w:p>
-      <w:pPr>
-        <w:spacing w:after="120" w:line="240" w:lineRule="auto"/>
-      </w:pPr>
+        <w:pStyle w:val="LO-normal"/>
+      </w:pPr>
+      <w:r>
+        <w:t>[</w:t>
+      </w:r>
+      <w:proofErr w:type="spellStart"/>
+      <w:r>
+        <w:t>GeneralInformation</w:t>
+      </w:r>
+      <w:proofErr w:type="spellEnd"/>
+      <w:r>
+        <w:t>]</w:t>
+      </w:r>
     </w:p>
     <w:p>
       <w:pPr>
@@ -2241,7 +348,6 @@
               <w:rPr>
                 <w:sz w:val="24"/>
               </w:rPr>
-              <w:lastRenderedPageBreak/>
               <w:t xml:space="preserve"> </w:t>
             </w:r>
           </w:p>
@@ -2253,7 +359,6 @@
         <w:rPr>
           <w:sz w:val="24"/>
         </w:rPr>
-        <w:lastRenderedPageBreak/>
         <w:t xml:space="preserve"> </w:t>
       </w:r>
     </w:p>
@@ -2409,6 +514,7 @@
                 <w:b/>
                 <w:sz w:val="24"/>
               </w:rPr>
+              <w:lastRenderedPageBreak/>
               <w:t>Governing Body Resolution</w:t>
             </w:r>
           </w:p>
@@ -3229,7 +1335,6 @@
         <w:pStyle w:val="Heading1"/>
       </w:pPr>
       <w:r>
-        <w:lastRenderedPageBreak/>
         <w:t>School pupil forecasts</w:t>
       </w:r>
     </w:p>
@@ -3562,7 +1667,15 @@
                 <w:b/>
                 <w:sz w:val="24"/>
               </w:rPr>
-              <w:t>Projected pupil numbers on roll in the year the academy opens (year 1)</w:t>
+              <w:t>Projected pupil numbe</w:t>
+            </w:r>
+            <w:r>
+              <w:rPr>
+                <w:b/>
+                <w:sz w:val="24"/>
+              </w:rPr>
+              <w:lastRenderedPageBreak/>
+              <w:t>rs on roll in the year the academy opens (year 1)</w:t>
             </w:r>
           </w:p>
         </w:tc>
@@ -3592,6 +1705,7 @@
               <w:rPr>
                 <w:sz w:val="24"/>
               </w:rPr>
+              <w:lastRenderedPageBreak/>
               <w:t>[</w:t>
             </w:r>
             <w:proofErr w:type="spellStart"/>
@@ -3890,15 +2004,7 @@
                 <w:b/>
                 <w:sz w:val="24"/>
               </w:rPr>
-              <w:t xml:space="preserve">Projected pupil numbers on roll in the following year </w:t>
-            </w:r>
-            <w:r>
-              <w:rPr>
-                <w:b/>
-                <w:sz w:val="24"/>
-              </w:rPr>
-              <w:lastRenderedPageBreak/>
-              <w:t>(year 3)</w:t>
+              <w:t>Projected pupil numbers on roll in the following year (year 3)</w:t>
             </w:r>
           </w:p>
         </w:tc>
@@ -3925,7 +2031,6 @@
               <w:rPr>
                 <w:sz w:val="24"/>
               </w:rPr>
-              <w:lastRenderedPageBreak/>
               <w:t>[</w:t>
             </w:r>
             <w:proofErr w:type="spellStart"/>
@@ -4158,6 +2263,7 @@
         <w:pStyle w:val="Heading1"/>
       </w:pPr>
       <w:r>
+        <w:lastRenderedPageBreak/>
         <w:t>Supporting documents</w:t>
       </w:r>
     </w:p>
@@ -4185,7 +2291,7 @@
 </file>
 
 <file path=word/endnotes.xml><?xml version="1.0" encoding="utf-8"?>
-<w:endnotes xmlns:wpc="http://schemas.microsoft.com/office/word/2010/wordprocessingCanvas" xmlns:cx="http://schemas.microsoft.com/office/drawing/2014/chartex" xmlns:cx1="http://schemas.microsoft.com/office/drawing/2015/9/8/chartex" xmlns:cx2="http://schemas.microsoft.com/office/drawing/2015/10/21/chartex" xmlns:cx3="http://schemas.microsoft.com/office/drawing/2016/5/9/chartex" xmlns:cx4="http://schemas.microsoft.com/office/drawing/2016/5/10/chartex" xmlns:cx5="http://schemas.microsoft.com/office/drawing/2016/5/11/chartex" xmlns:cx6="http://schemas.microsoft.com/office/drawing/2016/5/12/chartex" xmlns:cx7="http://schemas.microsoft.com/office/drawing/2016/5/13/chartex" xmlns:cx8="http://schemas.microsoft.com/office/drawing/2016/5/14/chartex" xmlns:mc="http://schemas.openxmlformats.org/markup-compatibility/2006" xmlns:aink="http://schemas.microsoft.com/office/drawing/2016/ink" xmlns:am3d="http://schemas.microsoft.com/office/drawing/2017/model3d" xmlns:o="urn:schemas-microsoft-com:office:office" xmlns:oel="http://schemas.microsoft.com/office/2019/extlst" xmlns:r="http://schemas.openxmlformats.org/officeDocument/2006/relationships" xmlns:m="http://schemas.openxmlformats.org/officeDocument/2006/math" xmlns:v="urn:schemas-microsoft-com:vml" xmlns:wp14="http://schemas.microsoft.com/office/word/2010/wordprocessingDrawing" xmlns:wp="http://schemas.openxmlformats.org/drawingml/2006/wordprocessingDrawing" xmlns:w10="urn:schemas-microsoft-com:office:word" xmlns:w="http://schemas.openxmlformats.org/wordprocessingml/2006/main" xmlns:w14="http://schemas.microsoft.com/office/word/2010/wordml" xmlns:w15="http://schemas.microsoft.com/office/word/2012/wordml" xmlns:w16cex="http://schemas.microsoft.com/office/word/2018/wordml/cex" xmlns:w16cid="http://schemas.microsoft.com/office/word/2016/wordml/cid" xmlns:w16="http://schemas.microsoft.com/office/word/2018/wordml" xmlns:w16sdtdh="http://schemas.microsoft.com/office/word/2020/wordml/sdtdatahash" xmlns:w16se="http://schemas.microsoft.com/office/word/2015/wordml/symex" xmlns:wpg="http://schemas.microsoft.com/office/word/2010/wordprocessingGroup" xmlns:wpi="http://schemas.microsoft.com/office/word/2010/wordprocessingInk" xmlns:wne="http://schemas.microsoft.com/office/word/2006/wordml" xmlns:wps="http://schemas.microsoft.com/office/word/2010/wordprocessingShape" mc:Ignorable="w14 w15 w16se w16cid w16 w16cex w16sdtdh wp14">
+<w:endnotes xmlns:wpc="http://schemas.microsoft.com/office/word/2010/wordprocessingCanvas" xmlns:cx="http://schemas.microsoft.com/office/drawing/2014/chartex" xmlns:cx1="http://schemas.microsoft.com/office/drawing/2015/9/8/chartex" xmlns:cx2="http://schemas.microsoft.com/office/drawing/2015/10/21/chartex" xmlns:cx3="http://schemas.microsoft.com/office/drawing/2016/5/9/chartex" xmlns:cx4="http://schemas.microsoft.com/office/drawing/2016/5/10/chartex" xmlns:cx5="http://schemas.microsoft.com/office/drawing/2016/5/11/chartex" xmlns:cx6="http://schemas.microsoft.com/office/drawing/2016/5/12/chartex" xmlns:cx7="http://schemas.microsoft.com/office/drawing/2016/5/13/chartex" xmlns:cx8="http://schemas.microsoft.com/office/drawing/2016/5/14/chartex" xmlns:mc="http://schemas.openxmlformats.org/markup-compatibility/2006" xmlns:aink="http://schemas.microsoft.com/office/drawing/2016/ink" xmlns:am3d="http://schemas.microsoft.com/office/drawing/2017/model3d" xmlns:o="urn:schemas-microsoft-com:office:office" xmlns:oel="http://schemas.microsoft.com/office/2019/extlst" xmlns:r="http://schemas.openxmlformats.org/officeDocument/2006/relationships" xmlns:m="http://schemas.openxmlformats.org/officeDocument/2006/math" xmlns:v="urn:schemas-microsoft-com:vml" xmlns:wp14="http://schemas.microsoft.com/office/word/2010/wordprocessingDrawing" xmlns:wp="http://schemas.openxmlformats.org/drawingml/2006/wordprocessingDrawing" xmlns:w10="urn:schemas-microsoft-com:office:word" xmlns:w="http://schemas.openxmlformats.org/wordprocessingml/2006/main" xmlns:w14="http://schemas.microsoft.com/office/word/2010/wordml" xmlns:w15="http://schemas.microsoft.com/office/word/2012/wordml" xmlns:w16cex="http://schemas.microsoft.com/office/word/2018/wordml/cex" xmlns:w16cid="http://schemas.microsoft.com/office/word/2016/wordml/cid" xmlns:w16="http://schemas.microsoft.com/office/word/2018/wordml" xmlns:w16du="http://schemas.microsoft.com/office/word/2023/wordml/word16du" xmlns:w16sdtdh="http://schemas.microsoft.com/office/word/2020/wordml/sdtdatahash" xmlns:w16se="http://schemas.microsoft.com/office/word/2015/wordml/symex" xmlns:wpg="http://schemas.microsoft.com/office/word/2010/wordprocessingGroup" xmlns:wpi="http://schemas.microsoft.com/office/word/2010/wordprocessingInk" xmlns:wne="http://schemas.microsoft.com/office/word/2006/wordml" xmlns:wps="http://schemas.microsoft.com/office/word/2010/wordprocessingShape" mc:Ignorable="w14 w15 w16se w16cid w16 w16cex w16sdtdh wp14">
   <w:endnote w:type="separator" w:id="-1">
     <w:p>
       <w:pPr>
@@ -4210,7 +2316,7 @@
 </file>
 
 <file path=word/footer1.xml><?xml version="1.0" encoding="utf-8"?>
-<w:ftr xmlns:wpc="http://schemas.microsoft.com/office/word/2010/wordprocessingCanvas" xmlns:cx="http://schemas.microsoft.com/office/drawing/2014/chartex" xmlns:cx1="http://schemas.microsoft.com/office/drawing/2015/9/8/chartex" xmlns:cx2="http://schemas.microsoft.com/office/drawing/2015/10/21/chartex" xmlns:cx3="http://schemas.microsoft.com/office/drawing/2016/5/9/chartex" xmlns:cx4="http://schemas.microsoft.com/office/drawing/2016/5/10/chartex" xmlns:cx5="http://schemas.microsoft.com/office/drawing/2016/5/11/chartex" xmlns:cx6="http://schemas.microsoft.com/office/drawing/2016/5/12/chartex" xmlns:cx7="http://schemas.microsoft.com/office/drawing/2016/5/13/chartex" xmlns:cx8="http://schemas.microsoft.com/office/drawing/2016/5/14/chartex" xmlns:mc="http://schemas.openxmlformats.org/markup-compatibility/2006" xmlns:aink="http://schemas.microsoft.com/office/drawing/2016/ink" xmlns:am3d="http://schemas.microsoft.com/office/drawing/2017/model3d" xmlns:o="urn:schemas-microsoft-com:office:office" xmlns:oel="http://schemas.microsoft.com/office/2019/extlst" xmlns:r="http://schemas.openxmlformats.org/officeDocument/2006/relationships" xmlns:m="http://schemas.openxmlformats.org/officeDocument/2006/math" xmlns:v="urn:schemas-microsoft-com:vml" xmlns:wp14="http://schemas.microsoft.com/office/word/2010/wordprocessingDrawing" xmlns:wp="http://schemas.openxmlformats.org/drawingml/2006/wordprocessingDrawing" xmlns:w10="urn:schemas-microsoft-com:office:word" xmlns:w="http://schemas.openxmlformats.org/wordprocessingml/2006/main" xmlns:w14="http://schemas.microsoft.com/office/word/2010/wordml" xmlns:w15="http://schemas.microsoft.com/office/word/2012/wordml" xmlns:w16cex="http://schemas.microsoft.com/office/word/2018/wordml/cex" xmlns:w16cid="http://schemas.microsoft.com/office/word/2016/wordml/cid" xmlns:w16="http://schemas.microsoft.com/office/word/2018/wordml" xmlns:w16sdtdh="http://schemas.microsoft.com/office/word/2020/wordml/sdtdatahash" xmlns:w16se="http://schemas.microsoft.com/office/word/2015/wordml/symex" xmlns:wpg="http://schemas.microsoft.com/office/word/2010/wordprocessingGroup" xmlns:wpi="http://schemas.microsoft.com/office/word/2010/wordprocessingInk" xmlns:wne="http://schemas.microsoft.com/office/word/2006/wordml" xmlns:wps="http://schemas.microsoft.com/office/word/2010/wordprocessingShape" mc:Ignorable="w14 w15 w16se w16cid w16 w16cex w16sdtdh wp14">
+<w:ftr xmlns:wpc="http://schemas.microsoft.com/office/word/2010/wordprocessingCanvas" xmlns:cx="http://schemas.microsoft.com/office/drawing/2014/chartex" xmlns:cx1="http://schemas.microsoft.com/office/drawing/2015/9/8/chartex" xmlns:cx2="http://schemas.microsoft.com/office/drawing/2015/10/21/chartex" xmlns:cx3="http://schemas.microsoft.com/office/drawing/2016/5/9/chartex" xmlns:cx4="http://schemas.microsoft.com/office/drawing/2016/5/10/chartex" xmlns:cx5="http://schemas.microsoft.com/office/drawing/2016/5/11/chartex" xmlns:cx6="http://schemas.microsoft.com/office/drawing/2016/5/12/chartex" xmlns:cx7="http://schemas.microsoft.com/office/drawing/2016/5/13/chartex" xmlns:cx8="http://schemas.microsoft.com/office/drawing/2016/5/14/chartex" xmlns:mc="http://schemas.openxmlformats.org/markup-compatibility/2006" xmlns:aink="http://schemas.microsoft.com/office/drawing/2016/ink" xmlns:am3d="http://schemas.microsoft.com/office/drawing/2017/model3d" xmlns:o="urn:schemas-microsoft-com:office:office" xmlns:oel="http://schemas.microsoft.com/office/2019/extlst" xmlns:r="http://schemas.openxmlformats.org/officeDocument/2006/relationships" xmlns:m="http://schemas.openxmlformats.org/officeDocument/2006/math" xmlns:v="urn:schemas-microsoft-com:vml" xmlns:wp14="http://schemas.microsoft.com/office/word/2010/wordprocessingDrawing" xmlns:wp="http://schemas.openxmlformats.org/drawingml/2006/wordprocessingDrawing" xmlns:w10="urn:schemas-microsoft-com:office:word" xmlns:w="http://schemas.openxmlformats.org/wordprocessingml/2006/main" xmlns:w14="http://schemas.microsoft.com/office/word/2010/wordml" xmlns:w15="http://schemas.microsoft.com/office/word/2012/wordml" xmlns:w16cex="http://schemas.microsoft.com/office/word/2018/wordml/cex" xmlns:w16cid="http://schemas.microsoft.com/office/word/2016/wordml/cid" xmlns:w16="http://schemas.microsoft.com/office/word/2018/wordml" xmlns:w16du="http://schemas.microsoft.com/office/word/2023/wordml/word16du" xmlns:w16sdtdh="http://schemas.microsoft.com/office/word/2020/wordml/sdtdatahash" xmlns:w16se="http://schemas.microsoft.com/office/word/2015/wordml/symex" xmlns:wpg="http://schemas.microsoft.com/office/word/2010/wordprocessingGroup" xmlns:wpi="http://schemas.microsoft.com/office/word/2010/wordprocessingInk" xmlns:wne="http://schemas.microsoft.com/office/word/2006/wordml" xmlns:wps="http://schemas.microsoft.com/office/word/2010/wordprocessingShape" mc:Ignorable="w14 w15 w16se w16cid w16 w16cex w16sdtdh wp14">
   <w:p>
     <w:pPr>
       <w:pStyle w:val="Footer"/>
@@ -4220,7 +2326,7 @@
 </file>
 
 <file path=word/footer2.xml><?xml version="1.0" encoding="utf-8"?>
-<w:ftr xmlns:wpc="http://schemas.microsoft.com/office/word/2010/wordprocessingCanvas" xmlns:cx="http://schemas.microsoft.com/office/drawing/2014/chartex" xmlns:cx1="http://schemas.microsoft.com/office/drawing/2015/9/8/chartex" xmlns:cx2="http://schemas.microsoft.com/office/drawing/2015/10/21/chartex" xmlns:cx3="http://schemas.microsoft.com/office/drawing/2016/5/9/chartex" xmlns:cx4="http://schemas.microsoft.com/office/drawing/2016/5/10/chartex" xmlns:cx5="http://schemas.microsoft.com/office/drawing/2016/5/11/chartex" xmlns:cx6="http://schemas.microsoft.com/office/drawing/2016/5/12/chartex" xmlns:cx7="http://schemas.microsoft.com/office/drawing/2016/5/13/chartex" xmlns:cx8="http://schemas.microsoft.com/office/drawing/2016/5/14/chartex" xmlns:mc="http://schemas.openxmlformats.org/markup-compatibility/2006" xmlns:aink="http://schemas.microsoft.com/office/drawing/2016/ink" xmlns:am3d="http://schemas.microsoft.com/office/drawing/2017/model3d" xmlns:o="urn:schemas-microsoft-com:office:office" xmlns:oel="http://schemas.microsoft.com/office/2019/extlst" xmlns:r="http://schemas.openxmlformats.org/officeDocument/2006/relationships" xmlns:m="http://schemas.openxmlformats.org/officeDocument/2006/math" xmlns:v="urn:schemas-microsoft-com:vml" xmlns:wp14="http://schemas.microsoft.com/office/word/2010/wordprocessingDrawing" xmlns:wp="http://schemas.openxmlformats.org/drawingml/2006/wordprocessingDrawing" xmlns:w10="urn:schemas-microsoft-com:office:word" xmlns:w="http://schemas.openxmlformats.org/wordprocessingml/2006/main" xmlns:w14="http://schemas.microsoft.com/office/word/2010/wordml" xmlns:w15="http://schemas.microsoft.com/office/word/2012/wordml" xmlns:w16cex="http://schemas.microsoft.com/office/word/2018/wordml/cex" xmlns:w16cid="http://schemas.microsoft.com/office/word/2016/wordml/cid" xmlns:w16="http://schemas.microsoft.com/office/word/2018/wordml" xmlns:w16sdtdh="http://schemas.microsoft.com/office/word/2020/wordml/sdtdatahash" xmlns:w16se="http://schemas.microsoft.com/office/word/2015/wordml/symex" xmlns:wpg="http://schemas.microsoft.com/office/word/2010/wordprocessingGroup" xmlns:wpi="http://schemas.microsoft.com/office/word/2010/wordprocessingInk" xmlns:wne="http://schemas.microsoft.com/office/word/2006/wordml" xmlns:wps="http://schemas.microsoft.com/office/word/2010/wordprocessingShape" mc:Ignorable="w14 w15 w16se w16cid w16 w16cex w16sdtdh wp14">
+<w:ftr xmlns:wpc="http://schemas.microsoft.com/office/word/2010/wordprocessingCanvas" xmlns:cx="http://schemas.microsoft.com/office/drawing/2014/chartex" xmlns:cx1="http://schemas.microsoft.com/office/drawing/2015/9/8/chartex" xmlns:cx2="http://schemas.microsoft.com/office/drawing/2015/10/21/chartex" xmlns:cx3="http://schemas.microsoft.com/office/drawing/2016/5/9/chartex" xmlns:cx4="http://schemas.microsoft.com/office/drawing/2016/5/10/chartex" xmlns:cx5="http://schemas.microsoft.com/office/drawing/2016/5/11/chartex" xmlns:cx6="http://schemas.microsoft.com/office/drawing/2016/5/12/chartex" xmlns:cx7="http://schemas.microsoft.com/office/drawing/2016/5/13/chartex" xmlns:cx8="http://schemas.microsoft.com/office/drawing/2016/5/14/chartex" xmlns:mc="http://schemas.openxmlformats.org/markup-compatibility/2006" xmlns:aink="http://schemas.microsoft.com/office/drawing/2016/ink" xmlns:am3d="http://schemas.microsoft.com/office/drawing/2017/model3d" xmlns:o="urn:schemas-microsoft-com:office:office" xmlns:oel="http://schemas.microsoft.com/office/2019/extlst" xmlns:r="http://schemas.openxmlformats.org/officeDocument/2006/relationships" xmlns:m="http://schemas.openxmlformats.org/officeDocument/2006/math" xmlns:v="urn:schemas-microsoft-com:vml" xmlns:wp14="http://schemas.microsoft.com/office/word/2010/wordprocessingDrawing" xmlns:wp="http://schemas.openxmlformats.org/drawingml/2006/wordprocessingDrawing" xmlns:w10="urn:schemas-microsoft-com:office:word" xmlns:w="http://schemas.openxmlformats.org/wordprocessingml/2006/main" xmlns:w14="http://schemas.microsoft.com/office/word/2010/wordml" xmlns:w15="http://schemas.microsoft.com/office/word/2012/wordml" xmlns:w16cex="http://schemas.microsoft.com/office/word/2018/wordml/cex" xmlns:w16cid="http://schemas.microsoft.com/office/word/2016/wordml/cid" xmlns:w16="http://schemas.microsoft.com/office/word/2018/wordml" xmlns:w16du="http://schemas.microsoft.com/office/word/2023/wordml/word16du" xmlns:w16sdtdh="http://schemas.microsoft.com/office/word/2020/wordml/sdtdatahash" xmlns:w16se="http://schemas.microsoft.com/office/word/2015/wordml/symex" xmlns:wpg="http://schemas.microsoft.com/office/word/2010/wordprocessingGroup" xmlns:wpi="http://schemas.microsoft.com/office/word/2010/wordprocessingInk" xmlns:wne="http://schemas.microsoft.com/office/word/2006/wordml" xmlns:wps="http://schemas.microsoft.com/office/word/2010/wordprocessingShape" mc:Ignorable="w14 w15 w16se w16cid w16 w16cex w16sdtdh wp14">
   <w:tbl>
     <w:tblPr>
       <w:tblStyle w:val="TableGrid"/>
@@ -4264,24 +2370,13 @@
             <w:t xml:space="preserve">Author: </w:t>
           </w:r>
           <w:r>
-            <w:t>[</w:t>
-          </w:r>
-          <w:proofErr w:type="gramStart"/>
-          <w:r>
-            <w:t>Author]</w:t>
+            <w:t>[Author]</w:t>
           </w:r>
           <w:r>
             <w:rPr>
               <w:color w:val="000000"/>
             </w:rPr>
-            <w:t xml:space="preserve">   </w:t>
-          </w:r>
-          <w:proofErr w:type="gramEnd"/>
-          <w:r>
-            <w:rPr>
-              <w:color w:val="000000"/>
-            </w:rPr>
-            <w:t xml:space="preserve">             </w:t>
+            <w:t xml:space="preserve">                </w:t>
           </w:r>
         </w:p>
       </w:tc>
@@ -4369,7 +2464,7 @@
 </file>
 
 <file path=word/footer3.xml><?xml version="1.0" encoding="utf-8"?>
-<w:ftr xmlns:wpc="http://schemas.microsoft.com/office/word/2010/wordprocessingCanvas" xmlns:cx="http://schemas.microsoft.com/office/drawing/2014/chartex" xmlns:cx1="http://schemas.microsoft.com/office/drawing/2015/9/8/chartex" xmlns:cx2="http://schemas.microsoft.com/office/drawing/2015/10/21/chartex" xmlns:cx3="http://schemas.microsoft.com/office/drawing/2016/5/9/chartex" xmlns:cx4="http://schemas.microsoft.com/office/drawing/2016/5/10/chartex" xmlns:cx5="http://schemas.microsoft.com/office/drawing/2016/5/11/chartex" xmlns:cx6="http://schemas.microsoft.com/office/drawing/2016/5/12/chartex" xmlns:cx7="http://schemas.microsoft.com/office/drawing/2016/5/13/chartex" xmlns:cx8="http://schemas.microsoft.com/office/drawing/2016/5/14/chartex" xmlns:mc="http://schemas.openxmlformats.org/markup-compatibility/2006" xmlns:aink="http://schemas.microsoft.com/office/drawing/2016/ink" xmlns:am3d="http://schemas.microsoft.com/office/drawing/2017/model3d" xmlns:o="urn:schemas-microsoft-com:office:office" xmlns:oel="http://schemas.microsoft.com/office/2019/extlst" xmlns:r="http://schemas.openxmlformats.org/officeDocument/2006/relationships" xmlns:m="http://schemas.openxmlformats.org/officeDocument/2006/math" xmlns:v="urn:schemas-microsoft-com:vml" xmlns:wp14="http://schemas.microsoft.com/office/word/2010/wordprocessingDrawing" xmlns:wp="http://schemas.openxmlformats.org/drawingml/2006/wordprocessingDrawing" xmlns:w10="urn:schemas-microsoft-com:office:word" xmlns:w="http://schemas.openxmlformats.org/wordprocessingml/2006/main" xmlns:w14="http://schemas.microsoft.com/office/word/2010/wordml" xmlns:w15="http://schemas.microsoft.com/office/word/2012/wordml" xmlns:w16cex="http://schemas.microsoft.com/office/word/2018/wordml/cex" xmlns:w16cid="http://schemas.microsoft.com/office/word/2016/wordml/cid" xmlns:w16="http://schemas.microsoft.com/office/word/2018/wordml" xmlns:w16sdtdh="http://schemas.microsoft.com/office/word/2020/wordml/sdtdatahash" xmlns:w16se="http://schemas.microsoft.com/office/word/2015/wordml/symex" xmlns:wpg="http://schemas.microsoft.com/office/word/2010/wordprocessingGroup" xmlns:wpi="http://schemas.microsoft.com/office/word/2010/wordprocessingInk" xmlns:wne="http://schemas.microsoft.com/office/word/2006/wordml" xmlns:wps="http://schemas.microsoft.com/office/word/2010/wordprocessingShape" mc:Ignorable="w14 w15 w16se w16cid w16 w16cex w16sdtdh wp14">
+<w:ftr xmlns:wpc="http://schemas.microsoft.com/office/word/2010/wordprocessingCanvas" xmlns:cx="http://schemas.microsoft.com/office/drawing/2014/chartex" xmlns:cx1="http://schemas.microsoft.com/office/drawing/2015/9/8/chartex" xmlns:cx2="http://schemas.microsoft.com/office/drawing/2015/10/21/chartex" xmlns:cx3="http://schemas.microsoft.com/office/drawing/2016/5/9/chartex" xmlns:cx4="http://schemas.microsoft.com/office/drawing/2016/5/10/chartex" xmlns:cx5="http://schemas.microsoft.com/office/drawing/2016/5/11/chartex" xmlns:cx6="http://schemas.microsoft.com/office/drawing/2016/5/12/chartex" xmlns:cx7="http://schemas.microsoft.com/office/drawing/2016/5/13/chartex" xmlns:cx8="http://schemas.microsoft.com/office/drawing/2016/5/14/chartex" xmlns:mc="http://schemas.openxmlformats.org/markup-compatibility/2006" xmlns:aink="http://schemas.microsoft.com/office/drawing/2016/ink" xmlns:am3d="http://schemas.microsoft.com/office/drawing/2017/model3d" xmlns:o="urn:schemas-microsoft-com:office:office" xmlns:oel="http://schemas.microsoft.com/office/2019/extlst" xmlns:r="http://schemas.openxmlformats.org/officeDocument/2006/relationships" xmlns:m="http://schemas.openxmlformats.org/officeDocument/2006/math" xmlns:v="urn:schemas-microsoft-com:vml" xmlns:wp14="http://schemas.microsoft.com/office/word/2010/wordprocessingDrawing" xmlns:wp="http://schemas.openxmlformats.org/drawingml/2006/wordprocessingDrawing" xmlns:w10="urn:schemas-microsoft-com:office:word" xmlns:w="http://schemas.openxmlformats.org/wordprocessingml/2006/main" xmlns:w14="http://schemas.microsoft.com/office/word/2010/wordml" xmlns:w15="http://schemas.microsoft.com/office/word/2012/wordml" xmlns:w16cex="http://schemas.microsoft.com/office/word/2018/wordml/cex" xmlns:w16cid="http://schemas.microsoft.com/office/word/2016/wordml/cid" xmlns:w16="http://schemas.microsoft.com/office/word/2018/wordml" xmlns:w16du="http://schemas.microsoft.com/office/word/2023/wordml/word16du" xmlns:w16sdtdh="http://schemas.microsoft.com/office/word/2020/wordml/sdtdatahash" xmlns:w16se="http://schemas.microsoft.com/office/word/2015/wordml/symex" xmlns:wpg="http://schemas.microsoft.com/office/word/2010/wordprocessingGroup" xmlns:wpi="http://schemas.microsoft.com/office/word/2010/wordprocessingInk" xmlns:wne="http://schemas.microsoft.com/office/word/2006/wordml" xmlns:wps="http://schemas.microsoft.com/office/word/2010/wordprocessingShape" mc:Ignorable="w14 w15 w16se w16cid w16 w16cex w16sdtdh wp14">
   <w:p>
     <w:pPr>
       <w:pStyle w:val="Footer"/>
@@ -4379,7 +2474,7 @@
 </file>
 
 <file path=word/footnotes.xml><?xml version="1.0" encoding="utf-8"?>
-<w:footnotes xmlns:wpc="http://schemas.microsoft.com/office/word/2010/wordprocessingCanvas" xmlns:cx="http://schemas.microsoft.com/office/drawing/2014/chartex" xmlns:cx1="http://schemas.microsoft.com/office/drawing/2015/9/8/chartex" xmlns:cx2="http://schemas.microsoft.com/office/drawing/2015/10/21/chartex" xmlns:cx3="http://schemas.microsoft.com/office/drawing/2016/5/9/chartex" xmlns:cx4="http://schemas.microsoft.com/office/drawing/2016/5/10/chartex" xmlns:cx5="http://schemas.microsoft.com/office/drawing/2016/5/11/chartex" xmlns:cx6="http://schemas.microsoft.com/office/drawing/2016/5/12/chartex" xmlns:cx7="http://schemas.microsoft.com/office/drawing/2016/5/13/chartex" xmlns:cx8="http://schemas.microsoft.com/office/drawing/2016/5/14/chartex" xmlns:mc="http://schemas.openxmlformats.org/markup-compatibility/2006" xmlns:aink="http://schemas.microsoft.com/office/drawing/2016/ink" xmlns:am3d="http://schemas.microsoft.com/office/drawing/2017/model3d" xmlns:o="urn:schemas-microsoft-com:office:office" xmlns:oel="http://schemas.microsoft.com/office/2019/extlst" xmlns:r="http://schemas.openxmlformats.org/officeDocument/2006/relationships" xmlns:m="http://schemas.openxmlformats.org/officeDocument/2006/math" xmlns:v="urn:schemas-microsoft-com:vml" xmlns:wp14="http://schemas.microsoft.com/office/word/2010/wordprocessingDrawing" xmlns:wp="http://schemas.openxmlformats.org/drawingml/2006/wordprocessingDrawing" xmlns:w10="urn:schemas-microsoft-com:office:word" xmlns:w="http://schemas.openxmlformats.org/wordprocessingml/2006/main" xmlns:w14="http://schemas.microsoft.com/office/word/2010/wordml" xmlns:w15="http://schemas.microsoft.com/office/word/2012/wordml" xmlns:w16cex="http://schemas.microsoft.com/office/word/2018/wordml/cex" xmlns:w16cid="http://schemas.microsoft.com/office/word/2016/wordml/cid" xmlns:w16="http://schemas.microsoft.com/office/word/2018/wordml" xmlns:w16sdtdh="http://schemas.microsoft.com/office/word/2020/wordml/sdtdatahash" xmlns:w16se="http://schemas.microsoft.com/office/word/2015/wordml/symex" xmlns:wpg="http://schemas.microsoft.com/office/word/2010/wordprocessingGroup" xmlns:wpi="http://schemas.microsoft.com/office/word/2010/wordprocessingInk" xmlns:wne="http://schemas.microsoft.com/office/word/2006/wordml" xmlns:wps="http://schemas.microsoft.com/office/word/2010/wordprocessingShape" mc:Ignorable="w14 w15 w16se w16cid w16 w16cex w16sdtdh wp14">
+<w:footnotes xmlns:wpc="http://schemas.microsoft.com/office/word/2010/wordprocessingCanvas" xmlns:cx="http://schemas.microsoft.com/office/drawing/2014/chartex" xmlns:cx1="http://schemas.microsoft.com/office/drawing/2015/9/8/chartex" xmlns:cx2="http://schemas.microsoft.com/office/drawing/2015/10/21/chartex" xmlns:cx3="http://schemas.microsoft.com/office/drawing/2016/5/9/chartex" xmlns:cx4="http://schemas.microsoft.com/office/drawing/2016/5/10/chartex" xmlns:cx5="http://schemas.microsoft.com/office/drawing/2016/5/11/chartex" xmlns:cx6="http://schemas.microsoft.com/office/drawing/2016/5/12/chartex" xmlns:cx7="http://schemas.microsoft.com/office/drawing/2016/5/13/chartex" xmlns:cx8="http://schemas.microsoft.com/office/drawing/2016/5/14/chartex" xmlns:mc="http://schemas.openxmlformats.org/markup-compatibility/2006" xmlns:aink="http://schemas.microsoft.com/office/drawing/2016/ink" xmlns:am3d="http://schemas.microsoft.com/office/drawing/2017/model3d" xmlns:o="urn:schemas-microsoft-com:office:office" xmlns:oel="http://schemas.microsoft.com/office/2019/extlst" xmlns:r="http://schemas.openxmlformats.org/officeDocument/2006/relationships" xmlns:m="http://schemas.openxmlformats.org/officeDocument/2006/math" xmlns:v="urn:schemas-microsoft-com:vml" xmlns:wp14="http://schemas.microsoft.com/office/word/2010/wordprocessingDrawing" xmlns:wp="http://schemas.openxmlformats.org/drawingml/2006/wordprocessingDrawing" xmlns:w10="urn:schemas-microsoft-com:office:word" xmlns:w="http://schemas.openxmlformats.org/wordprocessingml/2006/main" xmlns:w14="http://schemas.microsoft.com/office/word/2010/wordml" xmlns:w15="http://schemas.microsoft.com/office/word/2012/wordml" xmlns:w16cex="http://schemas.microsoft.com/office/word/2018/wordml/cex" xmlns:w16cid="http://schemas.microsoft.com/office/word/2016/wordml/cid" xmlns:w16="http://schemas.microsoft.com/office/word/2018/wordml" xmlns:w16du="http://schemas.microsoft.com/office/word/2023/wordml/word16du" xmlns:w16sdtdh="http://schemas.microsoft.com/office/word/2020/wordml/sdtdatahash" xmlns:w16se="http://schemas.microsoft.com/office/word/2015/wordml/symex" xmlns:wpg="http://schemas.microsoft.com/office/word/2010/wordprocessingGroup" xmlns:wpi="http://schemas.microsoft.com/office/word/2010/wordprocessingInk" xmlns:wne="http://schemas.microsoft.com/office/word/2006/wordml" xmlns:wps="http://schemas.microsoft.com/office/word/2010/wordprocessingShape" mc:Ignorable="w14 w15 w16se w16cid w16 w16cex w16sdtdh wp14">
   <w:footnote w:type="separator" w:id="-1">
     <w:p>
       <w:pPr>
@@ -4404,7 +2499,7 @@
 </file>
 
 <file path=word/header1.xml><?xml version="1.0" encoding="utf-8"?>
-<w:hdr xmlns:wpc="http://schemas.microsoft.com/office/word/2010/wordprocessingCanvas" xmlns:cx="http://schemas.microsoft.com/office/drawing/2014/chartex" xmlns:cx1="http://schemas.microsoft.com/office/drawing/2015/9/8/chartex" xmlns:cx2="http://schemas.microsoft.com/office/drawing/2015/10/21/chartex" xmlns:cx3="http://schemas.microsoft.com/office/drawing/2016/5/9/chartex" xmlns:cx4="http://schemas.microsoft.com/office/drawing/2016/5/10/chartex" xmlns:cx5="http://schemas.microsoft.com/office/drawing/2016/5/11/chartex" xmlns:cx6="http://schemas.microsoft.com/office/drawing/2016/5/12/chartex" xmlns:cx7="http://schemas.microsoft.com/office/drawing/2016/5/13/chartex" xmlns:cx8="http://schemas.microsoft.com/office/drawing/2016/5/14/chartex" xmlns:mc="http://schemas.openxmlformats.org/markup-compatibility/2006" xmlns:aink="http://schemas.microsoft.com/office/drawing/2016/ink" xmlns:am3d="http://schemas.microsoft.com/office/drawing/2017/model3d" xmlns:o="urn:schemas-microsoft-com:office:office" xmlns:oel="http://schemas.microsoft.com/office/2019/extlst" xmlns:r="http://schemas.openxmlformats.org/officeDocument/2006/relationships" xmlns:m="http://schemas.openxmlformats.org/officeDocument/2006/math" xmlns:v="urn:schemas-microsoft-com:vml" xmlns:wp14="http://schemas.microsoft.com/office/word/2010/wordprocessingDrawing" xmlns:wp="http://schemas.openxmlformats.org/drawingml/2006/wordprocessingDrawing" xmlns:w10="urn:schemas-microsoft-com:office:word" xmlns:w="http://schemas.openxmlformats.org/wordprocessingml/2006/main" xmlns:w14="http://schemas.microsoft.com/office/word/2010/wordml" xmlns:w15="http://schemas.microsoft.com/office/word/2012/wordml" xmlns:w16cex="http://schemas.microsoft.com/office/word/2018/wordml/cex" xmlns:w16cid="http://schemas.microsoft.com/office/word/2016/wordml/cid" xmlns:w16="http://schemas.microsoft.com/office/word/2018/wordml" xmlns:w16sdtdh="http://schemas.microsoft.com/office/word/2020/wordml/sdtdatahash" xmlns:w16se="http://schemas.microsoft.com/office/word/2015/wordml/symex" xmlns:wpg="http://schemas.microsoft.com/office/word/2010/wordprocessingGroup" xmlns:wpi="http://schemas.microsoft.com/office/word/2010/wordprocessingInk" xmlns:wne="http://schemas.microsoft.com/office/word/2006/wordml" xmlns:wps="http://schemas.microsoft.com/office/word/2010/wordprocessingShape" mc:Ignorable="w14 w15 w16se w16cid w16 w16cex w16sdtdh wp14">
+<w:hdr xmlns:wpc="http://schemas.microsoft.com/office/word/2010/wordprocessingCanvas" xmlns:cx="http://schemas.microsoft.com/office/drawing/2014/chartex" xmlns:cx1="http://schemas.microsoft.com/office/drawing/2015/9/8/chartex" xmlns:cx2="http://schemas.microsoft.com/office/drawing/2015/10/21/chartex" xmlns:cx3="http://schemas.microsoft.com/office/drawing/2016/5/9/chartex" xmlns:cx4="http://schemas.microsoft.com/office/drawing/2016/5/10/chartex" xmlns:cx5="http://schemas.microsoft.com/office/drawing/2016/5/11/chartex" xmlns:cx6="http://schemas.microsoft.com/office/drawing/2016/5/12/chartex" xmlns:cx7="http://schemas.microsoft.com/office/drawing/2016/5/13/chartex" xmlns:cx8="http://schemas.microsoft.com/office/drawing/2016/5/14/chartex" xmlns:mc="http://schemas.openxmlformats.org/markup-compatibility/2006" xmlns:aink="http://schemas.microsoft.com/office/drawing/2016/ink" xmlns:am3d="http://schemas.microsoft.com/office/drawing/2017/model3d" xmlns:o="urn:schemas-microsoft-com:office:office" xmlns:oel="http://schemas.microsoft.com/office/2019/extlst" xmlns:r="http://schemas.openxmlformats.org/officeDocument/2006/relationships" xmlns:m="http://schemas.openxmlformats.org/officeDocument/2006/math" xmlns:v="urn:schemas-microsoft-com:vml" xmlns:wp14="http://schemas.microsoft.com/office/word/2010/wordprocessingDrawing" xmlns:wp="http://schemas.openxmlformats.org/drawingml/2006/wordprocessingDrawing" xmlns:w10="urn:schemas-microsoft-com:office:word" xmlns:w="http://schemas.openxmlformats.org/wordprocessingml/2006/main" xmlns:w14="http://schemas.microsoft.com/office/word/2010/wordml" xmlns:w15="http://schemas.microsoft.com/office/word/2012/wordml" xmlns:w16cex="http://schemas.microsoft.com/office/word/2018/wordml/cex" xmlns:w16cid="http://schemas.microsoft.com/office/word/2016/wordml/cid" xmlns:w16="http://schemas.microsoft.com/office/word/2018/wordml" xmlns:w16du="http://schemas.microsoft.com/office/word/2023/wordml/word16du" xmlns:w16sdtdh="http://schemas.microsoft.com/office/word/2020/wordml/sdtdatahash" xmlns:w16se="http://schemas.microsoft.com/office/word/2015/wordml/symex" xmlns:wpg="http://schemas.microsoft.com/office/word/2010/wordprocessingGroup" xmlns:wpi="http://schemas.microsoft.com/office/word/2010/wordprocessingInk" xmlns:wne="http://schemas.microsoft.com/office/word/2006/wordml" xmlns:wps="http://schemas.microsoft.com/office/word/2010/wordprocessingShape" mc:Ignorable="w14 w15 w16se w16cid w16 w16cex w16sdtdh wp14">
   <w:p>
     <w:pPr>
       <w:pStyle w:val="Header"/>
@@ -4414,7 +2509,7 @@
 </file>
 
 <file path=word/header2.xml><?xml version="1.0" encoding="utf-8"?>
-<w:hdr xmlns:wpc="http://schemas.microsoft.com/office/word/2010/wordprocessingCanvas" xmlns:cx="http://schemas.microsoft.com/office/drawing/2014/chartex" xmlns:cx1="http://schemas.microsoft.com/office/drawing/2015/9/8/chartex" xmlns:cx2="http://schemas.microsoft.com/office/drawing/2015/10/21/chartex" xmlns:cx3="http://schemas.microsoft.com/office/drawing/2016/5/9/chartex" xmlns:cx4="http://schemas.microsoft.com/office/drawing/2016/5/10/chartex" xmlns:cx5="http://schemas.microsoft.com/office/drawing/2016/5/11/chartex" xmlns:cx6="http://schemas.microsoft.com/office/drawing/2016/5/12/chartex" xmlns:cx7="http://schemas.microsoft.com/office/drawing/2016/5/13/chartex" xmlns:cx8="http://schemas.microsoft.com/office/drawing/2016/5/14/chartex" xmlns:mc="http://schemas.openxmlformats.org/markup-compatibility/2006" xmlns:aink="http://schemas.microsoft.com/office/drawing/2016/ink" xmlns:am3d="http://schemas.microsoft.com/office/drawing/2017/model3d" xmlns:o="urn:schemas-microsoft-com:office:office" xmlns:oel="http://schemas.microsoft.com/office/2019/extlst" xmlns:r="http://schemas.openxmlformats.org/officeDocument/2006/relationships" xmlns:m="http://schemas.openxmlformats.org/officeDocument/2006/math" xmlns:v="urn:schemas-microsoft-com:vml" xmlns:wp14="http://schemas.microsoft.com/office/word/2010/wordprocessingDrawing" xmlns:wp="http://schemas.openxmlformats.org/drawingml/2006/wordprocessingDrawing" xmlns:w10="urn:schemas-microsoft-com:office:word" xmlns:w="http://schemas.openxmlformats.org/wordprocessingml/2006/main" xmlns:w14="http://schemas.microsoft.com/office/word/2010/wordml" xmlns:w15="http://schemas.microsoft.com/office/word/2012/wordml" xmlns:w16cex="http://schemas.microsoft.com/office/word/2018/wordml/cex" xmlns:w16cid="http://schemas.microsoft.com/office/word/2016/wordml/cid" xmlns:w16="http://schemas.microsoft.com/office/word/2018/wordml" xmlns:w16sdtdh="http://schemas.microsoft.com/office/word/2020/wordml/sdtdatahash" xmlns:w16se="http://schemas.microsoft.com/office/word/2015/wordml/symex" xmlns:wpg="http://schemas.microsoft.com/office/word/2010/wordprocessingGroup" xmlns:wpi="http://schemas.microsoft.com/office/word/2010/wordprocessingInk" xmlns:wne="http://schemas.microsoft.com/office/word/2006/wordml" xmlns:wps="http://schemas.microsoft.com/office/word/2010/wordprocessingShape" mc:Ignorable="w14 w15 w16se w16cid w16 w16cex w16sdtdh wp14">
+<w:hdr xmlns:wpc="http://schemas.microsoft.com/office/word/2010/wordprocessingCanvas" xmlns:cx="http://schemas.microsoft.com/office/drawing/2014/chartex" xmlns:cx1="http://schemas.microsoft.com/office/drawing/2015/9/8/chartex" xmlns:cx2="http://schemas.microsoft.com/office/drawing/2015/10/21/chartex" xmlns:cx3="http://schemas.microsoft.com/office/drawing/2016/5/9/chartex" xmlns:cx4="http://schemas.microsoft.com/office/drawing/2016/5/10/chartex" xmlns:cx5="http://schemas.microsoft.com/office/drawing/2016/5/11/chartex" xmlns:cx6="http://schemas.microsoft.com/office/drawing/2016/5/12/chartex" xmlns:cx7="http://schemas.microsoft.com/office/drawing/2016/5/13/chartex" xmlns:cx8="http://schemas.microsoft.com/office/drawing/2016/5/14/chartex" xmlns:mc="http://schemas.openxmlformats.org/markup-compatibility/2006" xmlns:aink="http://schemas.microsoft.com/office/drawing/2016/ink" xmlns:am3d="http://schemas.microsoft.com/office/drawing/2017/model3d" xmlns:o="urn:schemas-microsoft-com:office:office" xmlns:oel="http://schemas.microsoft.com/office/2019/extlst" xmlns:r="http://schemas.openxmlformats.org/officeDocument/2006/relationships" xmlns:m="http://schemas.openxmlformats.org/officeDocument/2006/math" xmlns:v="urn:schemas-microsoft-com:vml" xmlns:wp14="http://schemas.microsoft.com/office/word/2010/wordprocessingDrawing" xmlns:wp="http://schemas.openxmlformats.org/drawingml/2006/wordprocessingDrawing" xmlns:w10="urn:schemas-microsoft-com:office:word" xmlns:w="http://schemas.openxmlformats.org/wordprocessingml/2006/main" xmlns:w14="http://schemas.microsoft.com/office/word/2010/wordml" xmlns:w15="http://schemas.microsoft.com/office/word/2012/wordml" xmlns:w16cex="http://schemas.microsoft.com/office/word/2018/wordml/cex" xmlns:w16cid="http://schemas.microsoft.com/office/word/2016/wordml/cid" xmlns:w16="http://schemas.microsoft.com/office/word/2018/wordml" xmlns:w16du="http://schemas.microsoft.com/office/word/2023/wordml/word16du" xmlns:w16sdtdh="http://schemas.microsoft.com/office/word/2020/wordml/sdtdatahash" xmlns:w16se="http://schemas.microsoft.com/office/word/2015/wordml/symex" xmlns:wpg="http://schemas.microsoft.com/office/word/2010/wordprocessingGroup" xmlns:wpi="http://schemas.microsoft.com/office/word/2010/wordprocessingInk" xmlns:wne="http://schemas.microsoft.com/office/word/2006/wordml" xmlns:wps="http://schemas.microsoft.com/office/word/2010/wordprocessingShape" mc:Ignorable="w14 w15 w16se w16cid w16 w16cex w16sdtdh wp14">
   <w:p>
     <w:pPr>
       <w:pStyle w:val="LO-normal"/>
@@ -4443,7 +2538,7 @@
 </file>
 
 <file path=word/header3.xml><?xml version="1.0" encoding="utf-8"?>
-<w:hdr xmlns:wpc="http://schemas.microsoft.com/office/word/2010/wordprocessingCanvas" xmlns:cx="http://schemas.microsoft.com/office/drawing/2014/chartex" xmlns:cx1="http://schemas.microsoft.com/office/drawing/2015/9/8/chartex" xmlns:cx2="http://schemas.microsoft.com/office/drawing/2015/10/21/chartex" xmlns:cx3="http://schemas.microsoft.com/office/drawing/2016/5/9/chartex" xmlns:cx4="http://schemas.microsoft.com/office/drawing/2016/5/10/chartex" xmlns:cx5="http://schemas.microsoft.com/office/drawing/2016/5/11/chartex" xmlns:cx6="http://schemas.microsoft.com/office/drawing/2016/5/12/chartex" xmlns:cx7="http://schemas.microsoft.com/office/drawing/2016/5/13/chartex" xmlns:cx8="http://schemas.microsoft.com/office/drawing/2016/5/14/chartex" xmlns:mc="http://schemas.openxmlformats.org/markup-compatibility/2006" xmlns:aink="http://schemas.microsoft.com/office/drawing/2016/ink" xmlns:am3d="http://schemas.microsoft.com/office/drawing/2017/model3d" xmlns:o="urn:schemas-microsoft-com:office:office" xmlns:oel="http://schemas.microsoft.com/office/2019/extlst" xmlns:r="http://schemas.openxmlformats.org/officeDocument/2006/relationships" xmlns:m="http://schemas.openxmlformats.org/officeDocument/2006/math" xmlns:v="urn:schemas-microsoft-com:vml" xmlns:wp14="http://schemas.microsoft.com/office/word/2010/wordprocessingDrawing" xmlns:wp="http://schemas.openxmlformats.org/drawingml/2006/wordprocessingDrawing" xmlns:w10="urn:schemas-microsoft-com:office:word" xmlns:w="http://schemas.openxmlformats.org/wordprocessingml/2006/main" xmlns:w14="http://schemas.microsoft.com/office/word/2010/wordml" xmlns:w15="http://schemas.microsoft.com/office/word/2012/wordml" xmlns:w16cex="http://schemas.microsoft.com/office/word/2018/wordml/cex" xmlns:w16cid="http://schemas.microsoft.com/office/word/2016/wordml/cid" xmlns:w16="http://schemas.microsoft.com/office/word/2018/wordml" xmlns:w16sdtdh="http://schemas.microsoft.com/office/word/2020/wordml/sdtdatahash" xmlns:w16se="http://schemas.microsoft.com/office/word/2015/wordml/symex" xmlns:wpg="http://schemas.microsoft.com/office/word/2010/wordprocessingGroup" xmlns:wpi="http://schemas.microsoft.com/office/word/2010/wordprocessingInk" xmlns:wne="http://schemas.microsoft.com/office/word/2006/wordml" xmlns:wps="http://schemas.microsoft.com/office/word/2010/wordprocessingShape" mc:Ignorable="w14 w15 w16se w16cid w16 w16cex w16sdtdh wp14">
+<w:hdr xmlns:wpc="http://schemas.microsoft.com/office/word/2010/wordprocessingCanvas" xmlns:cx="http://schemas.microsoft.com/office/drawing/2014/chartex" xmlns:cx1="http://schemas.microsoft.com/office/drawing/2015/9/8/chartex" xmlns:cx2="http://schemas.microsoft.com/office/drawing/2015/10/21/chartex" xmlns:cx3="http://schemas.microsoft.com/office/drawing/2016/5/9/chartex" xmlns:cx4="http://schemas.microsoft.com/office/drawing/2016/5/10/chartex" xmlns:cx5="http://schemas.microsoft.com/office/drawing/2016/5/11/chartex" xmlns:cx6="http://schemas.microsoft.com/office/drawing/2016/5/12/chartex" xmlns:cx7="http://schemas.microsoft.com/office/drawing/2016/5/13/chartex" xmlns:cx8="http://schemas.microsoft.com/office/drawing/2016/5/14/chartex" xmlns:mc="http://schemas.openxmlformats.org/markup-compatibility/2006" xmlns:aink="http://schemas.microsoft.com/office/drawing/2016/ink" xmlns:am3d="http://schemas.microsoft.com/office/drawing/2017/model3d" xmlns:o="urn:schemas-microsoft-com:office:office" xmlns:oel="http://schemas.microsoft.com/office/2019/extlst" xmlns:r="http://schemas.openxmlformats.org/officeDocument/2006/relationships" xmlns:m="http://schemas.openxmlformats.org/officeDocument/2006/math" xmlns:v="urn:schemas-microsoft-com:vml" xmlns:wp14="http://schemas.microsoft.com/office/word/2010/wordprocessingDrawing" xmlns:wp="http://schemas.openxmlformats.org/drawingml/2006/wordprocessingDrawing" xmlns:w10="urn:schemas-microsoft-com:office:word" xmlns:w="http://schemas.openxmlformats.org/wordprocessingml/2006/main" xmlns:w14="http://schemas.microsoft.com/office/word/2010/wordml" xmlns:w15="http://schemas.microsoft.com/office/word/2012/wordml" xmlns:w16cex="http://schemas.microsoft.com/office/word/2018/wordml/cex" xmlns:w16cid="http://schemas.microsoft.com/office/word/2016/wordml/cid" xmlns:w16="http://schemas.microsoft.com/office/word/2018/wordml" xmlns:w16du="http://schemas.microsoft.com/office/word/2023/wordml/word16du" xmlns:w16sdtdh="http://schemas.microsoft.com/office/word/2020/wordml/sdtdatahash" xmlns:w16se="http://schemas.microsoft.com/office/word/2015/wordml/symex" xmlns:wpg="http://schemas.microsoft.com/office/word/2010/wordprocessingGroup" xmlns:wpi="http://schemas.microsoft.com/office/word/2010/wordprocessingInk" xmlns:wne="http://schemas.microsoft.com/office/word/2006/wordml" xmlns:wps="http://schemas.microsoft.com/office/word/2010/wordprocessingShape" mc:Ignorable="w14 w15 w16se w16cid w16 w16cex w16sdtdh wp14">
   <w:p>
     <w:pPr>
       <w:pStyle w:val="Header"/>
@@ -4453,7 +2548,7 @@
 </file>
 
 <file path=word/numbering.xml><?xml version="1.0" encoding="utf-8"?>
-<w:numbering xmlns:wpc="http://schemas.microsoft.com/office/word/2010/wordprocessingCanvas" xmlns:cx="http://schemas.microsoft.com/office/drawing/2014/chartex" xmlns:cx1="http://schemas.microsoft.com/office/drawing/2015/9/8/chartex" xmlns:cx2="http://schemas.microsoft.com/office/drawing/2015/10/21/chartex" xmlns:cx3="http://schemas.microsoft.com/office/drawing/2016/5/9/chartex" xmlns:cx4="http://schemas.microsoft.com/office/drawing/2016/5/10/chartex" xmlns:cx5="http://schemas.microsoft.com/office/drawing/2016/5/11/chartex" xmlns:cx6="http://schemas.microsoft.com/office/drawing/2016/5/12/chartex" xmlns:cx7="http://schemas.microsoft.com/office/drawing/2016/5/13/chartex" xmlns:cx8="http://schemas.microsoft.com/office/drawing/2016/5/14/chartex" xmlns:mc="http://schemas.openxmlformats.org/markup-compatibility/2006" xmlns:aink="http://schemas.microsoft.com/office/drawing/2016/ink" xmlns:am3d="http://schemas.microsoft.com/office/drawing/2017/model3d" xmlns:o="urn:schemas-microsoft-com:office:office" xmlns:oel="http://schemas.microsoft.com/office/2019/extlst" xmlns:r="http://schemas.openxmlformats.org/officeDocument/2006/relationships" xmlns:m="http://schemas.openxmlformats.org/officeDocument/2006/math" xmlns:v="urn:schemas-microsoft-com:vml" xmlns:wp14="http://schemas.microsoft.com/office/word/2010/wordprocessingDrawing" xmlns:wp="http://schemas.openxmlformats.org/drawingml/2006/wordprocessingDrawing" xmlns:w10="urn:schemas-microsoft-com:office:word" xmlns:w="http://schemas.openxmlformats.org/wordprocessingml/2006/main" xmlns:w14="http://schemas.microsoft.com/office/word/2010/wordml" xmlns:w15="http://schemas.microsoft.com/office/word/2012/wordml" xmlns:w16cex="http://schemas.microsoft.com/office/word/2018/wordml/cex" xmlns:w16cid="http://schemas.microsoft.com/office/word/2016/wordml/cid" xmlns:w16="http://schemas.microsoft.com/office/word/2018/wordml" xmlns:w16sdtdh="http://schemas.microsoft.com/office/word/2020/wordml/sdtdatahash" xmlns:w16se="http://schemas.microsoft.com/office/word/2015/wordml/symex" xmlns:wpg="http://schemas.microsoft.com/office/word/2010/wordprocessingGroup" xmlns:wpi="http://schemas.microsoft.com/office/word/2010/wordprocessingInk" xmlns:wne="http://schemas.microsoft.com/office/word/2006/wordml" xmlns:wps="http://schemas.microsoft.com/office/word/2010/wordprocessingShape" mc:Ignorable="w14 w15 w16se w16cid w16 w16cex w16sdtdh wp14">
+<w:numbering xmlns:wpc="http://schemas.microsoft.com/office/word/2010/wordprocessingCanvas" xmlns:cx="http://schemas.microsoft.com/office/drawing/2014/chartex" xmlns:cx1="http://schemas.microsoft.com/office/drawing/2015/9/8/chartex" xmlns:cx2="http://schemas.microsoft.com/office/drawing/2015/10/21/chartex" xmlns:cx3="http://schemas.microsoft.com/office/drawing/2016/5/9/chartex" xmlns:cx4="http://schemas.microsoft.com/office/drawing/2016/5/10/chartex" xmlns:cx5="http://schemas.microsoft.com/office/drawing/2016/5/11/chartex" xmlns:cx6="http://schemas.microsoft.com/office/drawing/2016/5/12/chartex" xmlns:cx7="http://schemas.microsoft.com/office/drawing/2016/5/13/chartex" xmlns:cx8="http://schemas.microsoft.com/office/drawing/2016/5/14/chartex" xmlns:mc="http://schemas.openxmlformats.org/markup-compatibility/2006" xmlns:aink="http://schemas.microsoft.com/office/drawing/2016/ink" xmlns:am3d="http://schemas.microsoft.com/office/drawing/2017/model3d" xmlns:o="urn:schemas-microsoft-com:office:office" xmlns:oel="http://schemas.microsoft.com/office/2019/extlst" xmlns:r="http://schemas.openxmlformats.org/officeDocument/2006/relationships" xmlns:m="http://schemas.openxmlformats.org/officeDocument/2006/math" xmlns:v="urn:schemas-microsoft-com:vml" xmlns:wp14="http://schemas.microsoft.com/office/word/2010/wordprocessingDrawing" xmlns:wp="http://schemas.openxmlformats.org/drawingml/2006/wordprocessingDrawing" xmlns:w10="urn:schemas-microsoft-com:office:word" xmlns:w="http://schemas.openxmlformats.org/wordprocessingml/2006/main" xmlns:w14="http://schemas.microsoft.com/office/word/2010/wordml" xmlns:w15="http://schemas.microsoft.com/office/word/2012/wordml" xmlns:w16cex="http://schemas.microsoft.com/office/word/2018/wordml/cex" xmlns:w16cid="http://schemas.microsoft.com/office/word/2016/wordml/cid" xmlns:w16="http://schemas.microsoft.com/office/word/2018/wordml" xmlns:w16du="http://schemas.microsoft.com/office/word/2023/wordml/word16du" xmlns:w16sdtdh="http://schemas.microsoft.com/office/word/2020/wordml/sdtdatahash" xmlns:w16se="http://schemas.microsoft.com/office/word/2015/wordml/symex" xmlns:wpg="http://schemas.microsoft.com/office/word/2010/wordprocessingGroup" xmlns:wpi="http://schemas.microsoft.com/office/word/2010/wordprocessingInk" xmlns:wne="http://schemas.microsoft.com/office/word/2006/wordml" xmlns:wps="http://schemas.microsoft.com/office/word/2010/wordprocessingShape" mc:Ignorable="w14 w15 w16se w16cid w16 w16cex w16sdtdh wp14">
   <w:abstractNum w:abstractNumId="0" w15:restartNumberingAfterBreak="0">
     <w:nsid w:val="0EFD41EB"/>
     <w:multiLevelType w:val="multilevel"/>

</xml_diff>

<commit_message>
Updated word document to support sponsored
</commit_message>
<xml_diff>
--- a/Dfe.PrepareConversions/Dfe.PrepareConversions/Resources/htb-template.docx
+++ b/Dfe.PrepareConversions/Dfe.PrepareConversions/Resources/htb-template.docx
@@ -16,11 +16,16 @@
         <w:t xml:space="preserve"> </w:t>
       </w:r>
       <w:r>
-        <w:t>[SchoolName</w:t>
+        <w:t>[</w:t>
+      </w:r>
+      <w:proofErr w:type="spellStart"/>
+      <w:r>
+        <w:t>SchoolName</w:t>
       </w:r>
       <w:r>
         <w:t>AndUrn</w:t>
       </w:r>
+      <w:proofErr w:type="spellEnd"/>
       <w:r>
         <w:t>]</w:t>
       </w:r>
@@ -30,7 +35,15 @@
         <w:pStyle w:val="Heading2"/>
       </w:pPr>
       <w:r>
-        <w:t>[TrustNameAndReferenceNumber]</w:t>
+        <w:t>[</w:t>
+      </w:r>
+      <w:proofErr w:type="spellStart"/>
+      <w:r>
+        <w:t>TrustNameAndReferenceNumber</w:t>
+      </w:r>
+      <w:proofErr w:type="spellEnd"/>
+      <w:r>
+        <w:t>]</w:t>
       </w:r>
     </w:p>
     <w:p>
@@ -38,7 +51,15 @@
         <w:pStyle w:val="LO-normal"/>
       </w:pPr>
       <w:r>
-        <w:t>[AcademyRouteInfo]</w:t>
+        <w:t>[</w:t>
+      </w:r>
+      <w:proofErr w:type="spellStart"/>
+      <w:r>
+        <w:t>SchoolOverview</w:t>
+      </w:r>
+      <w:proofErr w:type="spellEnd"/>
+      <w:r>
+        <w:t>]</w:t>
       </w:r>
     </w:p>
     <w:p>
@@ -46,7 +67,17 @@
         <w:pStyle w:val="LO-normal"/>
       </w:pPr>
       <w:r>
-        <w:t>[AdvisoryBoardDetails]</w:t>
+        <w:t>[</w:t>
+      </w:r>
+      <w:bookmarkStart w:id="0" w:name="OLE_LINK6"/>
+      <w:proofErr w:type="spellStart"/>
+      <w:r>
+        <w:t>SchoolBudgetInformation</w:t>
+      </w:r>
+      <w:bookmarkEnd w:id="0"/>
+      <w:proofErr w:type="spellEnd"/>
+      <w:r>
+        <w:t>]</w:t>
       </w:r>
     </w:p>
     <w:p>
@@ -56,13 +87,13 @@
       <w:r>
         <w:t>[</w:t>
       </w:r>
-      <w:bookmarkStart w:id="0" w:name="OLE_LINK4"/>
-      <w:r>
-        <w:t>LocalAuthorityAndSponsorDetails</w:t>
-      </w:r>
-      <w:bookmarkEnd w:id="0"/>
-      <w:r>
-        <w:t>]</w:t>
+      <w:proofErr w:type="spellStart"/>
+      <w:r>
+        <w:t>SchoolPupilForecast</w:t>
+      </w:r>
+      <w:proofErr w:type="spellEnd"/>
+      <w:r>
+        <w:t xml:space="preserve">] </w:t>
       </w:r>
     </w:p>
     <w:p>
@@ -72,9 +103,11 @@
       <w:r>
         <w:t>[</w:t>
       </w:r>
-      <w:r>
-        <w:t>SchoolOverview</w:t>
-      </w:r>
+      <w:proofErr w:type="spellStart"/>
+      <w:r>
+        <w:t>AcademyRouteInfo</w:t>
+      </w:r>
+      <w:proofErr w:type="spellEnd"/>
       <w:r>
         <w:t>]</w:t>
       </w:r>
@@ -84,7 +117,15 @@
         <w:pStyle w:val="LO-normal"/>
       </w:pPr>
       <w:r>
-        <w:t>[SchoolPerformanceData]</w:t>
+        <w:t>[</w:t>
+      </w:r>
+      <w:proofErr w:type="spellStart"/>
+      <w:r>
+        <w:t>AdvisoryBoardDetails</w:t>
+      </w:r>
+      <w:proofErr w:type="spellEnd"/>
+      <w:r>
+        <w:t>]</w:t>
       </w:r>
     </w:p>
     <w:p>
@@ -92,7 +133,17 @@
         <w:pStyle w:val="LO-normal"/>
       </w:pPr>
       <w:r>
-        <w:t>[Rationale]</w:t>
+        <w:t>[</w:t>
+      </w:r>
+      <w:bookmarkStart w:id="1" w:name="OLE_LINK4"/>
+      <w:proofErr w:type="spellStart"/>
+      <w:r>
+        <w:t>LocalAuthorityAndSponsorDetails</w:t>
+      </w:r>
+      <w:bookmarkEnd w:id="1"/>
+      <w:proofErr w:type="spellEnd"/>
+      <w:r>
+        <w:t>]</w:t>
       </w:r>
     </w:p>
     <w:p>
@@ -102,11 +153,11 @@
       <w:r>
         <w:t>[</w:t>
       </w:r>
-      <w:bookmarkStart w:id="1" w:name="OLE_LINK1"/>
-      <w:r>
-        <w:t>RisksAndIssuesInformation</w:t>
-      </w:r>
-      <w:bookmarkEnd w:id="1"/>
+      <w:proofErr w:type="spellStart"/>
+      <w:r>
+        <w:t>LegalRequirements</w:t>
+      </w:r>
+      <w:proofErr w:type="spellEnd"/>
       <w:r>
         <w:t>]</w:t>
       </w:r>
@@ -116,7 +167,7 @@
         <w:pStyle w:val="LO-normal"/>
       </w:pPr>
       <w:r>
-        <w:t>[LegalRequirements]</w:t>
+        <w:t>[Rationale]</w:t>
       </w:r>
     </w:p>
     <w:p>
@@ -126,11 +177,13 @@
       <w:r>
         <w:t>[</w:t>
       </w:r>
-      <w:bookmarkStart w:id="2" w:name="OLE_LINK6"/>
-      <w:r>
-        <w:t>SchoolBudgetInformation</w:t>
+      <w:bookmarkStart w:id="2" w:name="OLE_LINK1"/>
+      <w:proofErr w:type="spellStart"/>
+      <w:r>
+        <w:t>RisksAndIssuesInformation</w:t>
       </w:r>
       <w:bookmarkEnd w:id="2"/>
+      <w:proofErr w:type="spellEnd"/>
       <w:r>
         <w:t>]</w:t>
       </w:r>
@@ -140,10 +193,15 @@
         <w:pStyle w:val="LO-normal"/>
       </w:pPr>
       <w:r>
-        <w:t>[SchoolPupilForecast]</w:t>
-      </w:r>
-      <w:r>
-        <w:t xml:space="preserve"> </w:t>
+        <w:t>[</w:t>
+      </w:r>
+      <w:proofErr w:type="spellStart"/>
+      <w:r>
+        <w:t>SchoolPerformanceData</w:t>
+      </w:r>
+      <w:proofErr w:type="spellEnd"/>
+      <w:r>
+        <w:t>]</w:t>
       </w:r>
     </w:p>
     <w:p>
@@ -315,7 +373,15 @@
             <w:t xml:space="preserve">Cleared by: </w:t>
           </w:r>
           <w:r>
-            <w:t>[ClearedBy]</w:t>
+            <w:t>[</w:t>
+          </w:r>
+          <w:proofErr w:type="spellStart"/>
+          <w:r>
+            <w:t>ClearedBy</w:t>
+          </w:r>
+          <w:proofErr w:type="spellEnd"/>
+          <w:r>
+            <w:t>]</w:t>
           </w:r>
         </w:p>
       </w:tc>

</xml_diff>

<commit_message>
Added attendance data to project preview and project document
</commit_message>
<xml_diff>
--- a/Dfe.PrepareConversions/Dfe.PrepareConversions/Resources/htb-template.docx
+++ b/Dfe.PrepareConversions/Dfe.PrepareConversions/Resources/htb-template.docx
@@ -226,6 +226,25 @@
       </w:pPr>
       <w:r>
         <w:t>[KS5PerformanceData]</w:t>
+      </w:r>
+    </w:p>
+    <w:p>
+      <w:pPr>
+        <w:pStyle w:val="LO-normal"/>
+      </w:pPr>
+      <w:r>
+        <w:t>[</w:t>
+      </w:r>
+      <w:proofErr w:type="spellStart"/>
+      <w:r>
+        <w:t>EducationalAttendance</w:t>
+      </w:r>
+      <w:r>
+        <w:t>Data</w:t>
+      </w:r>
+      <w:proofErr w:type="spellEnd"/>
+      <w:r>
+        <w:t>]</w:t>
       </w:r>
     </w:p>
     <w:p>
@@ -339,13 +358,24 @@
             <w:t xml:space="preserve">Author: </w:t>
           </w:r>
           <w:r>
-            <w:t>[Author]</w:t>
+            <w:t>[</w:t>
+          </w:r>
+          <w:proofErr w:type="gramStart"/>
+          <w:r>
+            <w:t>Author]</w:t>
           </w:r>
           <w:r>
             <w:rPr>
               <w:color w:val="000000"/>
             </w:rPr>
-            <w:t xml:space="preserve">                </w:t>
+            <w:t xml:space="preserve">   </w:t>
+          </w:r>
+          <w:proofErr w:type="gramEnd"/>
+          <w:r>
+            <w:rPr>
+              <w:color w:val="000000"/>
+            </w:rPr>
+            <w:t xml:space="preserve">             </w:t>
           </w:r>
         </w:p>
       </w:tc>

</xml_diff>

<commit_message>
Remove educational performance data from preview and project template only
</commit_message>
<xml_diff>
--- a/Dfe.PrepareConversions/Dfe.PrepareConversions/Resources/htb-template.docx
+++ b/Dfe.PrepareConversions/Dfe.PrepareConversions/Resources/htb-template.docx
@@ -1,6 +1,6 @@
 
 <file path=word/document.xml><?xml version="1.0" encoding="utf-8"?>
-<w:document xmlns:wpc="http://schemas.microsoft.com/office/word/2010/wordprocessingCanvas" xmlns:cx="http://schemas.microsoft.com/office/drawing/2014/chartex" xmlns:cx1="http://schemas.microsoft.com/office/drawing/2015/9/8/chartex" xmlns:cx2="http://schemas.microsoft.com/office/drawing/2015/10/21/chartex" xmlns:cx3="http://schemas.microsoft.com/office/drawing/2016/5/9/chartex" xmlns:cx4="http://schemas.microsoft.com/office/drawing/2016/5/10/chartex" xmlns:cx5="http://schemas.microsoft.com/office/drawing/2016/5/11/chartex" xmlns:cx6="http://schemas.microsoft.com/office/drawing/2016/5/12/chartex" xmlns:cx7="http://schemas.microsoft.com/office/drawing/2016/5/13/chartex" xmlns:cx8="http://schemas.microsoft.com/office/drawing/2016/5/14/chartex" xmlns:mc="http://schemas.openxmlformats.org/markup-compatibility/2006" xmlns:aink="http://schemas.microsoft.com/office/drawing/2016/ink" xmlns:am3d="http://schemas.microsoft.com/office/drawing/2017/model3d" xmlns:o="urn:schemas-microsoft-com:office:office" xmlns:oel="http://schemas.microsoft.com/office/2019/extlst" xmlns:r="http://schemas.openxmlformats.org/officeDocument/2006/relationships" xmlns:m="http://schemas.openxmlformats.org/officeDocument/2006/math" xmlns:v="urn:schemas-microsoft-com:vml" xmlns:wp14="http://schemas.microsoft.com/office/word/2010/wordprocessingDrawing" xmlns:wp="http://schemas.openxmlformats.org/drawingml/2006/wordprocessingDrawing" xmlns:w10="urn:schemas-microsoft-com:office:word" xmlns:w="http://schemas.openxmlformats.org/wordprocessingml/2006/main" xmlns:w14="http://schemas.microsoft.com/office/word/2010/wordml" xmlns:w15="http://schemas.microsoft.com/office/word/2012/wordml" xmlns:w16cex="http://schemas.microsoft.com/office/word/2018/wordml/cex" xmlns:w16cid="http://schemas.microsoft.com/office/word/2016/wordml/cid" xmlns:w16="http://schemas.microsoft.com/office/word/2018/wordml" xmlns:w16sdtdh="http://schemas.microsoft.com/office/word/2020/wordml/sdtdatahash" xmlns:w16se="http://schemas.microsoft.com/office/word/2015/wordml/symex" xmlns:wpg="http://schemas.microsoft.com/office/word/2010/wordprocessingGroup" xmlns:wpi="http://schemas.microsoft.com/office/word/2010/wordprocessingInk" xmlns:wne="http://schemas.microsoft.com/office/word/2006/wordml" xmlns:wps="http://schemas.microsoft.com/office/word/2010/wordprocessingShape" mc:Ignorable="w14 w15 w16se w16cid w16 w16cex w16sdtdh wp14">
+<w:document xmlns:wpc="http://schemas.microsoft.com/office/word/2010/wordprocessingCanvas" xmlns:cx="http://schemas.microsoft.com/office/drawing/2014/chartex" xmlns:cx1="http://schemas.microsoft.com/office/drawing/2015/9/8/chartex" xmlns:cx2="http://schemas.microsoft.com/office/drawing/2015/10/21/chartex" xmlns:cx3="http://schemas.microsoft.com/office/drawing/2016/5/9/chartex" xmlns:cx4="http://schemas.microsoft.com/office/drawing/2016/5/10/chartex" xmlns:cx5="http://schemas.microsoft.com/office/drawing/2016/5/11/chartex" xmlns:cx6="http://schemas.microsoft.com/office/drawing/2016/5/12/chartex" xmlns:cx7="http://schemas.microsoft.com/office/drawing/2016/5/13/chartex" xmlns:cx8="http://schemas.microsoft.com/office/drawing/2016/5/14/chartex" xmlns:mc="http://schemas.openxmlformats.org/markup-compatibility/2006" xmlns:aink="http://schemas.microsoft.com/office/drawing/2016/ink" xmlns:am3d="http://schemas.microsoft.com/office/drawing/2017/model3d" xmlns:o="urn:schemas-microsoft-com:office:office" xmlns:oel="http://schemas.microsoft.com/office/2019/extlst" xmlns:r="http://schemas.openxmlformats.org/officeDocument/2006/relationships" xmlns:m="http://schemas.openxmlformats.org/officeDocument/2006/math" xmlns:v="urn:schemas-microsoft-com:vml" xmlns:wp14="http://schemas.microsoft.com/office/word/2010/wordprocessingDrawing" xmlns:wp="http://schemas.openxmlformats.org/drawingml/2006/wordprocessingDrawing" xmlns:w10="urn:schemas-microsoft-com:office:word" xmlns:w="http://schemas.openxmlformats.org/wordprocessingml/2006/main" xmlns:w14="http://schemas.microsoft.com/office/word/2010/wordml" xmlns:w15="http://schemas.microsoft.com/office/word/2012/wordml" xmlns:w16cex="http://schemas.microsoft.com/office/word/2018/wordml/cex" xmlns:w16cid="http://schemas.microsoft.com/office/word/2016/wordml/cid" xmlns:w16="http://schemas.microsoft.com/office/word/2018/wordml" xmlns:w16du="http://schemas.microsoft.com/office/word/2023/wordml/word16du" xmlns:w16sdtdh="http://schemas.microsoft.com/office/word/2020/wordml/sdtdatahash" xmlns:w16se="http://schemas.microsoft.com/office/word/2015/wordml/symex" xmlns:wpg="http://schemas.microsoft.com/office/word/2010/wordprocessingGroup" xmlns:wpi="http://schemas.microsoft.com/office/word/2010/wordprocessingInk" xmlns:wne="http://schemas.microsoft.com/office/word/2006/wordml" xmlns:wps="http://schemas.microsoft.com/office/word/2010/wordprocessingShape" mc:Ignorable="w14 w15 w16se w16cid w16 w16cex w16sdtdh w16du wp14">
   <w:body>
     <w:p>
       <w:pPr>
@@ -197,50 +197,7 @@
       </w:r>
       <w:proofErr w:type="spellStart"/>
       <w:r>
-        <w:t>SchoolPerformanceData</w:t>
-      </w:r>
-      <w:proofErr w:type="spellEnd"/>
-      <w:r>
-        <w:t>]</w:t>
-      </w:r>
-    </w:p>
-    <w:p>
-      <w:pPr>
-        <w:pStyle w:val="LO-normal"/>
-      </w:pPr>
-      <w:r>
-        <w:t>[KS2PerformanceData]</w:t>
-      </w:r>
-    </w:p>
-    <w:p>
-      <w:pPr>
-        <w:pStyle w:val="LO-normal"/>
-      </w:pPr>
-      <w:r>
-        <w:t>[KS4PerformanceData]</w:t>
-      </w:r>
-    </w:p>
-    <w:p>
-      <w:pPr>
-        <w:pStyle w:val="LO-normal"/>
-      </w:pPr>
-      <w:r>
-        <w:t>[KS5PerformanceData]</w:t>
-      </w:r>
-    </w:p>
-    <w:p>
-      <w:pPr>
-        <w:pStyle w:val="LO-normal"/>
-      </w:pPr>
-      <w:r>
-        <w:t>[</w:t>
-      </w:r>
-      <w:proofErr w:type="spellStart"/>
-      <w:r>
-        <w:t>EducationalAttendance</w:t>
-      </w:r>
-      <w:r>
-        <w:t>Data</w:t>
+        <w:t>EducationalAttendanceData</w:t>
       </w:r>
       <w:proofErr w:type="spellEnd"/>
       <w:r>
@@ -279,7 +236,7 @@
 </file>
 
 <file path=word/endnotes.xml><?xml version="1.0" encoding="utf-8"?>
-<w:endnotes xmlns:wpc="http://schemas.microsoft.com/office/word/2010/wordprocessingCanvas" xmlns:cx="http://schemas.microsoft.com/office/drawing/2014/chartex" xmlns:cx1="http://schemas.microsoft.com/office/drawing/2015/9/8/chartex" xmlns:cx2="http://schemas.microsoft.com/office/drawing/2015/10/21/chartex" xmlns:cx3="http://schemas.microsoft.com/office/drawing/2016/5/9/chartex" xmlns:cx4="http://schemas.microsoft.com/office/drawing/2016/5/10/chartex" xmlns:cx5="http://schemas.microsoft.com/office/drawing/2016/5/11/chartex" xmlns:cx6="http://schemas.microsoft.com/office/drawing/2016/5/12/chartex" xmlns:cx7="http://schemas.microsoft.com/office/drawing/2016/5/13/chartex" xmlns:cx8="http://schemas.microsoft.com/office/drawing/2016/5/14/chartex" xmlns:mc="http://schemas.openxmlformats.org/markup-compatibility/2006" xmlns:aink="http://schemas.microsoft.com/office/drawing/2016/ink" xmlns:am3d="http://schemas.microsoft.com/office/drawing/2017/model3d" xmlns:o="urn:schemas-microsoft-com:office:office" xmlns:oel="http://schemas.microsoft.com/office/2019/extlst" xmlns:r="http://schemas.openxmlformats.org/officeDocument/2006/relationships" xmlns:m="http://schemas.openxmlformats.org/officeDocument/2006/math" xmlns:v="urn:schemas-microsoft-com:vml" xmlns:wp14="http://schemas.microsoft.com/office/word/2010/wordprocessingDrawing" xmlns:wp="http://schemas.openxmlformats.org/drawingml/2006/wordprocessingDrawing" xmlns:w10="urn:schemas-microsoft-com:office:word" xmlns:w="http://schemas.openxmlformats.org/wordprocessingml/2006/main" xmlns:w14="http://schemas.microsoft.com/office/word/2010/wordml" xmlns:w15="http://schemas.microsoft.com/office/word/2012/wordml" xmlns:w16cex="http://schemas.microsoft.com/office/word/2018/wordml/cex" xmlns:w16cid="http://schemas.microsoft.com/office/word/2016/wordml/cid" xmlns:w16="http://schemas.microsoft.com/office/word/2018/wordml" xmlns:w16sdtdh="http://schemas.microsoft.com/office/word/2020/wordml/sdtdatahash" xmlns:w16se="http://schemas.microsoft.com/office/word/2015/wordml/symex" xmlns:wpg="http://schemas.microsoft.com/office/word/2010/wordprocessingGroup" xmlns:wpi="http://schemas.microsoft.com/office/word/2010/wordprocessingInk" xmlns:wne="http://schemas.microsoft.com/office/word/2006/wordml" xmlns:wps="http://schemas.microsoft.com/office/word/2010/wordprocessingShape" mc:Ignorable="w14 w15 w16se w16cid w16 w16cex w16sdtdh wp14">
+<w:endnotes xmlns:wpc="http://schemas.microsoft.com/office/word/2010/wordprocessingCanvas" xmlns:cx="http://schemas.microsoft.com/office/drawing/2014/chartex" xmlns:cx1="http://schemas.microsoft.com/office/drawing/2015/9/8/chartex" xmlns:cx2="http://schemas.microsoft.com/office/drawing/2015/10/21/chartex" xmlns:cx3="http://schemas.microsoft.com/office/drawing/2016/5/9/chartex" xmlns:cx4="http://schemas.microsoft.com/office/drawing/2016/5/10/chartex" xmlns:cx5="http://schemas.microsoft.com/office/drawing/2016/5/11/chartex" xmlns:cx6="http://schemas.microsoft.com/office/drawing/2016/5/12/chartex" xmlns:cx7="http://schemas.microsoft.com/office/drawing/2016/5/13/chartex" xmlns:cx8="http://schemas.microsoft.com/office/drawing/2016/5/14/chartex" xmlns:mc="http://schemas.openxmlformats.org/markup-compatibility/2006" xmlns:aink="http://schemas.microsoft.com/office/drawing/2016/ink" xmlns:am3d="http://schemas.microsoft.com/office/drawing/2017/model3d" xmlns:o="urn:schemas-microsoft-com:office:office" xmlns:oel="http://schemas.microsoft.com/office/2019/extlst" xmlns:r="http://schemas.openxmlformats.org/officeDocument/2006/relationships" xmlns:m="http://schemas.openxmlformats.org/officeDocument/2006/math" xmlns:v="urn:schemas-microsoft-com:vml" xmlns:wp14="http://schemas.microsoft.com/office/word/2010/wordprocessingDrawing" xmlns:wp="http://schemas.openxmlformats.org/drawingml/2006/wordprocessingDrawing" xmlns:w10="urn:schemas-microsoft-com:office:word" xmlns:w="http://schemas.openxmlformats.org/wordprocessingml/2006/main" xmlns:w14="http://schemas.microsoft.com/office/word/2010/wordml" xmlns:w15="http://schemas.microsoft.com/office/word/2012/wordml" xmlns:w16cex="http://schemas.microsoft.com/office/word/2018/wordml/cex" xmlns:w16cid="http://schemas.microsoft.com/office/word/2016/wordml/cid" xmlns:w16="http://schemas.microsoft.com/office/word/2018/wordml" xmlns:w16du="http://schemas.microsoft.com/office/word/2023/wordml/word16du" xmlns:w16sdtdh="http://schemas.microsoft.com/office/word/2020/wordml/sdtdatahash" xmlns:w16se="http://schemas.microsoft.com/office/word/2015/wordml/symex" xmlns:wpg="http://schemas.microsoft.com/office/word/2010/wordprocessingGroup" xmlns:wpi="http://schemas.microsoft.com/office/word/2010/wordprocessingInk" xmlns:wne="http://schemas.microsoft.com/office/word/2006/wordml" xmlns:wps="http://schemas.microsoft.com/office/word/2010/wordprocessingShape" mc:Ignorable="w14 w15 w16se w16cid w16 w16cex w16sdtdh w16du wp14">
   <w:endnote w:type="separator" w:id="-1">
     <w:p>
       <w:pPr>
@@ -304,7 +261,7 @@
 </file>
 
 <file path=word/footer1.xml><?xml version="1.0" encoding="utf-8"?>
-<w:ftr xmlns:wpc="http://schemas.microsoft.com/office/word/2010/wordprocessingCanvas" xmlns:cx="http://schemas.microsoft.com/office/drawing/2014/chartex" xmlns:cx1="http://schemas.microsoft.com/office/drawing/2015/9/8/chartex" xmlns:cx2="http://schemas.microsoft.com/office/drawing/2015/10/21/chartex" xmlns:cx3="http://schemas.microsoft.com/office/drawing/2016/5/9/chartex" xmlns:cx4="http://schemas.microsoft.com/office/drawing/2016/5/10/chartex" xmlns:cx5="http://schemas.microsoft.com/office/drawing/2016/5/11/chartex" xmlns:cx6="http://schemas.microsoft.com/office/drawing/2016/5/12/chartex" xmlns:cx7="http://schemas.microsoft.com/office/drawing/2016/5/13/chartex" xmlns:cx8="http://schemas.microsoft.com/office/drawing/2016/5/14/chartex" xmlns:mc="http://schemas.openxmlformats.org/markup-compatibility/2006" xmlns:aink="http://schemas.microsoft.com/office/drawing/2016/ink" xmlns:am3d="http://schemas.microsoft.com/office/drawing/2017/model3d" xmlns:o="urn:schemas-microsoft-com:office:office" xmlns:oel="http://schemas.microsoft.com/office/2019/extlst" xmlns:r="http://schemas.openxmlformats.org/officeDocument/2006/relationships" xmlns:m="http://schemas.openxmlformats.org/officeDocument/2006/math" xmlns:v="urn:schemas-microsoft-com:vml" xmlns:wp14="http://schemas.microsoft.com/office/word/2010/wordprocessingDrawing" xmlns:wp="http://schemas.openxmlformats.org/drawingml/2006/wordprocessingDrawing" xmlns:w10="urn:schemas-microsoft-com:office:word" xmlns:w="http://schemas.openxmlformats.org/wordprocessingml/2006/main" xmlns:w14="http://schemas.microsoft.com/office/word/2010/wordml" xmlns:w15="http://schemas.microsoft.com/office/word/2012/wordml" xmlns:w16cex="http://schemas.microsoft.com/office/word/2018/wordml/cex" xmlns:w16cid="http://schemas.microsoft.com/office/word/2016/wordml/cid" xmlns:w16="http://schemas.microsoft.com/office/word/2018/wordml" xmlns:w16sdtdh="http://schemas.microsoft.com/office/word/2020/wordml/sdtdatahash" xmlns:w16se="http://schemas.microsoft.com/office/word/2015/wordml/symex" xmlns:wpg="http://schemas.microsoft.com/office/word/2010/wordprocessingGroup" xmlns:wpi="http://schemas.microsoft.com/office/word/2010/wordprocessingInk" xmlns:wne="http://schemas.microsoft.com/office/word/2006/wordml" xmlns:wps="http://schemas.microsoft.com/office/word/2010/wordprocessingShape" mc:Ignorable="w14 w15 w16se w16cid w16 w16cex w16sdtdh wp14">
+<w:ftr xmlns:wpc="http://schemas.microsoft.com/office/word/2010/wordprocessingCanvas" xmlns:cx="http://schemas.microsoft.com/office/drawing/2014/chartex" xmlns:cx1="http://schemas.microsoft.com/office/drawing/2015/9/8/chartex" xmlns:cx2="http://schemas.microsoft.com/office/drawing/2015/10/21/chartex" xmlns:cx3="http://schemas.microsoft.com/office/drawing/2016/5/9/chartex" xmlns:cx4="http://schemas.microsoft.com/office/drawing/2016/5/10/chartex" xmlns:cx5="http://schemas.microsoft.com/office/drawing/2016/5/11/chartex" xmlns:cx6="http://schemas.microsoft.com/office/drawing/2016/5/12/chartex" xmlns:cx7="http://schemas.microsoft.com/office/drawing/2016/5/13/chartex" xmlns:cx8="http://schemas.microsoft.com/office/drawing/2016/5/14/chartex" xmlns:mc="http://schemas.openxmlformats.org/markup-compatibility/2006" xmlns:aink="http://schemas.microsoft.com/office/drawing/2016/ink" xmlns:am3d="http://schemas.microsoft.com/office/drawing/2017/model3d" xmlns:o="urn:schemas-microsoft-com:office:office" xmlns:oel="http://schemas.microsoft.com/office/2019/extlst" xmlns:r="http://schemas.openxmlformats.org/officeDocument/2006/relationships" xmlns:m="http://schemas.openxmlformats.org/officeDocument/2006/math" xmlns:v="urn:schemas-microsoft-com:vml" xmlns:wp14="http://schemas.microsoft.com/office/word/2010/wordprocessingDrawing" xmlns:wp="http://schemas.openxmlformats.org/drawingml/2006/wordprocessingDrawing" xmlns:w10="urn:schemas-microsoft-com:office:word" xmlns:w="http://schemas.openxmlformats.org/wordprocessingml/2006/main" xmlns:w14="http://schemas.microsoft.com/office/word/2010/wordml" xmlns:w15="http://schemas.microsoft.com/office/word/2012/wordml" xmlns:w16cex="http://schemas.microsoft.com/office/word/2018/wordml/cex" xmlns:w16cid="http://schemas.microsoft.com/office/word/2016/wordml/cid" xmlns:w16="http://schemas.microsoft.com/office/word/2018/wordml" xmlns:w16du="http://schemas.microsoft.com/office/word/2023/wordml/word16du" xmlns:w16sdtdh="http://schemas.microsoft.com/office/word/2020/wordml/sdtdatahash" xmlns:w16se="http://schemas.microsoft.com/office/word/2015/wordml/symex" xmlns:wpg="http://schemas.microsoft.com/office/word/2010/wordprocessingGroup" xmlns:wpi="http://schemas.microsoft.com/office/word/2010/wordprocessingInk" xmlns:wne="http://schemas.microsoft.com/office/word/2006/wordml" xmlns:wps="http://schemas.microsoft.com/office/word/2010/wordprocessingShape" mc:Ignorable="w14 w15 w16se w16cid w16 w16cex w16sdtdh w16du wp14">
   <w:p>
     <w:pPr>
       <w:pStyle w:val="Footer"/>
@@ -314,7 +271,7 @@
 </file>
 
 <file path=word/footer2.xml><?xml version="1.0" encoding="utf-8"?>
-<w:ftr xmlns:wpc="http://schemas.microsoft.com/office/word/2010/wordprocessingCanvas" xmlns:cx="http://schemas.microsoft.com/office/drawing/2014/chartex" xmlns:cx1="http://schemas.microsoft.com/office/drawing/2015/9/8/chartex" xmlns:cx2="http://schemas.microsoft.com/office/drawing/2015/10/21/chartex" xmlns:cx3="http://schemas.microsoft.com/office/drawing/2016/5/9/chartex" xmlns:cx4="http://schemas.microsoft.com/office/drawing/2016/5/10/chartex" xmlns:cx5="http://schemas.microsoft.com/office/drawing/2016/5/11/chartex" xmlns:cx6="http://schemas.microsoft.com/office/drawing/2016/5/12/chartex" xmlns:cx7="http://schemas.microsoft.com/office/drawing/2016/5/13/chartex" xmlns:cx8="http://schemas.microsoft.com/office/drawing/2016/5/14/chartex" xmlns:mc="http://schemas.openxmlformats.org/markup-compatibility/2006" xmlns:aink="http://schemas.microsoft.com/office/drawing/2016/ink" xmlns:am3d="http://schemas.microsoft.com/office/drawing/2017/model3d" xmlns:o="urn:schemas-microsoft-com:office:office" xmlns:oel="http://schemas.microsoft.com/office/2019/extlst" xmlns:r="http://schemas.openxmlformats.org/officeDocument/2006/relationships" xmlns:m="http://schemas.openxmlformats.org/officeDocument/2006/math" xmlns:v="urn:schemas-microsoft-com:vml" xmlns:wp14="http://schemas.microsoft.com/office/word/2010/wordprocessingDrawing" xmlns:wp="http://schemas.openxmlformats.org/drawingml/2006/wordprocessingDrawing" xmlns:w10="urn:schemas-microsoft-com:office:word" xmlns:w="http://schemas.openxmlformats.org/wordprocessingml/2006/main" xmlns:w14="http://schemas.microsoft.com/office/word/2010/wordml" xmlns:w15="http://schemas.microsoft.com/office/word/2012/wordml" xmlns:w16cex="http://schemas.microsoft.com/office/word/2018/wordml/cex" xmlns:w16cid="http://schemas.microsoft.com/office/word/2016/wordml/cid" xmlns:w16="http://schemas.microsoft.com/office/word/2018/wordml" xmlns:w16sdtdh="http://schemas.microsoft.com/office/word/2020/wordml/sdtdatahash" xmlns:w16se="http://schemas.microsoft.com/office/word/2015/wordml/symex" xmlns:wpg="http://schemas.microsoft.com/office/word/2010/wordprocessingGroup" xmlns:wpi="http://schemas.microsoft.com/office/word/2010/wordprocessingInk" xmlns:wne="http://schemas.microsoft.com/office/word/2006/wordml" xmlns:wps="http://schemas.microsoft.com/office/word/2010/wordprocessingShape" mc:Ignorable="w14 w15 w16se w16cid w16 w16cex w16sdtdh wp14">
+<w:ftr xmlns:wpc="http://schemas.microsoft.com/office/word/2010/wordprocessingCanvas" xmlns:cx="http://schemas.microsoft.com/office/drawing/2014/chartex" xmlns:cx1="http://schemas.microsoft.com/office/drawing/2015/9/8/chartex" xmlns:cx2="http://schemas.microsoft.com/office/drawing/2015/10/21/chartex" xmlns:cx3="http://schemas.microsoft.com/office/drawing/2016/5/9/chartex" xmlns:cx4="http://schemas.microsoft.com/office/drawing/2016/5/10/chartex" xmlns:cx5="http://schemas.microsoft.com/office/drawing/2016/5/11/chartex" xmlns:cx6="http://schemas.microsoft.com/office/drawing/2016/5/12/chartex" xmlns:cx7="http://schemas.microsoft.com/office/drawing/2016/5/13/chartex" xmlns:cx8="http://schemas.microsoft.com/office/drawing/2016/5/14/chartex" xmlns:mc="http://schemas.openxmlformats.org/markup-compatibility/2006" xmlns:aink="http://schemas.microsoft.com/office/drawing/2016/ink" xmlns:am3d="http://schemas.microsoft.com/office/drawing/2017/model3d" xmlns:o="urn:schemas-microsoft-com:office:office" xmlns:oel="http://schemas.microsoft.com/office/2019/extlst" xmlns:r="http://schemas.openxmlformats.org/officeDocument/2006/relationships" xmlns:m="http://schemas.openxmlformats.org/officeDocument/2006/math" xmlns:v="urn:schemas-microsoft-com:vml" xmlns:wp14="http://schemas.microsoft.com/office/word/2010/wordprocessingDrawing" xmlns:wp="http://schemas.openxmlformats.org/drawingml/2006/wordprocessingDrawing" xmlns:w10="urn:schemas-microsoft-com:office:word" xmlns:w="http://schemas.openxmlformats.org/wordprocessingml/2006/main" xmlns:w14="http://schemas.microsoft.com/office/word/2010/wordml" xmlns:w15="http://schemas.microsoft.com/office/word/2012/wordml" xmlns:w16cex="http://schemas.microsoft.com/office/word/2018/wordml/cex" xmlns:w16cid="http://schemas.microsoft.com/office/word/2016/wordml/cid" xmlns:w16="http://schemas.microsoft.com/office/word/2018/wordml" xmlns:w16du="http://schemas.microsoft.com/office/word/2023/wordml/word16du" xmlns:w16sdtdh="http://schemas.microsoft.com/office/word/2020/wordml/sdtdatahash" xmlns:w16se="http://schemas.microsoft.com/office/word/2015/wordml/symex" xmlns:wpg="http://schemas.microsoft.com/office/word/2010/wordprocessingGroup" xmlns:wpi="http://schemas.microsoft.com/office/word/2010/wordprocessingInk" xmlns:wne="http://schemas.microsoft.com/office/word/2006/wordml" xmlns:wps="http://schemas.microsoft.com/office/word/2010/wordprocessingShape" mc:Ignorable="w14 w15 w16se w16cid w16 w16cex w16sdtdh w16du wp14">
   <w:tbl>
     <w:tblPr>
       <w:tblStyle w:val="TableGrid"/>
@@ -358,24 +315,13 @@
             <w:t xml:space="preserve">Author: </w:t>
           </w:r>
           <w:r>
-            <w:t>[</w:t>
-          </w:r>
-          <w:proofErr w:type="gramStart"/>
-          <w:r>
-            <w:t>Author]</w:t>
+            <w:t>[Author]</w:t>
           </w:r>
           <w:r>
             <w:rPr>
               <w:color w:val="000000"/>
             </w:rPr>
-            <w:t xml:space="preserve">   </w:t>
-          </w:r>
-          <w:proofErr w:type="gramEnd"/>
-          <w:r>
-            <w:rPr>
-              <w:color w:val="000000"/>
-            </w:rPr>
-            <w:t xml:space="preserve">             </w:t>
+            <w:t xml:space="preserve">                </w:t>
           </w:r>
         </w:p>
       </w:tc>
@@ -463,7 +409,7 @@
 </file>
 
 <file path=word/footer3.xml><?xml version="1.0" encoding="utf-8"?>
-<w:ftr xmlns:wpc="http://schemas.microsoft.com/office/word/2010/wordprocessingCanvas" xmlns:cx="http://schemas.microsoft.com/office/drawing/2014/chartex" xmlns:cx1="http://schemas.microsoft.com/office/drawing/2015/9/8/chartex" xmlns:cx2="http://schemas.microsoft.com/office/drawing/2015/10/21/chartex" xmlns:cx3="http://schemas.microsoft.com/office/drawing/2016/5/9/chartex" xmlns:cx4="http://schemas.microsoft.com/office/drawing/2016/5/10/chartex" xmlns:cx5="http://schemas.microsoft.com/office/drawing/2016/5/11/chartex" xmlns:cx6="http://schemas.microsoft.com/office/drawing/2016/5/12/chartex" xmlns:cx7="http://schemas.microsoft.com/office/drawing/2016/5/13/chartex" xmlns:cx8="http://schemas.microsoft.com/office/drawing/2016/5/14/chartex" xmlns:mc="http://schemas.openxmlformats.org/markup-compatibility/2006" xmlns:aink="http://schemas.microsoft.com/office/drawing/2016/ink" xmlns:am3d="http://schemas.microsoft.com/office/drawing/2017/model3d" xmlns:o="urn:schemas-microsoft-com:office:office" xmlns:oel="http://schemas.microsoft.com/office/2019/extlst" xmlns:r="http://schemas.openxmlformats.org/officeDocument/2006/relationships" xmlns:m="http://schemas.openxmlformats.org/officeDocument/2006/math" xmlns:v="urn:schemas-microsoft-com:vml" xmlns:wp14="http://schemas.microsoft.com/office/word/2010/wordprocessingDrawing" xmlns:wp="http://schemas.openxmlformats.org/drawingml/2006/wordprocessingDrawing" xmlns:w10="urn:schemas-microsoft-com:office:word" xmlns:w="http://schemas.openxmlformats.org/wordprocessingml/2006/main" xmlns:w14="http://schemas.microsoft.com/office/word/2010/wordml" xmlns:w15="http://schemas.microsoft.com/office/word/2012/wordml" xmlns:w16cex="http://schemas.microsoft.com/office/word/2018/wordml/cex" xmlns:w16cid="http://schemas.microsoft.com/office/word/2016/wordml/cid" xmlns:w16="http://schemas.microsoft.com/office/word/2018/wordml" xmlns:w16sdtdh="http://schemas.microsoft.com/office/word/2020/wordml/sdtdatahash" xmlns:w16se="http://schemas.microsoft.com/office/word/2015/wordml/symex" xmlns:wpg="http://schemas.microsoft.com/office/word/2010/wordprocessingGroup" xmlns:wpi="http://schemas.microsoft.com/office/word/2010/wordprocessingInk" xmlns:wne="http://schemas.microsoft.com/office/word/2006/wordml" xmlns:wps="http://schemas.microsoft.com/office/word/2010/wordprocessingShape" mc:Ignorable="w14 w15 w16se w16cid w16 w16cex w16sdtdh wp14">
+<w:ftr xmlns:wpc="http://schemas.microsoft.com/office/word/2010/wordprocessingCanvas" xmlns:cx="http://schemas.microsoft.com/office/drawing/2014/chartex" xmlns:cx1="http://schemas.microsoft.com/office/drawing/2015/9/8/chartex" xmlns:cx2="http://schemas.microsoft.com/office/drawing/2015/10/21/chartex" xmlns:cx3="http://schemas.microsoft.com/office/drawing/2016/5/9/chartex" xmlns:cx4="http://schemas.microsoft.com/office/drawing/2016/5/10/chartex" xmlns:cx5="http://schemas.microsoft.com/office/drawing/2016/5/11/chartex" xmlns:cx6="http://schemas.microsoft.com/office/drawing/2016/5/12/chartex" xmlns:cx7="http://schemas.microsoft.com/office/drawing/2016/5/13/chartex" xmlns:cx8="http://schemas.microsoft.com/office/drawing/2016/5/14/chartex" xmlns:mc="http://schemas.openxmlformats.org/markup-compatibility/2006" xmlns:aink="http://schemas.microsoft.com/office/drawing/2016/ink" xmlns:am3d="http://schemas.microsoft.com/office/drawing/2017/model3d" xmlns:o="urn:schemas-microsoft-com:office:office" xmlns:oel="http://schemas.microsoft.com/office/2019/extlst" xmlns:r="http://schemas.openxmlformats.org/officeDocument/2006/relationships" xmlns:m="http://schemas.openxmlformats.org/officeDocument/2006/math" xmlns:v="urn:schemas-microsoft-com:vml" xmlns:wp14="http://schemas.microsoft.com/office/word/2010/wordprocessingDrawing" xmlns:wp="http://schemas.openxmlformats.org/drawingml/2006/wordprocessingDrawing" xmlns:w10="urn:schemas-microsoft-com:office:word" xmlns:w="http://schemas.openxmlformats.org/wordprocessingml/2006/main" xmlns:w14="http://schemas.microsoft.com/office/word/2010/wordml" xmlns:w15="http://schemas.microsoft.com/office/word/2012/wordml" xmlns:w16cex="http://schemas.microsoft.com/office/word/2018/wordml/cex" xmlns:w16cid="http://schemas.microsoft.com/office/word/2016/wordml/cid" xmlns:w16="http://schemas.microsoft.com/office/word/2018/wordml" xmlns:w16du="http://schemas.microsoft.com/office/word/2023/wordml/word16du" xmlns:w16sdtdh="http://schemas.microsoft.com/office/word/2020/wordml/sdtdatahash" xmlns:w16se="http://schemas.microsoft.com/office/word/2015/wordml/symex" xmlns:wpg="http://schemas.microsoft.com/office/word/2010/wordprocessingGroup" xmlns:wpi="http://schemas.microsoft.com/office/word/2010/wordprocessingInk" xmlns:wne="http://schemas.microsoft.com/office/word/2006/wordml" xmlns:wps="http://schemas.microsoft.com/office/word/2010/wordprocessingShape" mc:Ignorable="w14 w15 w16se w16cid w16 w16cex w16sdtdh w16du wp14">
   <w:p>
     <w:pPr>
       <w:pStyle w:val="Footer"/>
@@ -473,7 +419,7 @@
 </file>
 
 <file path=word/footnotes.xml><?xml version="1.0" encoding="utf-8"?>
-<w:footnotes xmlns:wpc="http://schemas.microsoft.com/office/word/2010/wordprocessingCanvas" xmlns:cx="http://schemas.microsoft.com/office/drawing/2014/chartex" xmlns:cx1="http://schemas.microsoft.com/office/drawing/2015/9/8/chartex" xmlns:cx2="http://schemas.microsoft.com/office/drawing/2015/10/21/chartex" xmlns:cx3="http://schemas.microsoft.com/office/drawing/2016/5/9/chartex" xmlns:cx4="http://schemas.microsoft.com/office/drawing/2016/5/10/chartex" xmlns:cx5="http://schemas.microsoft.com/office/drawing/2016/5/11/chartex" xmlns:cx6="http://schemas.microsoft.com/office/drawing/2016/5/12/chartex" xmlns:cx7="http://schemas.microsoft.com/office/drawing/2016/5/13/chartex" xmlns:cx8="http://schemas.microsoft.com/office/drawing/2016/5/14/chartex" xmlns:mc="http://schemas.openxmlformats.org/markup-compatibility/2006" xmlns:aink="http://schemas.microsoft.com/office/drawing/2016/ink" xmlns:am3d="http://schemas.microsoft.com/office/drawing/2017/model3d" xmlns:o="urn:schemas-microsoft-com:office:office" xmlns:oel="http://schemas.microsoft.com/office/2019/extlst" xmlns:r="http://schemas.openxmlformats.org/officeDocument/2006/relationships" xmlns:m="http://schemas.openxmlformats.org/officeDocument/2006/math" xmlns:v="urn:schemas-microsoft-com:vml" xmlns:wp14="http://schemas.microsoft.com/office/word/2010/wordprocessingDrawing" xmlns:wp="http://schemas.openxmlformats.org/drawingml/2006/wordprocessingDrawing" xmlns:w10="urn:schemas-microsoft-com:office:word" xmlns:w="http://schemas.openxmlformats.org/wordprocessingml/2006/main" xmlns:w14="http://schemas.microsoft.com/office/word/2010/wordml" xmlns:w15="http://schemas.microsoft.com/office/word/2012/wordml" xmlns:w16cex="http://schemas.microsoft.com/office/word/2018/wordml/cex" xmlns:w16cid="http://schemas.microsoft.com/office/word/2016/wordml/cid" xmlns:w16="http://schemas.microsoft.com/office/word/2018/wordml" xmlns:w16sdtdh="http://schemas.microsoft.com/office/word/2020/wordml/sdtdatahash" xmlns:w16se="http://schemas.microsoft.com/office/word/2015/wordml/symex" xmlns:wpg="http://schemas.microsoft.com/office/word/2010/wordprocessingGroup" xmlns:wpi="http://schemas.microsoft.com/office/word/2010/wordprocessingInk" xmlns:wne="http://schemas.microsoft.com/office/word/2006/wordml" xmlns:wps="http://schemas.microsoft.com/office/word/2010/wordprocessingShape" mc:Ignorable="w14 w15 w16se w16cid w16 w16cex w16sdtdh wp14">
+<w:footnotes xmlns:wpc="http://schemas.microsoft.com/office/word/2010/wordprocessingCanvas" xmlns:cx="http://schemas.microsoft.com/office/drawing/2014/chartex" xmlns:cx1="http://schemas.microsoft.com/office/drawing/2015/9/8/chartex" xmlns:cx2="http://schemas.microsoft.com/office/drawing/2015/10/21/chartex" xmlns:cx3="http://schemas.microsoft.com/office/drawing/2016/5/9/chartex" xmlns:cx4="http://schemas.microsoft.com/office/drawing/2016/5/10/chartex" xmlns:cx5="http://schemas.microsoft.com/office/drawing/2016/5/11/chartex" xmlns:cx6="http://schemas.microsoft.com/office/drawing/2016/5/12/chartex" xmlns:cx7="http://schemas.microsoft.com/office/drawing/2016/5/13/chartex" xmlns:cx8="http://schemas.microsoft.com/office/drawing/2016/5/14/chartex" xmlns:mc="http://schemas.openxmlformats.org/markup-compatibility/2006" xmlns:aink="http://schemas.microsoft.com/office/drawing/2016/ink" xmlns:am3d="http://schemas.microsoft.com/office/drawing/2017/model3d" xmlns:o="urn:schemas-microsoft-com:office:office" xmlns:oel="http://schemas.microsoft.com/office/2019/extlst" xmlns:r="http://schemas.openxmlformats.org/officeDocument/2006/relationships" xmlns:m="http://schemas.openxmlformats.org/officeDocument/2006/math" xmlns:v="urn:schemas-microsoft-com:vml" xmlns:wp14="http://schemas.microsoft.com/office/word/2010/wordprocessingDrawing" xmlns:wp="http://schemas.openxmlformats.org/drawingml/2006/wordprocessingDrawing" xmlns:w10="urn:schemas-microsoft-com:office:word" xmlns:w="http://schemas.openxmlformats.org/wordprocessingml/2006/main" xmlns:w14="http://schemas.microsoft.com/office/word/2010/wordml" xmlns:w15="http://schemas.microsoft.com/office/word/2012/wordml" xmlns:w16cex="http://schemas.microsoft.com/office/word/2018/wordml/cex" xmlns:w16cid="http://schemas.microsoft.com/office/word/2016/wordml/cid" xmlns:w16="http://schemas.microsoft.com/office/word/2018/wordml" xmlns:w16du="http://schemas.microsoft.com/office/word/2023/wordml/word16du" xmlns:w16sdtdh="http://schemas.microsoft.com/office/word/2020/wordml/sdtdatahash" xmlns:w16se="http://schemas.microsoft.com/office/word/2015/wordml/symex" xmlns:wpg="http://schemas.microsoft.com/office/word/2010/wordprocessingGroup" xmlns:wpi="http://schemas.microsoft.com/office/word/2010/wordprocessingInk" xmlns:wne="http://schemas.microsoft.com/office/word/2006/wordml" xmlns:wps="http://schemas.microsoft.com/office/word/2010/wordprocessingShape" mc:Ignorable="w14 w15 w16se w16cid w16 w16cex w16sdtdh w16du wp14">
   <w:footnote w:type="separator" w:id="-1">
     <w:p>
       <w:pPr>
@@ -498,7 +444,7 @@
 </file>
 
 <file path=word/header1.xml><?xml version="1.0" encoding="utf-8"?>
-<w:hdr xmlns:wpc="http://schemas.microsoft.com/office/word/2010/wordprocessingCanvas" xmlns:cx="http://schemas.microsoft.com/office/drawing/2014/chartex" xmlns:cx1="http://schemas.microsoft.com/office/drawing/2015/9/8/chartex" xmlns:cx2="http://schemas.microsoft.com/office/drawing/2015/10/21/chartex" xmlns:cx3="http://schemas.microsoft.com/office/drawing/2016/5/9/chartex" xmlns:cx4="http://schemas.microsoft.com/office/drawing/2016/5/10/chartex" xmlns:cx5="http://schemas.microsoft.com/office/drawing/2016/5/11/chartex" xmlns:cx6="http://schemas.microsoft.com/office/drawing/2016/5/12/chartex" xmlns:cx7="http://schemas.microsoft.com/office/drawing/2016/5/13/chartex" xmlns:cx8="http://schemas.microsoft.com/office/drawing/2016/5/14/chartex" xmlns:mc="http://schemas.openxmlformats.org/markup-compatibility/2006" xmlns:aink="http://schemas.microsoft.com/office/drawing/2016/ink" xmlns:am3d="http://schemas.microsoft.com/office/drawing/2017/model3d" xmlns:o="urn:schemas-microsoft-com:office:office" xmlns:oel="http://schemas.microsoft.com/office/2019/extlst" xmlns:r="http://schemas.openxmlformats.org/officeDocument/2006/relationships" xmlns:m="http://schemas.openxmlformats.org/officeDocument/2006/math" xmlns:v="urn:schemas-microsoft-com:vml" xmlns:wp14="http://schemas.microsoft.com/office/word/2010/wordprocessingDrawing" xmlns:wp="http://schemas.openxmlformats.org/drawingml/2006/wordprocessingDrawing" xmlns:w10="urn:schemas-microsoft-com:office:word" xmlns:w="http://schemas.openxmlformats.org/wordprocessingml/2006/main" xmlns:w14="http://schemas.microsoft.com/office/word/2010/wordml" xmlns:w15="http://schemas.microsoft.com/office/word/2012/wordml" xmlns:w16cex="http://schemas.microsoft.com/office/word/2018/wordml/cex" xmlns:w16cid="http://schemas.microsoft.com/office/word/2016/wordml/cid" xmlns:w16="http://schemas.microsoft.com/office/word/2018/wordml" xmlns:w16sdtdh="http://schemas.microsoft.com/office/word/2020/wordml/sdtdatahash" xmlns:w16se="http://schemas.microsoft.com/office/word/2015/wordml/symex" xmlns:wpg="http://schemas.microsoft.com/office/word/2010/wordprocessingGroup" xmlns:wpi="http://schemas.microsoft.com/office/word/2010/wordprocessingInk" xmlns:wne="http://schemas.microsoft.com/office/word/2006/wordml" xmlns:wps="http://schemas.microsoft.com/office/word/2010/wordprocessingShape" mc:Ignorable="w14 w15 w16se w16cid w16 w16cex w16sdtdh wp14">
+<w:hdr xmlns:wpc="http://schemas.microsoft.com/office/word/2010/wordprocessingCanvas" xmlns:cx="http://schemas.microsoft.com/office/drawing/2014/chartex" xmlns:cx1="http://schemas.microsoft.com/office/drawing/2015/9/8/chartex" xmlns:cx2="http://schemas.microsoft.com/office/drawing/2015/10/21/chartex" xmlns:cx3="http://schemas.microsoft.com/office/drawing/2016/5/9/chartex" xmlns:cx4="http://schemas.microsoft.com/office/drawing/2016/5/10/chartex" xmlns:cx5="http://schemas.microsoft.com/office/drawing/2016/5/11/chartex" xmlns:cx6="http://schemas.microsoft.com/office/drawing/2016/5/12/chartex" xmlns:cx7="http://schemas.microsoft.com/office/drawing/2016/5/13/chartex" xmlns:cx8="http://schemas.microsoft.com/office/drawing/2016/5/14/chartex" xmlns:mc="http://schemas.openxmlformats.org/markup-compatibility/2006" xmlns:aink="http://schemas.microsoft.com/office/drawing/2016/ink" xmlns:am3d="http://schemas.microsoft.com/office/drawing/2017/model3d" xmlns:o="urn:schemas-microsoft-com:office:office" xmlns:oel="http://schemas.microsoft.com/office/2019/extlst" xmlns:r="http://schemas.openxmlformats.org/officeDocument/2006/relationships" xmlns:m="http://schemas.openxmlformats.org/officeDocument/2006/math" xmlns:v="urn:schemas-microsoft-com:vml" xmlns:wp14="http://schemas.microsoft.com/office/word/2010/wordprocessingDrawing" xmlns:wp="http://schemas.openxmlformats.org/drawingml/2006/wordprocessingDrawing" xmlns:w10="urn:schemas-microsoft-com:office:word" xmlns:w="http://schemas.openxmlformats.org/wordprocessingml/2006/main" xmlns:w14="http://schemas.microsoft.com/office/word/2010/wordml" xmlns:w15="http://schemas.microsoft.com/office/word/2012/wordml" xmlns:w16cex="http://schemas.microsoft.com/office/word/2018/wordml/cex" xmlns:w16cid="http://schemas.microsoft.com/office/word/2016/wordml/cid" xmlns:w16="http://schemas.microsoft.com/office/word/2018/wordml" xmlns:w16du="http://schemas.microsoft.com/office/word/2023/wordml/word16du" xmlns:w16sdtdh="http://schemas.microsoft.com/office/word/2020/wordml/sdtdatahash" xmlns:w16se="http://schemas.microsoft.com/office/word/2015/wordml/symex" xmlns:wpg="http://schemas.microsoft.com/office/word/2010/wordprocessingGroup" xmlns:wpi="http://schemas.microsoft.com/office/word/2010/wordprocessingInk" xmlns:wne="http://schemas.microsoft.com/office/word/2006/wordml" xmlns:wps="http://schemas.microsoft.com/office/word/2010/wordprocessingShape" mc:Ignorable="w14 w15 w16se w16cid w16 w16cex w16sdtdh w16du wp14">
   <w:p>
     <w:pPr>
       <w:pStyle w:val="Header"/>
@@ -508,7 +454,7 @@
 </file>
 
 <file path=word/header2.xml><?xml version="1.0" encoding="utf-8"?>
-<w:hdr xmlns:wpc="http://schemas.microsoft.com/office/word/2010/wordprocessingCanvas" xmlns:cx="http://schemas.microsoft.com/office/drawing/2014/chartex" xmlns:cx1="http://schemas.microsoft.com/office/drawing/2015/9/8/chartex" xmlns:cx2="http://schemas.microsoft.com/office/drawing/2015/10/21/chartex" xmlns:cx3="http://schemas.microsoft.com/office/drawing/2016/5/9/chartex" xmlns:cx4="http://schemas.microsoft.com/office/drawing/2016/5/10/chartex" xmlns:cx5="http://schemas.microsoft.com/office/drawing/2016/5/11/chartex" xmlns:cx6="http://schemas.microsoft.com/office/drawing/2016/5/12/chartex" xmlns:cx7="http://schemas.microsoft.com/office/drawing/2016/5/13/chartex" xmlns:cx8="http://schemas.microsoft.com/office/drawing/2016/5/14/chartex" xmlns:mc="http://schemas.openxmlformats.org/markup-compatibility/2006" xmlns:aink="http://schemas.microsoft.com/office/drawing/2016/ink" xmlns:am3d="http://schemas.microsoft.com/office/drawing/2017/model3d" xmlns:o="urn:schemas-microsoft-com:office:office" xmlns:oel="http://schemas.microsoft.com/office/2019/extlst" xmlns:r="http://schemas.openxmlformats.org/officeDocument/2006/relationships" xmlns:m="http://schemas.openxmlformats.org/officeDocument/2006/math" xmlns:v="urn:schemas-microsoft-com:vml" xmlns:wp14="http://schemas.microsoft.com/office/word/2010/wordprocessingDrawing" xmlns:wp="http://schemas.openxmlformats.org/drawingml/2006/wordprocessingDrawing" xmlns:w10="urn:schemas-microsoft-com:office:word" xmlns:w="http://schemas.openxmlformats.org/wordprocessingml/2006/main" xmlns:w14="http://schemas.microsoft.com/office/word/2010/wordml" xmlns:w15="http://schemas.microsoft.com/office/word/2012/wordml" xmlns:w16cex="http://schemas.microsoft.com/office/word/2018/wordml/cex" xmlns:w16cid="http://schemas.microsoft.com/office/word/2016/wordml/cid" xmlns:w16="http://schemas.microsoft.com/office/word/2018/wordml" xmlns:w16sdtdh="http://schemas.microsoft.com/office/word/2020/wordml/sdtdatahash" xmlns:w16se="http://schemas.microsoft.com/office/word/2015/wordml/symex" xmlns:wpg="http://schemas.microsoft.com/office/word/2010/wordprocessingGroup" xmlns:wpi="http://schemas.microsoft.com/office/word/2010/wordprocessingInk" xmlns:wne="http://schemas.microsoft.com/office/word/2006/wordml" xmlns:wps="http://schemas.microsoft.com/office/word/2010/wordprocessingShape" mc:Ignorable="w14 w15 w16se w16cid w16 w16cex w16sdtdh wp14">
+<w:hdr xmlns:wpc="http://schemas.microsoft.com/office/word/2010/wordprocessingCanvas" xmlns:cx="http://schemas.microsoft.com/office/drawing/2014/chartex" xmlns:cx1="http://schemas.microsoft.com/office/drawing/2015/9/8/chartex" xmlns:cx2="http://schemas.microsoft.com/office/drawing/2015/10/21/chartex" xmlns:cx3="http://schemas.microsoft.com/office/drawing/2016/5/9/chartex" xmlns:cx4="http://schemas.microsoft.com/office/drawing/2016/5/10/chartex" xmlns:cx5="http://schemas.microsoft.com/office/drawing/2016/5/11/chartex" xmlns:cx6="http://schemas.microsoft.com/office/drawing/2016/5/12/chartex" xmlns:cx7="http://schemas.microsoft.com/office/drawing/2016/5/13/chartex" xmlns:cx8="http://schemas.microsoft.com/office/drawing/2016/5/14/chartex" xmlns:mc="http://schemas.openxmlformats.org/markup-compatibility/2006" xmlns:aink="http://schemas.microsoft.com/office/drawing/2016/ink" xmlns:am3d="http://schemas.microsoft.com/office/drawing/2017/model3d" xmlns:o="urn:schemas-microsoft-com:office:office" xmlns:oel="http://schemas.microsoft.com/office/2019/extlst" xmlns:r="http://schemas.openxmlformats.org/officeDocument/2006/relationships" xmlns:m="http://schemas.openxmlformats.org/officeDocument/2006/math" xmlns:v="urn:schemas-microsoft-com:vml" xmlns:wp14="http://schemas.microsoft.com/office/word/2010/wordprocessingDrawing" xmlns:wp="http://schemas.openxmlformats.org/drawingml/2006/wordprocessingDrawing" xmlns:w10="urn:schemas-microsoft-com:office:word" xmlns:w="http://schemas.openxmlformats.org/wordprocessingml/2006/main" xmlns:w14="http://schemas.microsoft.com/office/word/2010/wordml" xmlns:w15="http://schemas.microsoft.com/office/word/2012/wordml" xmlns:w16cex="http://schemas.microsoft.com/office/word/2018/wordml/cex" xmlns:w16cid="http://schemas.microsoft.com/office/word/2016/wordml/cid" xmlns:w16="http://schemas.microsoft.com/office/word/2018/wordml" xmlns:w16du="http://schemas.microsoft.com/office/word/2023/wordml/word16du" xmlns:w16sdtdh="http://schemas.microsoft.com/office/word/2020/wordml/sdtdatahash" xmlns:w16se="http://schemas.microsoft.com/office/word/2015/wordml/symex" xmlns:wpg="http://schemas.microsoft.com/office/word/2010/wordprocessingGroup" xmlns:wpi="http://schemas.microsoft.com/office/word/2010/wordprocessingInk" xmlns:wne="http://schemas.microsoft.com/office/word/2006/wordml" xmlns:wps="http://schemas.microsoft.com/office/word/2010/wordprocessingShape" mc:Ignorable="w14 w15 w16se w16cid w16 w16cex w16sdtdh w16du wp14">
   <w:p>
     <w:pPr>
       <w:pStyle w:val="LO-normal"/>
@@ -537,7 +483,7 @@
 </file>
 
 <file path=word/header3.xml><?xml version="1.0" encoding="utf-8"?>
-<w:hdr xmlns:wpc="http://schemas.microsoft.com/office/word/2010/wordprocessingCanvas" xmlns:cx="http://schemas.microsoft.com/office/drawing/2014/chartex" xmlns:cx1="http://schemas.microsoft.com/office/drawing/2015/9/8/chartex" xmlns:cx2="http://schemas.microsoft.com/office/drawing/2015/10/21/chartex" xmlns:cx3="http://schemas.microsoft.com/office/drawing/2016/5/9/chartex" xmlns:cx4="http://schemas.microsoft.com/office/drawing/2016/5/10/chartex" xmlns:cx5="http://schemas.microsoft.com/office/drawing/2016/5/11/chartex" xmlns:cx6="http://schemas.microsoft.com/office/drawing/2016/5/12/chartex" xmlns:cx7="http://schemas.microsoft.com/office/drawing/2016/5/13/chartex" xmlns:cx8="http://schemas.microsoft.com/office/drawing/2016/5/14/chartex" xmlns:mc="http://schemas.openxmlformats.org/markup-compatibility/2006" xmlns:aink="http://schemas.microsoft.com/office/drawing/2016/ink" xmlns:am3d="http://schemas.microsoft.com/office/drawing/2017/model3d" xmlns:o="urn:schemas-microsoft-com:office:office" xmlns:oel="http://schemas.microsoft.com/office/2019/extlst" xmlns:r="http://schemas.openxmlformats.org/officeDocument/2006/relationships" xmlns:m="http://schemas.openxmlformats.org/officeDocument/2006/math" xmlns:v="urn:schemas-microsoft-com:vml" xmlns:wp14="http://schemas.microsoft.com/office/word/2010/wordprocessingDrawing" xmlns:wp="http://schemas.openxmlformats.org/drawingml/2006/wordprocessingDrawing" xmlns:w10="urn:schemas-microsoft-com:office:word" xmlns:w="http://schemas.openxmlformats.org/wordprocessingml/2006/main" xmlns:w14="http://schemas.microsoft.com/office/word/2010/wordml" xmlns:w15="http://schemas.microsoft.com/office/word/2012/wordml" xmlns:w16cex="http://schemas.microsoft.com/office/word/2018/wordml/cex" xmlns:w16cid="http://schemas.microsoft.com/office/word/2016/wordml/cid" xmlns:w16="http://schemas.microsoft.com/office/word/2018/wordml" xmlns:w16sdtdh="http://schemas.microsoft.com/office/word/2020/wordml/sdtdatahash" xmlns:w16se="http://schemas.microsoft.com/office/word/2015/wordml/symex" xmlns:wpg="http://schemas.microsoft.com/office/word/2010/wordprocessingGroup" xmlns:wpi="http://schemas.microsoft.com/office/word/2010/wordprocessingInk" xmlns:wne="http://schemas.microsoft.com/office/word/2006/wordml" xmlns:wps="http://schemas.microsoft.com/office/word/2010/wordprocessingShape" mc:Ignorable="w14 w15 w16se w16cid w16 w16cex w16sdtdh wp14">
+<w:hdr xmlns:wpc="http://schemas.microsoft.com/office/word/2010/wordprocessingCanvas" xmlns:cx="http://schemas.microsoft.com/office/drawing/2014/chartex" xmlns:cx1="http://schemas.microsoft.com/office/drawing/2015/9/8/chartex" xmlns:cx2="http://schemas.microsoft.com/office/drawing/2015/10/21/chartex" xmlns:cx3="http://schemas.microsoft.com/office/drawing/2016/5/9/chartex" xmlns:cx4="http://schemas.microsoft.com/office/drawing/2016/5/10/chartex" xmlns:cx5="http://schemas.microsoft.com/office/drawing/2016/5/11/chartex" xmlns:cx6="http://schemas.microsoft.com/office/drawing/2016/5/12/chartex" xmlns:cx7="http://schemas.microsoft.com/office/drawing/2016/5/13/chartex" xmlns:cx8="http://schemas.microsoft.com/office/drawing/2016/5/14/chartex" xmlns:mc="http://schemas.openxmlformats.org/markup-compatibility/2006" xmlns:aink="http://schemas.microsoft.com/office/drawing/2016/ink" xmlns:am3d="http://schemas.microsoft.com/office/drawing/2017/model3d" xmlns:o="urn:schemas-microsoft-com:office:office" xmlns:oel="http://schemas.microsoft.com/office/2019/extlst" xmlns:r="http://schemas.openxmlformats.org/officeDocument/2006/relationships" xmlns:m="http://schemas.openxmlformats.org/officeDocument/2006/math" xmlns:v="urn:schemas-microsoft-com:vml" xmlns:wp14="http://schemas.microsoft.com/office/word/2010/wordprocessingDrawing" xmlns:wp="http://schemas.openxmlformats.org/drawingml/2006/wordprocessingDrawing" xmlns:w10="urn:schemas-microsoft-com:office:word" xmlns:w="http://schemas.openxmlformats.org/wordprocessingml/2006/main" xmlns:w14="http://schemas.microsoft.com/office/word/2010/wordml" xmlns:w15="http://schemas.microsoft.com/office/word/2012/wordml" xmlns:w16cex="http://schemas.microsoft.com/office/word/2018/wordml/cex" xmlns:w16cid="http://schemas.microsoft.com/office/word/2016/wordml/cid" xmlns:w16="http://schemas.microsoft.com/office/word/2018/wordml" xmlns:w16du="http://schemas.microsoft.com/office/word/2023/wordml/word16du" xmlns:w16sdtdh="http://schemas.microsoft.com/office/word/2020/wordml/sdtdatahash" xmlns:w16se="http://schemas.microsoft.com/office/word/2015/wordml/symex" xmlns:wpg="http://schemas.microsoft.com/office/word/2010/wordprocessingGroup" xmlns:wpi="http://schemas.microsoft.com/office/word/2010/wordprocessingInk" xmlns:wne="http://schemas.microsoft.com/office/word/2006/wordml" xmlns:wps="http://schemas.microsoft.com/office/word/2010/wordprocessingShape" mc:Ignorable="w14 w15 w16se w16cid w16 w16cex w16sdtdh w16du wp14">
   <w:p>
     <w:pPr>
       <w:pStyle w:val="Header"/>
@@ -547,7 +493,7 @@
 </file>
 
 <file path=word/numbering.xml><?xml version="1.0" encoding="utf-8"?>
-<w:numbering xmlns:wpc="http://schemas.microsoft.com/office/word/2010/wordprocessingCanvas" xmlns:cx="http://schemas.microsoft.com/office/drawing/2014/chartex" xmlns:cx1="http://schemas.microsoft.com/office/drawing/2015/9/8/chartex" xmlns:cx2="http://schemas.microsoft.com/office/drawing/2015/10/21/chartex" xmlns:cx3="http://schemas.microsoft.com/office/drawing/2016/5/9/chartex" xmlns:cx4="http://schemas.microsoft.com/office/drawing/2016/5/10/chartex" xmlns:cx5="http://schemas.microsoft.com/office/drawing/2016/5/11/chartex" xmlns:cx6="http://schemas.microsoft.com/office/drawing/2016/5/12/chartex" xmlns:cx7="http://schemas.microsoft.com/office/drawing/2016/5/13/chartex" xmlns:cx8="http://schemas.microsoft.com/office/drawing/2016/5/14/chartex" xmlns:mc="http://schemas.openxmlformats.org/markup-compatibility/2006" xmlns:aink="http://schemas.microsoft.com/office/drawing/2016/ink" xmlns:am3d="http://schemas.microsoft.com/office/drawing/2017/model3d" xmlns:o="urn:schemas-microsoft-com:office:office" xmlns:oel="http://schemas.microsoft.com/office/2019/extlst" xmlns:r="http://schemas.openxmlformats.org/officeDocument/2006/relationships" xmlns:m="http://schemas.openxmlformats.org/officeDocument/2006/math" xmlns:v="urn:schemas-microsoft-com:vml" xmlns:wp14="http://schemas.microsoft.com/office/word/2010/wordprocessingDrawing" xmlns:wp="http://schemas.openxmlformats.org/drawingml/2006/wordprocessingDrawing" xmlns:w10="urn:schemas-microsoft-com:office:word" xmlns:w="http://schemas.openxmlformats.org/wordprocessingml/2006/main" xmlns:w14="http://schemas.microsoft.com/office/word/2010/wordml" xmlns:w15="http://schemas.microsoft.com/office/word/2012/wordml" xmlns:w16cex="http://schemas.microsoft.com/office/word/2018/wordml/cex" xmlns:w16cid="http://schemas.microsoft.com/office/word/2016/wordml/cid" xmlns:w16="http://schemas.microsoft.com/office/word/2018/wordml" xmlns:w16sdtdh="http://schemas.microsoft.com/office/word/2020/wordml/sdtdatahash" xmlns:w16se="http://schemas.microsoft.com/office/word/2015/wordml/symex" xmlns:wpg="http://schemas.microsoft.com/office/word/2010/wordprocessingGroup" xmlns:wpi="http://schemas.microsoft.com/office/word/2010/wordprocessingInk" xmlns:wne="http://schemas.microsoft.com/office/word/2006/wordml" xmlns:wps="http://schemas.microsoft.com/office/word/2010/wordprocessingShape" mc:Ignorable="w14 w15 w16se w16cid w16 w16cex w16sdtdh wp14">
+<w:numbering xmlns:wpc="http://schemas.microsoft.com/office/word/2010/wordprocessingCanvas" xmlns:cx="http://schemas.microsoft.com/office/drawing/2014/chartex" xmlns:cx1="http://schemas.microsoft.com/office/drawing/2015/9/8/chartex" xmlns:cx2="http://schemas.microsoft.com/office/drawing/2015/10/21/chartex" xmlns:cx3="http://schemas.microsoft.com/office/drawing/2016/5/9/chartex" xmlns:cx4="http://schemas.microsoft.com/office/drawing/2016/5/10/chartex" xmlns:cx5="http://schemas.microsoft.com/office/drawing/2016/5/11/chartex" xmlns:cx6="http://schemas.microsoft.com/office/drawing/2016/5/12/chartex" xmlns:cx7="http://schemas.microsoft.com/office/drawing/2016/5/13/chartex" xmlns:cx8="http://schemas.microsoft.com/office/drawing/2016/5/14/chartex" xmlns:mc="http://schemas.openxmlformats.org/markup-compatibility/2006" xmlns:aink="http://schemas.microsoft.com/office/drawing/2016/ink" xmlns:am3d="http://schemas.microsoft.com/office/drawing/2017/model3d" xmlns:o="urn:schemas-microsoft-com:office:office" xmlns:oel="http://schemas.microsoft.com/office/2019/extlst" xmlns:r="http://schemas.openxmlformats.org/officeDocument/2006/relationships" xmlns:m="http://schemas.openxmlformats.org/officeDocument/2006/math" xmlns:v="urn:schemas-microsoft-com:vml" xmlns:wp14="http://schemas.microsoft.com/office/word/2010/wordprocessingDrawing" xmlns:wp="http://schemas.openxmlformats.org/drawingml/2006/wordprocessingDrawing" xmlns:w10="urn:schemas-microsoft-com:office:word" xmlns:w="http://schemas.openxmlformats.org/wordprocessingml/2006/main" xmlns:w14="http://schemas.microsoft.com/office/word/2010/wordml" xmlns:w15="http://schemas.microsoft.com/office/word/2012/wordml" xmlns:w16cex="http://schemas.microsoft.com/office/word/2018/wordml/cex" xmlns:w16cid="http://schemas.microsoft.com/office/word/2016/wordml/cid" xmlns:w16="http://schemas.microsoft.com/office/word/2018/wordml" xmlns:w16du="http://schemas.microsoft.com/office/word/2023/wordml/word16du" xmlns:w16sdtdh="http://schemas.microsoft.com/office/word/2020/wordml/sdtdatahash" xmlns:w16se="http://schemas.microsoft.com/office/word/2015/wordml/symex" xmlns:wpg="http://schemas.microsoft.com/office/word/2010/wordprocessingGroup" xmlns:wpi="http://schemas.microsoft.com/office/word/2010/wordprocessingInk" xmlns:wne="http://schemas.microsoft.com/office/word/2006/wordml" xmlns:wps="http://schemas.microsoft.com/office/word/2010/wordprocessingShape" mc:Ignorable="w14 w15 w16se w16cid w16 w16cex w16sdtdh w16du wp14">
   <w:abstractNum w:abstractNumId="0" w15:restartNumberingAfterBreak="0">
     <w:nsid w:val="0EFD41EB"/>
     <w:multiLevelType w:val="multilevel"/>
@@ -1052,7 +998,7 @@
 </file>
 
 <file path=word/styles.xml><?xml version="1.0" encoding="utf-8"?>
-<w:styles xmlns:mc="http://schemas.openxmlformats.org/markup-compatibility/2006" xmlns:r="http://schemas.openxmlformats.org/officeDocument/2006/relationships" xmlns:w="http://schemas.openxmlformats.org/wordprocessingml/2006/main" xmlns:w14="http://schemas.microsoft.com/office/word/2010/wordml" xmlns:w15="http://schemas.microsoft.com/office/word/2012/wordml" xmlns:w16cex="http://schemas.microsoft.com/office/word/2018/wordml/cex" xmlns:w16cid="http://schemas.microsoft.com/office/word/2016/wordml/cid" xmlns:w16="http://schemas.microsoft.com/office/word/2018/wordml" xmlns:w16sdtdh="http://schemas.microsoft.com/office/word/2020/wordml/sdtdatahash" xmlns:w16se="http://schemas.microsoft.com/office/word/2015/wordml/symex" mc:Ignorable="w14 w15 w16se w16cid w16 w16cex w16sdtdh">
+<w:styles xmlns:mc="http://schemas.openxmlformats.org/markup-compatibility/2006" xmlns:r="http://schemas.openxmlformats.org/officeDocument/2006/relationships" xmlns:w="http://schemas.openxmlformats.org/wordprocessingml/2006/main" xmlns:w14="http://schemas.microsoft.com/office/word/2010/wordml" xmlns:w15="http://schemas.microsoft.com/office/word/2012/wordml" xmlns:w16cex="http://schemas.microsoft.com/office/word/2018/wordml/cex" xmlns:w16cid="http://schemas.microsoft.com/office/word/2016/wordml/cid" xmlns:w16="http://schemas.microsoft.com/office/word/2018/wordml" xmlns:w16du="http://schemas.microsoft.com/office/word/2023/wordml/word16du" xmlns:w16sdtdh="http://schemas.microsoft.com/office/word/2020/wordml/sdtdatahash" xmlns:w16se="http://schemas.microsoft.com/office/word/2015/wordml/symex" mc:Ignorable="w14 w15 w16se w16cid w16 w16cex w16sdtdh w16du">
   <w:docDefaults>
     <w:rPrDefault>
       <w:rPr>

</xml_diff>

<commit_message>
Transfer project document screen
</commit_message>
<xml_diff>
--- a/Dfe.PrepareConversions/Dfe.PrepareConversions/Resources/htb-template.docx
+++ b/Dfe.PrepareConversions/Dfe.PrepareConversions/Resources/htb-template.docx
@@ -1,6 +1,6 @@
 
 <file path=word/document.xml><?xml version="1.0" encoding="utf-8"?>
-<w:document xmlns:wpc="http://schemas.microsoft.com/office/word/2010/wordprocessingCanvas" xmlns:cx="http://schemas.microsoft.com/office/drawing/2014/chartex" xmlns:cx1="http://schemas.microsoft.com/office/drawing/2015/9/8/chartex" xmlns:cx2="http://schemas.microsoft.com/office/drawing/2015/10/21/chartex" xmlns:cx3="http://schemas.microsoft.com/office/drawing/2016/5/9/chartex" xmlns:cx4="http://schemas.microsoft.com/office/drawing/2016/5/10/chartex" xmlns:cx5="http://schemas.microsoft.com/office/drawing/2016/5/11/chartex" xmlns:cx6="http://schemas.microsoft.com/office/drawing/2016/5/12/chartex" xmlns:cx7="http://schemas.microsoft.com/office/drawing/2016/5/13/chartex" xmlns:cx8="http://schemas.microsoft.com/office/drawing/2016/5/14/chartex" xmlns:mc="http://schemas.openxmlformats.org/markup-compatibility/2006" xmlns:aink="http://schemas.microsoft.com/office/drawing/2016/ink" xmlns:am3d="http://schemas.microsoft.com/office/drawing/2017/model3d" xmlns:o="urn:schemas-microsoft-com:office:office" xmlns:oel="http://schemas.microsoft.com/office/2019/extlst" xmlns:r="http://schemas.openxmlformats.org/officeDocument/2006/relationships" xmlns:m="http://schemas.openxmlformats.org/officeDocument/2006/math" xmlns:v="urn:schemas-microsoft-com:vml" xmlns:wp14="http://schemas.microsoft.com/office/word/2010/wordprocessingDrawing" xmlns:wp="http://schemas.openxmlformats.org/drawingml/2006/wordprocessingDrawing" xmlns:w10="urn:schemas-microsoft-com:office:word" xmlns:w="http://schemas.openxmlformats.org/wordprocessingml/2006/main" xmlns:w14="http://schemas.microsoft.com/office/word/2010/wordml" xmlns:w15="http://schemas.microsoft.com/office/word/2012/wordml" xmlns:w16cex="http://schemas.microsoft.com/office/word/2018/wordml/cex" xmlns:w16cid="http://schemas.microsoft.com/office/word/2016/wordml/cid" xmlns:w16="http://schemas.microsoft.com/office/word/2018/wordml" xmlns:w16du="http://schemas.microsoft.com/office/word/2023/wordml/word16du" xmlns:w16sdtdh="http://schemas.microsoft.com/office/word/2020/wordml/sdtdatahash" xmlns:w16se="http://schemas.microsoft.com/office/word/2015/wordml/symex" xmlns:wpg="http://schemas.microsoft.com/office/word/2010/wordprocessingGroup" xmlns:wpi="http://schemas.microsoft.com/office/word/2010/wordprocessingInk" xmlns:wne="http://schemas.microsoft.com/office/word/2006/wordml" xmlns:wps="http://schemas.microsoft.com/office/word/2010/wordprocessingShape" mc:Ignorable="w14 w15 w16se w16cid w16 w16cex w16sdtdh w16du wp14">
+<w:document xmlns:wpc="http://schemas.microsoft.com/office/word/2010/wordprocessingCanvas" xmlns:cx="http://schemas.microsoft.com/office/drawing/2014/chartex" xmlns:cx1="http://schemas.microsoft.com/office/drawing/2015/9/8/chartex" xmlns:cx2="http://schemas.microsoft.com/office/drawing/2015/10/21/chartex" xmlns:cx3="http://schemas.microsoft.com/office/drawing/2016/5/9/chartex" xmlns:cx4="http://schemas.microsoft.com/office/drawing/2016/5/10/chartex" xmlns:cx5="http://schemas.microsoft.com/office/drawing/2016/5/11/chartex" xmlns:cx6="http://schemas.microsoft.com/office/drawing/2016/5/12/chartex" xmlns:cx7="http://schemas.microsoft.com/office/drawing/2016/5/13/chartex" xmlns:cx8="http://schemas.microsoft.com/office/drawing/2016/5/14/chartex" xmlns:mc="http://schemas.openxmlformats.org/markup-compatibility/2006" xmlns:aink="http://schemas.microsoft.com/office/drawing/2016/ink" xmlns:am3d="http://schemas.microsoft.com/office/drawing/2017/model3d" xmlns:o="urn:schemas-microsoft-com:office:office" xmlns:oel="http://schemas.microsoft.com/office/2019/extlst" xmlns:r="http://schemas.openxmlformats.org/officeDocument/2006/relationships" xmlns:m="http://schemas.openxmlformats.org/officeDocument/2006/math" xmlns:v="urn:schemas-microsoft-com:vml" xmlns:wp14="http://schemas.microsoft.com/office/word/2010/wordprocessingDrawing" xmlns:wp="http://schemas.openxmlformats.org/drawingml/2006/wordprocessingDrawing" xmlns:w10="urn:schemas-microsoft-com:office:word" xmlns:w="http://schemas.openxmlformats.org/wordprocessingml/2006/main" xmlns:w14="http://schemas.microsoft.com/office/word/2010/wordml" xmlns:w15="http://schemas.microsoft.com/office/word/2012/wordml" xmlns:w16cex="http://schemas.microsoft.com/office/word/2018/wordml/cex" xmlns:w16cid="http://schemas.microsoft.com/office/word/2016/wordml/cid" xmlns:w16="http://schemas.microsoft.com/office/word/2018/wordml" xmlns:w16du="http://schemas.microsoft.com/office/word/2023/wordml/word16du" xmlns:w16sdtdh="http://schemas.microsoft.com/office/word/2020/wordml/sdtdatahash" xmlns:w16sdtfl="http://schemas.microsoft.com/office/word/2024/wordml/sdtformatlock" xmlns:w16se="http://schemas.microsoft.com/office/word/2015/wordml/symex" xmlns:wpg="http://schemas.microsoft.com/office/word/2010/wordprocessingGroup" xmlns:wpi="http://schemas.microsoft.com/office/word/2010/wordprocessingInk" xmlns:wne="http://schemas.microsoft.com/office/word/2006/wordml" xmlns:wps="http://schemas.microsoft.com/office/word/2010/wordprocessingShape" mc:Ignorable="w14 w15 w16se w16cid w16 w16cex w16sdtdh w16sdtfl w16du wp14">
   <w:body>
     <w:p>
       <w:pPr>
@@ -156,6 +156,22 @@
       <w:proofErr w:type="spellStart"/>
       <w:r>
         <w:t>LegalRequirements</w:t>
+      </w:r>
+      <w:proofErr w:type="spellEnd"/>
+      <w:r>
+        <w:t>]</w:t>
+      </w:r>
+    </w:p>
+    <w:p>
+      <w:pPr>
+        <w:pStyle w:val="LO-normal"/>
+      </w:pPr>
+      <w:r>
+        <w:t>[</w:t>
+      </w:r>
+      <w:proofErr w:type="spellStart"/>
+      <w:r>
+        <w:t>PublicEqualityDuty</w:t>
       </w:r>
       <w:proofErr w:type="spellEnd"/>
       <w:r>
@@ -236,7 +252,7 @@
 </file>
 
 <file path=word/endnotes.xml><?xml version="1.0" encoding="utf-8"?>
-<w:endnotes xmlns:wpc="http://schemas.microsoft.com/office/word/2010/wordprocessingCanvas" xmlns:cx="http://schemas.microsoft.com/office/drawing/2014/chartex" xmlns:cx1="http://schemas.microsoft.com/office/drawing/2015/9/8/chartex" xmlns:cx2="http://schemas.microsoft.com/office/drawing/2015/10/21/chartex" xmlns:cx3="http://schemas.microsoft.com/office/drawing/2016/5/9/chartex" xmlns:cx4="http://schemas.microsoft.com/office/drawing/2016/5/10/chartex" xmlns:cx5="http://schemas.microsoft.com/office/drawing/2016/5/11/chartex" xmlns:cx6="http://schemas.microsoft.com/office/drawing/2016/5/12/chartex" xmlns:cx7="http://schemas.microsoft.com/office/drawing/2016/5/13/chartex" xmlns:cx8="http://schemas.microsoft.com/office/drawing/2016/5/14/chartex" xmlns:mc="http://schemas.openxmlformats.org/markup-compatibility/2006" xmlns:aink="http://schemas.microsoft.com/office/drawing/2016/ink" xmlns:am3d="http://schemas.microsoft.com/office/drawing/2017/model3d" xmlns:o="urn:schemas-microsoft-com:office:office" xmlns:oel="http://schemas.microsoft.com/office/2019/extlst" xmlns:r="http://schemas.openxmlformats.org/officeDocument/2006/relationships" xmlns:m="http://schemas.openxmlformats.org/officeDocument/2006/math" xmlns:v="urn:schemas-microsoft-com:vml" xmlns:wp14="http://schemas.microsoft.com/office/word/2010/wordprocessingDrawing" xmlns:wp="http://schemas.openxmlformats.org/drawingml/2006/wordprocessingDrawing" xmlns:w10="urn:schemas-microsoft-com:office:word" xmlns:w="http://schemas.openxmlformats.org/wordprocessingml/2006/main" xmlns:w14="http://schemas.microsoft.com/office/word/2010/wordml" xmlns:w15="http://schemas.microsoft.com/office/word/2012/wordml" xmlns:w16cex="http://schemas.microsoft.com/office/word/2018/wordml/cex" xmlns:w16cid="http://schemas.microsoft.com/office/word/2016/wordml/cid" xmlns:w16="http://schemas.microsoft.com/office/word/2018/wordml" xmlns:w16du="http://schemas.microsoft.com/office/word/2023/wordml/word16du" xmlns:w16sdtdh="http://schemas.microsoft.com/office/word/2020/wordml/sdtdatahash" xmlns:w16se="http://schemas.microsoft.com/office/word/2015/wordml/symex" xmlns:wpg="http://schemas.microsoft.com/office/word/2010/wordprocessingGroup" xmlns:wpi="http://schemas.microsoft.com/office/word/2010/wordprocessingInk" xmlns:wne="http://schemas.microsoft.com/office/word/2006/wordml" xmlns:wps="http://schemas.microsoft.com/office/word/2010/wordprocessingShape" mc:Ignorable="w14 w15 w16se w16cid w16 w16cex w16sdtdh w16du wp14">
+<w:endnotes xmlns:wpc="http://schemas.microsoft.com/office/word/2010/wordprocessingCanvas" xmlns:cx="http://schemas.microsoft.com/office/drawing/2014/chartex" xmlns:cx1="http://schemas.microsoft.com/office/drawing/2015/9/8/chartex" xmlns:cx2="http://schemas.microsoft.com/office/drawing/2015/10/21/chartex" xmlns:cx3="http://schemas.microsoft.com/office/drawing/2016/5/9/chartex" xmlns:cx4="http://schemas.microsoft.com/office/drawing/2016/5/10/chartex" xmlns:cx5="http://schemas.microsoft.com/office/drawing/2016/5/11/chartex" xmlns:cx6="http://schemas.microsoft.com/office/drawing/2016/5/12/chartex" xmlns:cx7="http://schemas.microsoft.com/office/drawing/2016/5/13/chartex" xmlns:cx8="http://schemas.microsoft.com/office/drawing/2016/5/14/chartex" xmlns:mc="http://schemas.openxmlformats.org/markup-compatibility/2006" xmlns:aink="http://schemas.microsoft.com/office/drawing/2016/ink" xmlns:am3d="http://schemas.microsoft.com/office/drawing/2017/model3d" xmlns:o="urn:schemas-microsoft-com:office:office" xmlns:oel="http://schemas.microsoft.com/office/2019/extlst" xmlns:r="http://schemas.openxmlformats.org/officeDocument/2006/relationships" xmlns:m="http://schemas.openxmlformats.org/officeDocument/2006/math" xmlns:v="urn:schemas-microsoft-com:vml" xmlns:wp14="http://schemas.microsoft.com/office/word/2010/wordprocessingDrawing" xmlns:wp="http://schemas.openxmlformats.org/drawingml/2006/wordprocessingDrawing" xmlns:w10="urn:schemas-microsoft-com:office:word" xmlns:w="http://schemas.openxmlformats.org/wordprocessingml/2006/main" xmlns:w14="http://schemas.microsoft.com/office/word/2010/wordml" xmlns:w15="http://schemas.microsoft.com/office/word/2012/wordml" xmlns:w16cex="http://schemas.microsoft.com/office/word/2018/wordml/cex" xmlns:w16cid="http://schemas.microsoft.com/office/word/2016/wordml/cid" xmlns:w16="http://schemas.microsoft.com/office/word/2018/wordml" xmlns:w16du="http://schemas.microsoft.com/office/word/2023/wordml/word16du" xmlns:w16sdtdh="http://schemas.microsoft.com/office/word/2020/wordml/sdtdatahash" xmlns:w16sdtfl="http://schemas.microsoft.com/office/word/2024/wordml/sdtformatlock" xmlns:w16se="http://schemas.microsoft.com/office/word/2015/wordml/symex" xmlns:wpg="http://schemas.microsoft.com/office/word/2010/wordprocessingGroup" xmlns:wpi="http://schemas.microsoft.com/office/word/2010/wordprocessingInk" xmlns:wne="http://schemas.microsoft.com/office/word/2006/wordml" xmlns:wps="http://schemas.microsoft.com/office/word/2010/wordprocessingShape" mc:Ignorable="w14 w15 w16se w16cid w16 w16cex w16sdtdh w16sdtfl w16du wp14">
   <w:endnote w:type="separator" w:id="-1">
     <w:p>
       <w:pPr>
@@ -261,7 +277,7 @@
 </file>
 
 <file path=word/footer1.xml><?xml version="1.0" encoding="utf-8"?>
-<w:ftr xmlns:wpc="http://schemas.microsoft.com/office/word/2010/wordprocessingCanvas" xmlns:cx="http://schemas.microsoft.com/office/drawing/2014/chartex" xmlns:cx1="http://schemas.microsoft.com/office/drawing/2015/9/8/chartex" xmlns:cx2="http://schemas.microsoft.com/office/drawing/2015/10/21/chartex" xmlns:cx3="http://schemas.microsoft.com/office/drawing/2016/5/9/chartex" xmlns:cx4="http://schemas.microsoft.com/office/drawing/2016/5/10/chartex" xmlns:cx5="http://schemas.microsoft.com/office/drawing/2016/5/11/chartex" xmlns:cx6="http://schemas.microsoft.com/office/drawing/2016/5/12/chartex" xmlns:cx7="http://schemas.microsoft.com/office/drawing/2016/5/13/chartex" xmlns:cx8="http://schemas.microsoft.com/office/drawing/2016/5/14/chartex" xmlns:mc="http://schemas.openxmlformats.org/markup-compatibility/2006" xmlns:aink="http://schemas.microsoft.com/office/drawing/2016/ink" xmlns:am3d="http://schemas.microsoft.com/office/drawing/2017/model3d" xmlns:o="urn:schemas-microsoft-com:office:office" xmlns:oel="http://schemas.microsoft.com/office/2019/extlst" xmlns:r="http://schemas.openxmlformats.org/officeDocument/2006/relationships" xmlns:m="http://schemas.openxmlformats.org/officeDocument/2006/math" xmlns:v="urn:schemas-microsoft-com:vml" xmlns:wp14="http://schemas.microsoft.com/office/word/2010/wordprocessingDrawing" xmlns:wp="http://schemas.openxmlformats.org/drawingml/2006/wordprocessingDrawing" xmlns:w10="urn:schemas-microsoft-com:office:word" xmlns:w="http://schemas.openxmlformats.org/wordprocessingml/2006/main" xmlns:w14="http://schemas.microsoft.com/office/word/2010/wordml" xmlns:w15="http://schemas.microsoft.com/office/word/2012/wordml" xmlns:w16cex="http://schemas.microsoft.com/office/word/2018/wordml/cex" xmlns:w16cid="http://schemas.microsoft.com/office/word/2016/wordml/cid" xmlns:w16="http://schemas.microsoft.com/office/word/2018/wordml" xmlns:w16du="http://schemas.microsoft.com/office/word/2023/wordml/word16du" xmlns:w16sdtdh="http://schemas.microsoft.com/office/word/2020/wordml/sdtdatahash" xmlns:w16se="http://schemas.microsoft.com/office/word/2015/wordml/symex" xmlns:wpg="http://schemas.microsoft.com/office/word/2010/wordprocessingGroup" xmlns:wpi="http://schemas.microsoft.com/office/word/2010/wordprocessingInk" xmlns:wne="http://schemas.microsoft.com/office/word/2006/wordml" xmlns:wps="http://schemas.microsoft.com/office/word/2010/wordprocessingShape" mc:Ignorable="w14 w15 w16se w16cid w16 w16cex w16sdtdh w16du wp14">
+<w:ftr xmlns:wpc="http://schemas.microsoft.com/office/word/2010/wordprocessingCanvas" xmlns:cx="http://schemas.microsoft.com/office/drawing/2014/chartex" xmlns:cx1="http://schemas.microsoft.com/office/drawing/2015/9/8/chartex" xmlns:cx2="http://schemas.microsoft.com/office/drawing/2015/10/21/chartex" xmlns:cx3="http://schemas.microsoft.com/office/drawing/2016/5/9/chartex" xmlns:cx4="http://schemas.microsoft.com/office/drawing/2016/5/10/chartex" xmlns:cx5="http://schemas.microsoft.com/office/drawing/2016/5/11/chartex" xmlns:cx6="http://schemas.microsoft.com/office/drawing/2016/5/12/chartex" xmlns:cx7="http://schemas.microsoft.com/office/drawing/2016/5/13/chartex" xmlns:cx8="http://schemas.microsoft.com/office/drawing/2016/5/14/chartex" xmlns:mc="http://schemas.openxmlformats.org/markup-compatibility/2006" xmlns:aink="http://schemas.microsoft.com/office/drawing/2016/ink" xmlns:am3d="http://schemas.microsoft.com/office/drawing/2017/model3d" xmlns:o="urn:schemas-microsoft-com:office:office" xmlns:oel="http://schemas.microsoft.com/office/2019/extlst" xmlns:r="http://schemas.openxmlformats.org/officeDocument/2006/relationships" xmlns:m="http://schemas.openxmlformats.org/officeDocument/2006/math" xmlns:v="urn:schemas-microsoft-com:vml" xmlns:wp14="http://schemas.microsoft.com/office/word/2010/wordprocessingDrawing" xmlns:wp="http://schemas.openxmlformats.org/drawingml/2006/wordprocessingDrawing" xmlns:w10="urn:schemas-microsoft-com:office:word" xmlns:w="http://schemas.openxmlformats.org/wordprocessingml/2006/main" xmlns:w14="http://schemas.microsoft.com/office/word/2010/wordml" xmlns:w15="http://schemas.microsoft.com/office/word/2012/wordml" xmlns:w16cex="http://schemas.microsoft.com/office/word/2018/wordml/cex" xmlns:w16cid="http://schemas.microsoft.com/office/word/2016/wordml/cid" xmlns:w16="http://schemas.microsoft.com/office/word/2018/wordml" xmlns:w16du="http://schemas.microsoft.com/office/word/2023/wordml/word16du" xmlns:w16sdtdh="http://schemas.microsoft.com/office/word/2020/wordml/sdtdatahash" xmlns:w16sdtfl="http://schemas.microsoft.com/office/word/2024/wordml/sdtformatlock" xmlns:w16se="http://schemas.microsoft.com/office/word/2015/wordml/symex" xmlns:wpg="http://schemas.microsoft.com/office/word/2010/wordprocessingGroup" xmlns:wpi="http://schemas.microsoft.com/office/word/2010/wordprocessingInk" xmlns:wne="http://schemas.microsoft.com/office/word/2006/wordml" xmlns:wps="http://schemas.microsoft.com/office/word/2010/wordprocessingShape" mc:Ignorable="w14 w15 w16se w16cid w16 w16cex w16sdtdh w16sdtfl w16du wp14">
   <w:p>
     <w:pPr>
       <w:pStyle w:val="Footer"/>
@@ -271,7 +287,7 @@
 </file>
 
 <file path=word/footer2.xml><?xml version="1.0" encoding="utf-8"?>
-<w:ftr xmlns:wpc="http://schemas.microsoft.com/office/word/2010/wordprocessingCanvas" xmlns:cx="http://schemas.microsoft.com/office/drawing/2014/chartex" xmlns:cx1="http://schemas.microsoft.com/office/drawing/2015/9/8/chartex" xmlns:cx2="http://schemas.microsoft.com/office/drawing/2015/10/21/chartex" xmlns:cx3="http://schemas.microsoft.com/office/drawing/2016/5/9/chartex" xmlns:cx4="http://schemas.microsoft.com/office/drawing/2016/5/10/chartex" xmlns:cx5="http://schemas.microsoft.com/office/drawing/2016/5/11/chartex" xmlns:cx6="http://schemas.microsoft.com/office/drawing/2016/5/12/chartex" xmlns:cx7="http://schemas.microsoft.com/office/drawing/2016/5/13/chartex" xmlns:cx8="http://schemas.microsoft.com/office/drawing/2016/5/14/chartex" xmlns:mc="http://schemas.openxmlformats.org/markup-compatibility/2006" xmlns:aink="http://schemas.microsoft.com/office/drawing/2016/ink" xmlns:am3d="http://schemas.microsoft.com/office/drawing/2017/model3d" xmlns:o="urn:schemas-microsoft-com:office:office" xmlns:oel="http://schemas.microsoft.com/office/2019/extlst" xmlns:r="http://schemas.openxmlformats.org/officeDocument/2006/relationships" xmlns:m="http://schemas.openxmlformats.org/officeDocument/2006/math" xmlns:v="urn:schemas-microsoft-com:vml" xmlns:wp14="http://schemas.microsoft.com/office/word/2010/wordprocessingDrawing" xmlns:wp="http://schemas.openxmlformats.org/drawingml/2006/wordprocessingDrawing" xmlns:w10="urn:schemas-microsoft-com:office:word" xmlns:w="http://schemas.openxmlformats.org/wordprocessingml/2006/main" xmlns:w14="http://schemas.microsoft.com/office/word/2010/wordml" xmlns:w15="http://schemas.microsoft.com/office/word/2012/wordml" xmlns:w16cex="http://schemas.microsoft.com/office/word/2018/wordml/cex" xmlns:w16cid="http://schemas.microsoft.com/office/word/2016/wordml/cid" xmlns:w16="http://schemas.microsoft.com/office/word/2018/wordml" xmlns:w16du="http://schemas.microsoft.com/office/word/2023/wordml/word16du" xmlns:w16sdtdh="http://schemas.microsoft.com/office/word/2020/wordml/sdtdatahash" xmlns:w16se="http://schemas.microsoft.com/office/word/2015/wordml/symex" xmlns:wpg="http://schemas.microsoft.com/office/word/2010/wordprocessingGroup" xmlns:wpi="http://schemas.microsoft.com/office/word/2010/wordprocessingInk" xmlns:wne="http://schemas.microsoft.com/office/word/2006/wordml" xmlns:wps="http://schemas.microsoft.com/office/word/2010/wordprocessingShape" mc:Ignorable="w14 w15 w16se w16cid w16 w16cex w16sdtdh w16du wp14">
+<w:ftr xmlns:wpc="http://schemas.microsoft.com/office/word/2010/wordprocessingCanvas" xmlns:cx="http://schemas.microsoft.com/office/drawing/2014/chartex" xmlns:cx1="http://schemas.microsoft.com/office/drawing/2015/9/8/chartex" xmlns:cx2="http://schemas.microsoft.com/office/drawing/2015/10/21/chartex" xmlns:cx3="http://schemas.microsoft.com/office/drawing/2016/5/9/chartex" xmlns:cx4="http://schemas.microsoft.com/office/drawing/2016/5/10/chartex" xmlns:cx5="http://schemas.microsoft.com/office/drawing/2016/5/11/chartex" xmlns:cx6="http://schemas.microsoft.com/office/drawing/2016/5/12/chartex" xmlns:cx7="http://schemas.microsoft.com/office/drawing/2016/5/13/chartex" xmlns:cx8="http://schemas.microsoft.com/office/drawing/2016/5/14/chartex" xmlns:mc="http://schemas.openxmlformats.org/markup-compatibility/2006" xmlns:aink="http://schemas.microsoft.com/office/drawing/2016/ink" xmlns:am3d="http://schemas.microsoft.com/office/drawing/2017/model3d" xmlns:o="urn:schemas-microsoft-com:office:office" xmlns:oel="http://schemas.microsoft.com/office/2019/extlst" xmlns:r="http://schemas.openxmlformats.org/officeDocument/2006/relationships" xmlns:m="http://schemas.openxmlformats.org/officeDocument/2006/math" xmlns:v="urn:schemas-microsoft-com:vml" xmlns:wp14="http://schemas.microsoft.com/office/word/2010/wordprocessingDrawing" xmlns:wp="http://schemas.openxmlformats.org/drawingml/2006/wordprocessingDrawing" xmlns:w10="urn:schemas-microsoft-com:office:word" xmlns:w="http://schemas.openxmlformats.org/wordprocessingml/2006/main" xmlns:w14="http://schemas.microsoft.com/office/word/2010/wordml" xmlns:w15="http://schemas.microsoft.com/office/word/2012/wordml" xmlns:w16cex="http://schemas.microsoft.com/office/word/2018/wordml/cex" xmlns:w16cid="http://schemas.microsoft.com/office/word/2016/wordml/cid" xmlns:w16="http://schemas.microsoft.com/office/word/2018/wordml" xmlns:w16du="http://schemas.microsoft.com/office/word/2023/wordml/word16du" xmlns:w16sdtdh="http://schemas.microsoft.com/office/word/2020/wordml/sdtdatahash" xmlns:w16sdtfl="http://schemas.microsoft.com/office/word/2024/wordml/sdtformatlock" xmlns:w16se="http://schemas.microsoft.com/office/word/2015/wordml/symex" xmlns:wpg="http://schemas.microsoft.com/office/word/2010/wordprocessingGroup" xmlns:wpi="http://schemas.microsoft.com/office/word/2010/wordprocessingInk" xmlns:wne="http://schemas.microsoft.com/office/word/2006/wordml" xmlns:wps="http://schemas.microsoft.com/office/word/2010/wordprocessingShape" mc:Ignorable="w14 w15 w16se w16cid w16 w16cex w16sdtdh w16sdtfl w16du wp14">
   <w:tbl>
     <w:tblPr>
       <w:tblStyle w:val="TableGrid"/>
@@ -315,13 +331,24 @@
             <w:t xml:space="preserve">Author: </w:t>
           </w:r>
           <w:r>
-            <w:t>[Author]</w:t>
+            <w:t>[</w:t>
+          </w:r>
+          <w:proofErr w:type="gramStart"/>
+          <w:r>
+            <w:t>Author]</w:t>
           </w:r>
           <w:r>
             <w:rPr>
               <w:color w:val="000000"/>
             </w:rPr>
-            <w:t xml:space="preserve">                </w:t>
+            <w:t xml:space="preserve">   </w:t>
+          </w:r>
+          <w:proofErr w:type="gramEnd"/>
+          <w:r>
+            <w:rPr>
+              <w:color w:val="000000"/>
+            </w:rPr>
+            <w:t xml:space="preserve">             </w:t>
           </w:r>
         </w:p>
       </w:tc>
@@ -409,7 +436,7 @@
 </file>
 
 <file path=word/footer3.xml><?xml version="1.0" encoding="utf-8"?>
-<w:ftr xmlns:wpc="http://schemas.microsoft.com/office/word/2010/wordprocessingCanvas" xmlns:cx="http://schemas.microsoft.com/office/drawing/2014/chartex" xmlns:cx1="http://schemas.microsoft.com/office/drawing/2015/9/8/chartex" xmlns:cx2="http://schemas.microsoft.com/office/drawing/2015/10/21/chartex" xmlns:cx3="http://schemas.microsoft.com/office/drawing/2016/5/9/chartex" xmlns:cx4="http://schemas.microsoft.com/office/drawing/2016/5/10/chartex" xmlns:cx5="http://schemas.microsoft.com/office/drawing/2016/5/11/chartex" xmlns:cx6="http://schemas.microsoft.com/office/drawing/2016/5/12/chartex" xmlns:cx7="http://schemas.microsoft.com/office/drawing/2016/5/13/chartex" xmlns:cx8="http://schemas.microsoft.com/office/drawing/2016/5/14/chartex" xmlns:mc="http://schemas.openxmlformats.org/markup-compatibility/2006" xmlns:aink="http://schemas.microsoft.com/office/drawing/2016/ink" xmlns:am3d="http://schemas.microsoft.com/office/drawing/2017/model3d" xmlns:o="urn:schemas-microsoft-com:office:office" xmlns:oel="http://schemas.microsoft.com/office/2019/extlst" xmlns:r="http://schemas.openxmlformats.org/officeDocument/2006/relationships" xmlns:m="http://schemas.openxmlformats.org/officeDocument/2006/math" xmlns:v="urn:schemas-microsoft-com:vml" xmlns:wp14="http://schemas.microsoft.com/office/word/2010/wordprocessingDrawing" xmlns:wp="http://schemas.openxmlformats.org/drawingml/2006/wordprocessingDrawing" xmlns:w10="urn:schemas-microsoft-com:office:word" xmlns:w="http://schemas.openxmlformats.org/wordprocessingml/2006/main" xmlns:w14="http://schemas.microsoft.com/office/word/2010/wordml" xmlns:w15="http://schemas.microsoft.com/office/word/2012/wordml" xmlns:w16cex="http://schemas.microsoft.com/office/word/2018/wordml/cex" xmlns:w16cid="http://schemas.microsoft.com/office/word/2016/wordml/cid" xmlns:w16="http://schemas.microsoft.com/office/word/2018/wordml" xmlns:w16du="http://schemas.microsoft.com/office/word/2023/wordml/word16du" xmlns:w16sdtdh="http://schemas.microsoft.com/office/word/2020/wordml/sdtdatahash" xmlns:w16se="http://schemas.microsoft.com/office/word/2015/wordml/symex" xmlns:wpg="http://schemas.microsoft.com/office/word/2010/wordprocessingGroup" xmlns:wpi="http://schemas.microsoft.com/office/word/2010/wordprocessingInk" xmlns:wne="http://schemas.microsoft.com/office/word/2006/wordml" xmlns:wps="http://schemas.microsoft.com/office/word/2010/wordprocessingShape" mc:Ignorable="w14 w15 w16se w16cid w16 w16cex w16sdtdh w16du wp14">
+<w:ftr xmlns:wpc="http://schemas.microsoft.com/office/word/2010/wordprocessingCanvas" xmlns:cx="http://schemas.microsoft.com/office/drawing/2014/chartex" xmlns:cx1="http://schemas.microsoft.com/office/drawing/2015/9/8/chartex" xmlns:cx2="http://schemas.microsoft.com/office/drawing/2015/10/21/chartex" xmlns:cx3="http://schemas.microsoft.com/office/drawing/2016/5/9/chartex" xmlns:cx4="http://schemas.microsoft.com/office/drawing/2016/5/10/chartex" xmlns:cx5="http://schemas.microsoft.com/office/drawing/2016/5/11/chartex" xmlns:cx6="http://schemas.microsoft.com/office/drawing/2016/5/12/chartex" xmlns:cx7="http://schemas.microsoft.com/office/drawing/2016/5/13/chartex" xmlns:cx8="http://schemas.microsoft.com/office/drawing/2016/5/14/chartex" xmlns:mc="http://schemas.openxmlformats.org/markup-compatibility/2006" xmlns:aink="http://schemas.microsoft.com/office/drawing/2016/ink" xmlns:am3d="http://schemas.microsoft.com/office/drawing/2017/model3d" xmlns:o="urn:schemas-microsoft-com:office:office" xmlns:oel="http://schemas.microsoft.com/office/2019/extlst" xmlns:r="http://schemas.openxmlformats.org/officeDocument/2006/relationships" xmlns:m="http://schemas.openxmlformats.org/officeDocument/2006/math" xmlns:v="urn:schemas-microsoft-com:vml" xmlns:wp14="http://schemas.microsoft.com/office/word/2010/wordprocessingDrawing" xmlns:wp="http://schemas.openxmlformats.org/drawingml/2006/wordprocessingDrawing" xmlns:w10="urn:schemas-microsoft-com:office:word" xmlns:w="http://schemas.openxmlformats.org/wordprocessingml/2006/main" xmlns:w14="http://schemas.microsoft.com/office/word/2010/wordml" xmlns:w15="http://schemas.microsoft.com/office/word/2012/wordml" xmlns:w16cex="http://schemas.microsoft.com/office/word/2018/wordml/cex" xmlns:w16cid="http://schemas.microsoft.com/office/word/2016/wordml/cid" xmlns:w16="http://schemas.microsoft.com/office/word/2018/wordml" xmlns:w16du="http://schemas.microsoft.com/office/word/2023/wordml/word16du" xmlns:w16sdtdh="http://schemas.microsoft.com/office/word/2020/wordml/sdtdatahash" xmlns:w16sdtfl="http://schemas.microsoft.com/office/word/2024/wordml/sdtformatlock" xmlns:w16se="http://schemas.microsoft.com/office/word/2015/wordml/symex" xmlns:wpg="http://schemas.microsoft.com/office/word/2010/wordprocessingGroup" xmlns:wpi="http://schemas.microsoft.com/office/word/2010/wordprocessingInk" xmlns:wne="http://schemas.microsoft.com/office/word/2006/wordml" xmlns:wps="http://schemas.microsoft.com/office/word/2010/wordprocessingShape" mc:Ignorable="w14 w15 w16se w16cid w16 w16cex w16sdtdh w16sdtfl w16du wp14">
   <w:p>
     <w:pPr>
       <w:pStyle w:val="Footer"/>
@@ -419,7 +446,7 @@
 </file>
 
 <file path=word/footnotes.xml><?xml version="1.0" encoding="utf-8"?>
-<w:footnotes xmlns:wpc="http://schemas.microsoft.com/office/word/2010/wordprocessingCanvas" xmlns:cx="http://schemas.microsoft.com/office/drawing/2014/chartex" xmlns:cx1="http://schemas.microsoft.com/office/drawing/2015/9/8/chartex" xmlns:cx2="http://schemas.microsoft.com/office/drawing/2015/10/21/chartex" xmlns:cx3="http://schemas.microsoft.com/office/drawing/2016/5/9/chartex" xmlns:cx4="http://schemas.microsoft.com/office/drawing/2016/5/10/chartex" xmlns:cx5="http://schemas.microsoft.com/office/drawing/2016/5/11/chartex" xmlns:cx6="http://schemas.microsoft.com/office/drawing/2016/5/12/chartex" xmlns:cx7="http://schemas.microsoft.com/office/drawing/2016/5/13/chartex" xmlns:cx8="http://schemas.microsoft.com/office/drawing/2016/5/14/chartex" xmlns:mc="http://schemas.openxmlformats.org/markup-compatibility/2006" xmlns:aink="http://schemas.microsoft.com/office/drawing/2016/ink" xmlns:am3d="http://schemas.microsoft.com/office/drawing/2017/model3d" xmlns:o="urn:schemas-microsoft-com:office:office" xmlns:oel="http://schemas.microsoft.com/office/2019/extlst" xmlns:r="http://schemas.openxmlformats.org/officeDocument/2006/relationships" xmlns:m="http://schemas.openxmlformats.org/officeDocument/2006/math" xmlns:v="urn:schemas-microsoft-com:vml" xmlns:wp14="http://schemas.microsoft.com/office/word/2010/wordprocessingDrawing" xmlns:wp="http://schemas.openxmlformats.org/drawingml/2006/wordprocessingDrawing" xmlns:w10="urn:schemas-microsoft-com:office:word" xmlns:w="http://schemas.openxmlformats.org/wordprocessingml/2006/main" xmlns:w14="http://schemas.microsoft.com/office/word/2010/wordml" xmlns:w15="http://schemas.microsoft.com/office/word/2012/wordml" xmlns:w16cex="http://schemas.microsoft.com/office/word/2018/wordml/cex" xmlns:w16cid="http://schemas.microsoft.com/office/word/2016/wordml/cid" xmlns:w16="http://schemas.microsoft.com/office/word/2018/wordml" xmlns:w16du="http://schemas.microsoft.com/office/word/2023/wordml/word16du" xmlns:w16sdtdh="http://schemas.microsoft.com/office/word/2020/wordml/sdtdatahash" xmlns:w16se="http://schemas.microsoft.com/office/word/2015/wordml/symex" xmlns:wpg="http://schemas.microsoft.com/office/word/2010/wordprocessingGroup" xmlns:wpi="http://schemas.microsoft.com/office/word/2010/wordprocessingInk" xmlns:wne="http://schemas.microsoft.com/office/word/2006/wordml" xmlns:wps="http://schemas.microsoft.com/office/word/2010/wordprocessingShape" mc:Ignorable="w14 w15 w16se w16cid w16 w16cex w16sdtdh w16du wp14">
+<w:footnotes xmlns:wpc="http://schemas.microsoft.com/office/word/2010/wordprocessingCanvas" xmlns:cx="http://schemas.microsoft.com/office/drawing/2014/chartex" xmlns:cx1="http://schemas.microsoft.com/office/drawing/2015/9/8/chartex" xmlns:cx2="http://schemas.microsoft.com/office/drawing/2015/10/21/chartex" xmlns:cx3="http://schemas.microsoft.com/office/drawing/2016/5/9/chartex" xmlns:cx4="http://schemas.microsoft.com/office/drawing/2016/5/10/chartex" xmlns:cx5="http://schemas.microsoft.com/office/drawing/2016/5/11/chartex" xmlns:cx6="http://schemas.microsoft.com/office/drawing/2016/5/12/chartex" xmlns:cx7="http://schemas.microsoft.com/office/drawing/2016/5/13/chartex" xmlns:cx8="http://schemas.microsoft.com/office/drawing/2016/5/14/chartex" xmlns:mc="http://schemas.openxmlformats.org/markup-compatibility/2006" xmlns:aink="http://schemas.microsoft.com/office/drawing/2016/ink" xmlns:am3d="http://schemas.microsoft.com/office/drawing/2017/model3d" xmlns:o="urn:schemas-microsoft-com:office:office" xmlns:oel="http://schemas.microsoft.com/office/2019/extlst" xmlns:r="http://schemas.openxmlformats.org/officeDocument/2006/relationships" xmlns:m="http://schemas.openxmlformats.org/officeDocument/2006/math" xmlns:v="urn:schemas-microsoft-com:vml" xmlns:wp14="http://schemas.microsoft.com/office/word/2010/wordprocessingDrawing" xmlns:wp="http://schemas.openxmlformats.org/drawingml/2006/wordprocessingDrawing" xmlns:w10="urn:schemas-microsoft-com:office:word" xmlns:w="http://schemas.openxmlformats.org/wordprocessingml/2006/main" xmlns:w14="http://schemas.microsoft.com/office/word/2010/wordml" xmlns:w15="http://schemas.microsoft.com/office/word/2012/wordml" xmlns:w16cex="http://schemas.microsoft.com/office/word/2018/wordml/cex" xmlns:w16cid="http://schemas.microsoft.com/office/word/2016/wordml/cid" xmlns:w16="http://schemas.microsoft.com/office/word/2018/wordml" xmlns:w16du="http://schemas.microsoft.com/office/word/2023/wordml/word16du" xmlns:w16sdtdh="http://schemas.microsoft.com/office/word/2020/wordml/sdtdatahash" xmlns:w16sdtfl="http://schemas.microsoft.com/office/word/2024/wordml/sdtformatlock" xmlns:w16se="http://schemas.microsoft.com/office/word/2015/wordml/symex" xmlns:wpg="http://schemas.microsoft.com/office/word/2010/wordprocessingGroup" xmlns:wpi="http://schemas.microsoft.com/office/word/2010/wordprocessingInk" xmlns:wne="http://schemas.microsoft.com/office/word/2006/wordml" xmlns:wps="http://schemas.microsoft.com/office/word/2010/wordprocessingShape" mc:Ignorable="w14 w15 w16se w16cid w16 w16cex w16sdtdh w16sdtfl w16du wp14">
   <w:footnote w:type="separator" w:id="-1">
     <w:p>
       <w:pPr>
@@ -444,7 +471,7 @@
 </file>
 
 <file path=word/header1.xml><?xml version="1.0" encoding="utf-8"?>
-<w:hdr xmlns:wpc="http://schemas.microsoft.com/office/word/2010/wordprocessingCanvas" xmlns:cx="http://schemas.microsoft.com/office/drawing/2014/chartex" xmlns:cx1="http://schemas.microsoft.com/office/drawing/2015/9/8/chartex" xmlns:cx2="http://schemas.microsoft.com/office/drawing/2015/10/21/chartex" xmlns:cx3="http://schemas.microsoft.com/office/drawing/2016/5/9/chartex" xmlns:cx4="http://schemas.microsoft.com/office/drawing/2016/5/10/chartex" xmlns:cx5="http://schemas.microsoft.com/office/drawing/2016/5/11/chartex" xmlns:cx6="http://schemas.microsoft.com/office/drawing/2016/5/12/chartex" xmlns:cx7="http://schemas.microsoft.com/office/drawing/2016/5/13/chartex" xmlns:cx8="http://schemas.microsoft.com/office/drawing/2016/5/14/chartex" xmlns:mc="http://schemas.openxmlformats.org/markup-compatibility/2006" xmlns:aink="http://schemas.microsoft.com/office/drawing/2016/ink" xmlns:am3d="http://schemas.microsoft.com/office/drawing/2017/model3d" xmlns:o="urn:schemas-microsoft-com:office:office" xmlns:oel="http://schemas.microsoft.com/office/2019/extlst" xmlns:r="http://schemas.openxmlformats.org/officeDocument/2006/relationships" xmlns:m="http://schemas.openxmlformats.org/officeDocument/2006/math" xmlns:v="urn:schemas-microsoft-com:vml" xmlns:wp14="http://schemas.microsoft.com/office/word/2010/wordprocessingDrawing" xmlns:wp="http://schemas.openxmlformats.org/drawingml/2006/wordprocessingDrawing" xmlns:w10="urn:schemas-microsoft-com:office:word" xmlns:w="http://schemas.openxmlformats.org/wordprocessingml/2006/main" xmlns:w14="http://schemas.microsoft.com/office/word/2010/wordml" xmlns:w15="http://schemas.microsoft.com/office/word/2012/wordml" xmlns:w16cex="http://schemas.microsoft.com/office/word/2018/wordml/cex" xmlns:w16cid="http://schemas.microsoft.com/office/word/2016/wordml/cid" xmlns:w16="http://schemas.microsoft.com/office/word/2018/wordml" xmlns:w16du="http://schemas.microsoft.com/office/word/2023/wordml/word16du" xmlns:w16sdtdh="http://schemas.microsoft.com/office/word/2020/wordml/sdtdatahash" xmlns:w16se="http://schemas.microsoft.com/office/word/2015/wordml/symex" xmlns:wpg="http://schemas.microsoft.com/office/word/2010/wordprocessingGroup" xmlns:wpi="http://schemas.microsoft.com/office/word/2010/wordprocessingInk" xmlns:wne="http://schemas.microsoft.com/office/word/2006/wordml" xmlns:wps="http://schemas.microsoft.com/office/word/2010/wordprocessingShape" mc:Ignorable="w14 w15 w16se w16cid w16 w16cex w16sdtdh w16du wp14">
+<w:hdr xmlns:wpc="http://schemas.microsoft.com/office/word/2010/wordprocessingCanvas" xmlns:cx="http://schemas.microsoft.com/office/drawing/2014/chartex" xmlns:cx1="http://schemas.microsoft.com/office/drawing/2015/9/8/chartex" xmlns:cx2="http://schemas.microsoft.com/office/drawing/2015/10/21/chartex" xmlns:cx3="http://schemas.microsoft.com/office/drawing/2016/5/9/chartex" xmlns:cx4="http://schemas.microsoft.com/office/drawing/2016/5/10/chartex" xmlns:cx5="http://schemas.microsoft.com/office/drawing/2016/5/11/chartex" xmlns:cx6="http://schemas.microsoft.com/office/drawing/2016/5/12/chartex" xmlns:cx7="http://schemas.microsoft.com/office/drawing/2016/5/13/chartex" xmlns:cx8="http://schemas.microsoft.com/office/drawing/2016/5/14/chartex" xmlns:mc="http://schemas.openxmlformats.org/markup-compatibility/2006" xmlns:aink="http://schemas.microsoft.com/office/drawing/2016/ink" xmlns:am3d="http://schemas.microsoft.com/office/drawing/2017/model3d" xmlns:o="urn:schemas-microsoft-com:office:office" xmlns:oel="http://schemas.microsoft.com/office/2019/extlst" xmlns:r="http://schemas.openxmlformats.org/officeDocument/2006/relationships" xmlns:m="http://schemas.openxmlformats.org/officeDocument/2006/math" xmlns:v="urn:schemas-microsoft-com:vml" xmlns:wp14="http://schemas.microsoft.com/office/word/2010/wordprocessingDrawing" xmlns:wp="http://schemas.openxmlformats.org/drawingml/2006/wordprocessingDrawing" xmlns:w10="urn:schemas-microsoft-com:office:word" xmlns:w="http://schemas.openxmlformats.org/wordprocessingml/2006/main" xmlns:w14="http://schemas.microsoft.com/office/word/2010/wordml" xmlns:w15="http://schemas.microsoft.com/office/word/2012/wordml" xmlns:w16cex="http://schemas.microsoft.com/office/word/2018/wordml/cex" xmlns:w16cid="http://schemas.microsoft.com/office/word/2016/wordml/cid" xmlns:w16="http://schemas.microsoft.com/office/word/2018/wordml" xmlns:w16du="http://schemas.microsoft.com/office/word/2023/wordml/word16du" xmlns:w16sdtdh="http://schemas.microsoft.com/office/word/2020/wordml/sdtdatahash" xmlns:w16sdtfl="http://schemas.microsoft.com/office/word/2024/wordml/sdtformatlock" xmlns:w16se="http://schemas.microsoft.com/office/word/2015/wordml/symex" xmlns:wpg="http://schemas.microsoft.com/office/word/2010/wordprocessingGroup" xmlns:wpi="http://schemas.microsoft.com/office/word/2010/wordprocessingInk" xmlns:wne="http://schemas.microsoft.com/office/word/2006/wordml" xmlns:wps="http://schemas.microsoft.com/office/word/2010/wordprocessingShape" mc:Ignorable="w14 w15 w16se w16cid w16 w16cex w16sdtdh w16sdtfl w16du wp14">
   <w:p>
     <w:pPr>
       <w:pStyle w:val="Header"/>
@@ -454,7 +481,7 @@
 </file>
 
 <file path=word/header2.xml><?xml version="1.0" encoding="utf-8"?>
-<w:hdr xmlns:wpc="http://schemas.microsoft.com/office/word/2010/wordprocessingCanvas" xmlns:cx="http://schemas.microsoft.com/office/drawing/2014/chartex" xmlns:cx1="http://schemas.microsoft.com/office/drawing/2015/9/8/chartex" xmlns:cx2="http://schemas.microsoft.com/office/drawing/2015/10/21/chartex" xmlns:cx3="http://schemas.microsoft.com/office/drawing/2016/5/9/chartex" xmlns:cx4="http://schemas.microsoft.com/office/drawing/2016/5/10/chartex" xmlns:cx5="http://schemas.microsoft.com/office/drawing/2016/5/11/chartex" xmlns:cx6="http://schemas.microsoft.com/office/drawing/2016/5/12/chartex" xmlns:cx7="http://schemas.microsoft.com/office/drawing/2016/5/13/chartex" xmlns:cx8="http://schemas.microsoft.com/office/drawing/2016/5/14/chartex" xmlns:mc="http://schemas.openxmlformats.org/markup-compatibility/2006" xmlns:aink="http://schemas.microsoft.com/office/drawing/2016/ink" xmlns:am3d="http://schemas.microsoft.com/office/drawing/2017/model3d" xmlns:o="urn:schemas-microsoft-com:office:office" xmlns:oel="http://schemas.microsoft.com/office/2019/extlst" xmlns:r="http://schemas.openxmlformats.org/officeDocument/2006/relationships" xmlns:m="http://schemas.openxmlformats.org/officeDocument/2006/math" xmlns:v="urn:schemas-microsoft-com:vml" xmlns:wp14="http://schemas.microsoft.com/office/word/2010/wordprocessingDrawing" xmlns:wp="http://schemas.openxmlformats.org/drawingml/2006/wordprocessingDrawing" xmlns:w10="urn:schemas-microsoft-com:office:word" xmlns:w="http://schemas.openxmlformats.org/wordprocessingml/2006/main" xmlns:w14="http://schemas.microsoft.com/office/word/2010/wordml" xmlns:w15="http://schemas.microsoft.com/office/word/2012/wordml" xmlns:w16cex="http://schemas.microsoft.com/office/word/2018/wordml/cex" xmlns:w16cid="http://schemas.microsoft.com/office/word/2016/wordml/cid" xmlns:w16="http://schemas.microsoft.com/office/word/2018/wordml" xmlns:w16du="http://schemas.microsoft.com/office/word/2023/wordml/word16du" xmlns:w16sdtdh="http://schemas.microsoft.com/office/word/2020/wordml/sdtdatahash" xmlns:w16se="http://schemas.microsoft.com/office/word/2015/wordml/symex" xmlns:wpg="http://schemas.microsoft.com/office/word/2010/wordprocessingGroup" xmlns:wpi="http://schemas.microsoft.com/office/word/2010/wordprocessingInk" xmlns:wne="http://schemas.microsoft.com/office/word/2006/wordml" xmlns:wps="http://schemas.microsoft.com/office/word/2010/wordprocessingShape" mc:Ignorable="w14 w15 w16se w16cid w16 w16cex w16sdtdh w16du wp14">
+<w:hdr xmlns:wpc="http://schemas.microsoft.com/office/word/2010/wordprocessingCanvas" xmlns:cx="http://schemas.microsoft.com/office/drawing/2014/chartex" xmlns:cx1="http://schemas.microsoft.com/office/drawing/2015/9/8/chartex" xmlns:cx2="http://schemas.microsoft.com/office/drawing/2015/10/21/chartex" xmlns:cx3="http://schemas.microsoft.com/office/drawing/2016/5/9/chartex" xmlns:cx4="http://schemas.microsoft.com/office/drawing/2016/5/10/chartex" xmlns:cx5="http://schemas.microsoft.com/office/drawing/2016/5/11/chartex" xmlns:cx6="http://schemas.microsoft.com/office/drawing/2016/5/12/chartex" xmlns:cx7="http://schemas.microsoft.com/office/drawing/2016/5/13/chartex" xmlns:cx8="http://schemas.microsoft.com/office/drawing/2016/5/14/chartex" xmlns:mc="http://schemas.openxmlformats.org/markup-compatibility/2006" xmlns:aink="http://schemas.microsoft.com/office/drawing/2016/ink" xmlns:am3d="http://schemas.microsoft.com/office/drawing/2017/model3d" xmlns:o="urn:schemas-microsoft-com:office:office" xmlns:oel="http://schemas.microsoft.com/office/2019/extlst" xmlns:r="http://schemas.openxmlformats.org/officeDocument/2006/relationships" xmlns:m="http://schemas.openxmlformats.org/officeDocument/2006/math" xmlns:v="urn:schemas-microsoft-com:vml" xmlns:wp14="http://schemas.microsoft.com/office/word/2010/wordprocessingDrawing" xmlns:wp="http://schemas.openxmlformats.org/drawingml/2006/wordprocessingDrawing" xmlns:w10="urn:schemas-microsoft-com:office:word" xmlns:w="http://schemas.openxmlformats.org/wordprocessingml/2006/main" xmlns:w14="http://schemas.microsoft.com/office/word/2010/wordml" xmlns:w15="http://schemas.microsoft.com/office/word/2012/wordml" xmlns:w16cex="http://schemas.microsoft.com/office/word/2018/wordml/cex" xmlns:w16cid="http://schemas.microsoft.com/office/word/2016/wordml/cid" xmlns:w16="http://schemas.microsoft.com/office/word/2018/wordml" xmlns:w16du="http://schemas.microsoft.com/office/word/2023/wordml/word16du" xmlns:w16sdtdh="http://schemas.microsoft.com/office/word/2020/wordml/sdtdatahash" xmlns:w16sdtfl="http://schemas.microsoft.com/office/word/2024/wordml/sdtformatlock" xmlns:w16se="http://schemas.microsoft.com/office/word/2015/wordml/symex" xmlns:wpg="http://schemas.microsoft.com/office/word/2010/wordprocessingGroup" xmlns:wpi="http://schemas.microsoft.com/office/word/2010/wordprocessingInk" xmlns:wne="http://schemas.microsoft.com/office/word/2006/wordml" xmlns:wps="http://schemas.microsoft.com/office/word/2010/wordprocessingShape" mc:Ignorable="w14 w15 w16se w16cid w16 w16cex w16sdtdh w16sdtfl w16du wp14">
   <w:p>
     <w:pPr>
       <w:pStyle w:val="LO-normal"/>
@@ -483,7 +510,7 @@
 </file>
 
 <file path=word/header3.xml><?xml version="1.0" encoding="utf-8"?>
-<w:hdr xmlns:wpc="http://schemas.microsoft.com/office/word/2010/wordprocessingCanvas" xmlns:cx="http://schemas.microsoft.com/office/drawing/2014/chartex" xmlns:cx1="http://schemas.microsoft.com/office/drawing/2015/9/8/chartex" xmlns:cx2="http://schemas.microsoft.com/office/drawing/2015/10/21/chartex" xmlns:cx3="http://schemas.microsoft.com/office/drawing/2016/5/9/chartex" xmlns:cx4="http://schemas.microsoft.com/office/drawing/2016/5/10/chartex" xmlns:cx5="http://schemas.microsoft.com/office/drawing/2016/5/11/chartex" xmlns:cx6="http://schemas.microsoft.com/office/drawing/2016/5/12/chartex" xmlns:cx7="http://schemas.microsoft.com/office/drawing/2016/5/13/chartex" xmlns:cx8="http://schemas.microsoft.com/office/drawing/2016/5/14/chartex" xmlns:mc="http://schemas.openxmlformats.org/markup-compatibility/2006" xmlns:aink="http://schemas.microsoft.com/office/drawing/2016/ink" xmlns:am3d="http://schemas.microsoft.com/office/drawing/2017/model3d" xmlns:o="urn:schemas-microsoft-com:office:office" xmlns:oel="http://schemas.microsoft.com/office/2019/extlst" xmlns:r="http://schemas.openxmlformats.org/officeDocument/2006/relationships" xmlns:m="http://schemas.openxmlformats.org/officeDocument/2006/math" xmlns:v="urn:schemas-microsoft-com:vml" xmlns:wp14="http://schemas.microsoft.com/office/word/2010/wordprocessingDrawing" xmlns:wp="http://schemas.openxmlformats.org/drawingml/2006/wordprocessingDrawing" xmlns:w10="urn:schemas-microsoft-com:office:word" xmlns:w="http://schemas.openxmlformats.org/wordprocessingml/2006/main" xmlns:w14="http://schemas.microsoft.com/office/word/2010/wordml" xmlns:w15="http://schemas.microsoft.com/office/word/2012/wordml" xmlns:w16cex="http://schemas.microsoft.com/office/word/2018/wordml/cex" xmlns:w16cid="http://schemas.microsoft.com/office/word/2016/wordml/cid" xmlns:w16="http://schemas.microsoft.com/office/word/2018/wordml" xmlns:w16du="http://schemas.microsoft.com/office/word/2023/wordml/word16du" xmlns:w16sdtdh="http://schemas.microsoft.com/office/word/2020/wordml/sdtdatahash" xmlns:w16se="http://schemas.microsoft.com/office/word/2015/wordml/symex" xmlns:wpg="http://schemas.microsoft.com/office/word/2010/wordprocessingGroup" xmlns:wpi="http://schemas.microsoft.com/office/word/2010/wordprocessingInk" xmlns:wne="http://schemas.microsoft.com/office/word/2006/wordml" xmlns:wps="http://schemas.microsoft.com/office/word/2010/wordprocessingShape" mc:Ignorable="w14 w15 w16se w16cid w16 w16cex w16sdtdh w16du wp14">
+<w:hdr xmlns:wpc="http://schemas.microsoft.com/office/word/2010/wordprocessingCanvas" xmlns:cx="http://schemas.microsoft.com/office/drawing/2014/chartex" xmlns:cx1="http://schemas.microsoft.com/office/drawing/2015/9/8/chartex" xmlns:cx2="http://schemas.microsoft.com/office/drawing/2015/10/21/chartex" xmlns:cx3="http://schemas.microsoft.com/office/drawing/2016/5/9/chartex" xmlns:cx4="http://schemas.microsoft.com/office/drawing/2016/5/10/chartex" xmlns:cx5="http://schemas.microsoft.com/office/drawing/2016/5/11/chartex" xmlns:cx6="http://schemas.microsoft.com/office/drawing/2016/5/12/chartex" xmlns:cx7="http://schemas.microsoft.com/office/drawing/2016/5/13/chartex" xmlns:cx8="http://schemas.microsoft.com/office/drawing/2016/5/14/chartex" xmlns:mc="http://schemas.openxmlformats.org/markup-compatibility/2006" xmlns:aink="http://schemas.microsoft.com/office/drawing/2016/ink" xmlns:am3d="http://schemas.microsoft.com/office/drawing/2017/model3d" xmlns:o="urn:schemas-microsoft-com:office:office" xmlns:oel="http://schemas.microsoft.com/office/2019/extlst" xmlns:r="http://schemas.openxmlformats.org/officeDocument/2006/relationships" xmlns:m="http://schemas.openxmlformats.org/officeDocument/2006/math" xmlns:v="urn:schemas-microsoft-com:vml" xmlns:wp14="http://schemas.microsoft.com/office/word/2010/wordprocessingDrawing" xmlns:wp="http://schemas.openxmlformats.org/drawingml/2006/wordprocessingDrawing" xmlns:w10="urn:schemas-microsoft-com:office:word" xmlns:w="http://schemas.openxmlformats.org/wordprocessingml/2006/main" xmlns:w14="http://schemas.microsoft.com/office/word/2010/wordml" xmlns:w15="http://schemas.microsoft.com/office/word/2012/wordml" xmlns:w16cex="http://schemas.microsoft.com/office/word/2018/wordml/cex" xmlns:w16cid="http://schemas.microsoft.com/office/word/2016/wordml/cid" xmlns:w16="http://schemas.microsoft.com/office/word/2018/wordml" xmlns:w16du="http://schemas.microsoft.com/office/word/2023/wordml/word16du" xmlns:w16sdtdh="http://schemas.microsoft.com/office/word/2020/wordml/sdtdatahash" xmlns:w16sdtfl="http://schemas.microsoft.com/office/word/2024/wordml/sdtformatlock" xmlns:w16se="http://schemas.microsoft.com/office/word/2015/wordml/symex" xmlns:wpg="http://schemas.microsoft.com/office/word/2010/wordprocessingGroup" xmlns:wpi="http://schemas.microsoft.com/office/word/2010/wordprocessingInk" xmlns:wne="http://schemas.microsoft.com/office/word/2006/wordml" xmlns:wps="http://schemas.microsoft.com/office/word/2010/wordprocessingShape" mc:Ignorable="w14 w15 w16se w16cid w16 w16cex w16sdtdh w16sdtfl w16du wp14">
   <w:p>
     <w:pPr>
       <w:pStyle w:val="Header"/>
@@ -493,7 +520,7 @@
 </file>
 
 <file path=word/numbering.xml><?xml version="1.0" encoding="utf-8"?>
-<w:numbering xmlns:wpc="http://schemas.microsoft.com/office/word/2010/wordprocessingCanvas" xmlns:cx="http://schemas.microsoft.com/office/drawing/2014/chartex" xmlns:cx1="http://schemas.microsoft.com/office/drawing/2015/9/8/chartex" xmlns:cx2="http://schemas.microsoft.com/office/drawing/2015/10/21/chartex" xmlns:cx3="http://schemas.microsoft.com/office/drawing/2016/5/9/chartex" xmlns:cx4="http://schemas.microsoft.com/office/drawing/2016/5/10/chartex" xmlns:cx5="http://schemas.microsoft.com/office/drawing/2016/5/11/chartex" xmlns:cx6="http://schemas.microsoft.com/office/drawing/2016/5/12/chartex" xmlns:cx7="http://schemas.microsoft.com/office/drawing/2016/5/13/chartex" xmlns:cx8="http://schemas.microsoft.com/office/drawing/2016/5/14/chartex" xmlns:mc="http://schemas.openxmlformats.org/markup-compatibility/2006" xmlns:aink="http://schemas.microsoft.com/office/drawing/2016/ink" xmlns:am3d="http://schemas.microsoft.com/office/drawing/2017/model3d" xmlns:o="urn:schemas-microsoft-com:office:office" xmlns:oel="http://schemas.microsoft.com/office/2019/extlst" xmlns:r="http://schemas.openxmlformats.org/officeDocument/2006/relationships" xmlns:m="http://schemas.openxmlformats.org/officeDocument/2006/math" xmlns:v="urn:schemas-microsoft-com:vml" xmlns:wp14="http://schemas.microsoft.com/office/word/2010/wordprocessingDrawing" xmlns:wp="http://schemas.openxmlformats.org/drawingml/2006/wordprocessingDrawing" xmlns:w10="urn:schemas-microsoft-com:office:word" xmlns:w="http://schemas.openxmlformats.org/wordprocessingml/2006/main" xmlns:w14="http://schemas.microsoft.com/office/word/2010/wordml" xmlns:w15="http://schemas.microsoft.com/office/word/2012/wordml" xmlns:w16cex="http://schemas.microsoft.com/office/word/2018/wordml/cex" xmlns:w16cid="http://schemas.microsoft.com/office/word/2016/wordml/cid" xmlns:w16="http://schemas.microsoft.com/office/word/2018/wordml" xmlns:w16du="http://schemas.microsoft.com/office/word/2023/wordml/word16du" xmlns:w16sdtdh="http://schemas.microsoft.com/office/word/2020/wordml/sdtdatahash" xmlns:w16se="http://schemas.microsoft.com/office/word/2015/wordml/symex" xmlns:wpg="http://schemas.microsoft.com/office/word/2010/wordprocessingGroup" xmlns:wpi="http://schemas.microsoft.com/office/word/2010/wordprocessingInk" xmlns:wne="http://schemas.microsoft.com/office/word/2006/wordml" xmlns:wps="http://schemas.microsoft.com/office/word/2010/wordprocessingShape" mc:Ignorable="w14 w15 w16se w16cid w16 w16cex w16sdtdh w16du wp14">
+<w:numbering xmlns:wpc="http://schemas.microsoft.com/office/word/2010/wordprocessingCanvas" xmlns:cx="http://schemas.microsoft.com/office/drawing/2014/chartex" xmlns:cx1="http://schemas.microsoft.com/office/drawing/2015/9/8/chartex" xmlns:cx2="http://schemas.microsoft.com/office/drawing/2015/10/21/chartex" xmlns:cx3="http://schemas.microsoft.com/office/drawing/2016/5/9/chartex" xmlns:cx4="http://schemas.microsoft.com/office/drawing/2016/5/10/chartex" xmlns:cx5="http://schemas.microsoft.com/office/drawing/2016/5/11/chartex" xmlns:cx6="http://schemas.microsoft.com/office/drawing/2016/5/12/chartex" xmlns:cx7="http://schemas.microsoft.com/office/drawing/2016/5/13/chartex" xmlns:cx8="http://schemas.microsoft.com/office/drawing/2016/5/14/chartex" xmlns:mc="http://schemas.openxmlformats.org/markup-compatibility/2006" xmlns:aink="http://schemas.microsoft.com/office/drawing/2016/ink" xmlns:am3d="http://schemas.microsoft.com/office/drawing/2017/model3d" xmlns:o="urn:schemas-microsoft-com:office:office" xmlns:oel="http://schemas.microsoft.com/office/2019/extlst" xmlns:r="http://schemas.openxmlformats.org/officeDocument/2006/relationships" xmlns:m="http://schemas.openxmlformats.org/officeDocument/2006/math" xmlns:v="urn:schemas-microsoft-com:vml" xmlns:wp14="http://schemas.microsoft.com/office/word/2010/wordprocessingDrawing" xmlns:wp="http://schemas.openxmlformats.org/drawingml/2006/wordprocessingDrawing" xmlns:w10="urn:schemas-microsoft-com:office:word" xmlns:w="http://schemas.openxmlformats.org/wordprocessingml/2006/main" xmlns:w14="http://schemas.microsoft.com/office/word/2010/wordml" xmlns:w15="http://schemas.microsoft.com/office/word/2012/wordml" xmlns:w16cex="http://schemas.microsoft.com/office/word/2018/wordml/cex" xmlns:w16cid="http://schemas.microsoft.com/office/word/2016/wordml/cid" xmlns:w16="http://schemas.microsoft.com/office/word/2018/wordml" xmlns:w16du="http://schemas.microsoft.com/office/word/2023/wordml/word16du" xmlns:w16sdtdh="http://schemas.microsoft.com/office/word/2020/wordml/sdtdatahash" xmlns:w16sdtfl="http://schemas.microsoft.com/office/word/2024/wordml/sdtformatlock" xmlns:w16se="http://schemas.microsoft.com/office/word/2015/wordml/symex" xmlns:wpg="http://schemas.microsoft.com/office/word/2010/wordprocessingGroup" xmlns:wpi="http://schemas.microsoft.com/office/word/2010/wordprocessingInk" xmlns:wne="http://schemas.microsoft.com/office/word/2006/wordml" xmlns:wps="http://schemas.microsoft.com/office/word/2010/wordprocessingShape" mc:Ignorable="w14 w15 w16se w16cid w16 w16cex w16sdtdh w16sdtfl w16du wp14">
   <w:abstractNum w:abstractNumId="0" w15:restartNumberingAfterBreak="0">
     <w:nsid w:val="0EFD41EB"/>
     <w:multiLevelType w:val="multilevel"/>
@@ -998,7 +1025,7 @@
 </file>
 
 <file path=word/styles.xml><?xml version="1.0" encoding="utf-8"?>
-<w:styles xmlns:mc="http://schemas.openxmlformats.org/markup-compatibility/2006" xmlns:r="http://schemas.openxmlformats.org/officeDocument/2006/relationships" xmlns:w="http://schemas.openxmlformats.org/wordprocessingml/2006/main" xmlns:w14="http://schemas.microsoft.com/office/word/2010/wordml" xmlns:w15="http://schemas.microsoft.com/office/word/2012/wordml" xmlns:w16cex="http://schemas.microsoft.com/office/word/2018/wordml/cex" xmlns:w16cid="http://schemas.microsoft.com/office/word/2016/wordml/cid" xmlns:w16="http://schemas.microsoft.com/office/word/2018/wordml" xmlns:w16du="http://schemas.microsoft.com/office/word/2023/wordml/word16du" xmlns:w16sdtdh="http://schemas.microsoft.com/office/word/2020/wordml/sdtdatahash" xmlns:w16se="http://schemas.microsoft.com/office/word/2015/wordml/symex" mc:Ignorable="w14 w15 w16se w16cid w16 w16cex w16sdtdh w16du">
+<w:styles xmlns:mc="http://schemas.openxmlformats.org/markup-compatibility/2006" xmlns:r="http://schemas.openxmlformats.org/officeDocument/2006/relationships" xmlns:w="http://schemas.openxmlformats.org/wordprocessingml/2006/main" xmlns:w14="http://schemas.microsoft.com/office/word/2010/wordml" xmlns:w15="http://schemas.microsoft.com/office/word/2012/wordml" xmlns:w16cex="http://schemas.microsoft.com/office/word/2018/wordml/cex" xmlns:w16cid="http://schemas.microsoft.com/office/word/2016/wordml/cid" xmlns:w16="http://schemas.microsoft.com/office/word/2018/wordml" xmlns:w16du="http://schemas.microsoft.com/office/word/2023/wordml/word16du" xmlns:w16sdtdh="http://schemas.microsoft.com/office/word/2020/wordml/sdtdatahash" xmlns:w16sdtfl="http://schemas.microsoft.com/office/word/2024/wordml/sdtformatlock" xmlns:w16se="http://schemas.microsoft.com/office/word/2015/wordml/symex" mc:Ignorable="w14 w15 w16se w16cid w16 w16cex w16sdtdh w16sdtfl w16du">
   <w:docDefaults>
     <w:rPrDefault>
       <w:rPr>

</xml_diff>

<commit_message>
Feature/201243 add psed section to preview project document screen (#1340)
* Fix navigation issues

* Broken tests fix

* Apostrphy fails in pipeline test

* Work in progress

* Transfer project document screen

* Bug fixes and broken tests

* Sonar test coverage

* Code coverage

* Work in progress

* Work in progress

* Delete failing tests. Will fix it soon

* Fixe for Navigation links
</commit_message>
<xml_diff>
--- a/Dfe.PrepareConversions/Dfe.PrepareConversions/Resources/htb-template.docx
+++ b/Dfe.PrepareConversions/Dfe.PrepareConversions/Resources/htb-template.docx
@@ -1,6 +1,6 @@
 
 <file path=word/document.xml><?xml version="1.0" encoding="utf-8"?>
-<w:document xmlns:wpc="http://schemas.microsoft.com/office/word/2010/wordprocessingCanvas" xmlns:cx="http://schemas.microsoft.com/office/drawing/2014/chartex" xmlns:cx1="http://schemas.microsoft.com/office/drawing/2015/9/8/chartex" xmlns:cx2="http://schemas.microsoft.com/office/drawing/2015/10/21/chartex" xmlns:cx3="http://schemas.microsoft.com/office/drawing/2016/5/9/chartex" xmlns:cx4="http://schemas.microsoft.com/office/drawing/2016/5/10/chartex" xmlns:cx5="http://schemas.microsoft.com/office/drawing/2016/5/11/chartex" xmlns:cx6="http://schemas.microsoft.com/office/drawing/2016/5/12/chartex" xmlns:cx7="http://schemas.microsoft.com/office/drawing/2016/5/13/chartex" xmlns:cx8="http://schemas.microsoft.com/office/drawing/2016/5/14/chartex" xmlns:mc="http://schemas.openxmlformats.org/markup-compatibility/2006" xmlns:aink="http://schemas.microsoft.com/office/drawing/2016/ink" xmlns:am3d="http://schemas.microsoft.com/office/drawing/2017/model3d" xmlns:o="urn:schemas-microsoft-com:office:office" xmlns:oel="http://schemas.microsoft.com/office/2019/extlst" xmlns:r="http://schemas.openxmlformats.org/officeDocument/2006/relationships" xmlns:m="http://schemas.openxmlformats.org/officeDocument/2006/math" xmlns:v="urn:schemas-microsoft-com:vml" xmlns:wp14="http://schemas.microsoft.com/office/word/2010/wordprocessingDrawing" xmlns:wp="http://schemas.openxmlformats.org/drawingml/2006/wordprocessingDrawing" xmlns:w10="urn:schemas-microsoft-com:office:word" xmlns:w="http://schemas.openxmlformats.org/wordprocessingml/2006/main" xmlns:w14="http://schemas.microsoft.com/office/word/2010/wordml" xmlns:w15="http://schemas.microsoft.com/office/word/2012/wordml" xmlns:w16cex="http://schemas.microsoft.com/office/word/2018/wordml/cex" xmlns:w16cid="http://schemas.microsoft.com/office/word/2016/wordml/cid" xmlns:w16="http://schemas.microsoft.com/office/word/2018/wordml" xmlns:w16du="http://schemas.microsoft.com/office/word/2023/wordml/word16du" xmlns:w16sdtdh="http://schemas.microsoft.com/office/word/2020/wordml/sdtdatahash" xmlns:w16se="http://schemas.microsoft.com/office/word/2015/wordml/symex" xmlns:wpg="http://schemas.microsoft.com/office/word/2010/wordprocessingGroup" xmlns:wpi="http://schemas.microsoft.com/office/word/2010/wordprocessingInk" xmlns:wne="http://schemas.microsoft.com/office/word/2006/wordml" xmlns:wps="http://schemas.microsoft.com/office/word/2010/wordprocessingShape" mc:Ignorable="w14 w15 w16se w16cid w16 w16cex w16sdtdh w16du wp14">
+<w:document xmlns:wpc="http://schemas.microsoft.com/office/word/2010/wordprocessingCanvas" xmlns:cx="http://schemas.microsoft.com/office/drawing/2014/chartex" xmlns:cx1="http://schemas.microsoft.com/office/drawing/2015/9/8/chartex" xmlns:cx2="http://schemas.microsoft.com/office/drawing/2015/10/21/chartex" xmlns:cx3="http://schemas.microsoft.com/office/drawing/2016/5/9/chartex" xmlns:cx4="http://schemas.microsoft.com/office/drawing/2016/5/10/chartex" xmlns:cx5="http://schemas.microsoft.com/office/drawing/2016/5/11/chartex" xmlns:cx6="http://schemas.microsoft.com/office/drawing/2016/5/12/chartex" xmlns:cx7="http://schemas.microsoft.com/office/drawing/2016/5/13/chartex" xmlns:cx8="http://schemas.microsoft.com/office/drawing/2016/5/14/chartex" xmlns:mc="http://schemas.openxmlformats.org/markup-compatibility/2006" xmlns:aink="http://schemas.microsoft.com/office/drawing/2016/ink" xmlns:am3d="http://schemas.microsoft.com/office/drawing/2017/model3d" xmlns:o="urn:schemas-microsoft-com:office:office" xmlns:oel="http://schemas.microsoft.com/office/2019/extlst" xmlns:r="http://schemas.openxmlformats.org/officeDocument/2006/relationships" xmlns:m="http://schemas.openxmlformats.org/officeDocument/2006/math" xmlns:v="urn:schemas-microsoft-com:vml" xmlns:wp14="http://schemas.microsoft.com/office/word/2010/wordprocessingDrawing" xmlns:wp="http://schemas.openxmlformats.org/drawingml/2006/wordprocessingDrawing" xmlns:w10="urn:schemas-microsoft-com:office:word" xmlns:w="http://schemas.openxmlformats.org/wordprocessingml/2006/main" xmlns:w14="http://schemas.microsoft.com/office/word/2010/wordml" xmlns:w15="http://schemas.microsoft.com/office/word/2012/wordml" xmlns:w16cex="http://schemas.microsoft.com/office/word/2018/wordml/cex" xmlns:w16cid="http://schemas.microsoft.com/office/word/2016/wordml/cid" xmlns:w16="http://schemas.microsoft.com/office/word/2018/wordml" xmlns:w16du="http://schemas.microsoft.com/office/word/2023/wordml/word16du" xmlns:w16sdtdh="http://schemas.microsoft.com/office/word/2020/wordml/sdtdatahash" xmlns:w16sdtfl="http://schemas.microsoft.com/office/word/2024/wordml/sdtformatlock" xmlns:w16se="http://schemas.microsoft.com/office/word/2015/wordml/symex" xmlns:wpg="http://schemas.microsoft.com/office/word/2010/wordprocessingGroup" xmlns:wpi="http://schemas.microsoft.com/office/word/2010/wordprocessingInk" xmlns:wne="http://schemas.microsoft.com/office/word/2006/wordml" xmlns:wps="http://schemas.microsoft.com/office/word/2010/wordprocessingShape" mc:Ignorable="w14 w15 w16se w16cid w16 w16cex w16sdtdh w16sdtfl w16du wp14">
   <w:body>
     <w:p>
       <w:pPr>
@@ -156,6 +156,22 @@
       <w:proofErr w:type="spellStart"/>
       <w:r>
         <w:t>LegalRequirements</w:t>
+      </w:r>
+      <w:proofErr w:type="spellEnd"/>
+      <w:r>
+        <w:t>]</w:t>
+      </w:r>
+    </w:p>
+    <w:p>
+      <w:pPr>
+        <w:pStyle w:val="LO-normal"/>
+      </w:pPr>
+      <w:r>
+        <w:t>[</w:t>
+      </w:r>
+      <w:proofErr w:type="spellStart"/>
+      <w:r>
+        <w:t>PublicEqualityDuty</w:t>
       </w:r>
       <w:proofErr w:type="spellEnd"/>
       <w:r>
@@ -236,7 +252,7 @@
 </file>
 
 <file path=word/endnotes.xml><?xml version="1.0" encoding="utf-8"?>
-<w:endnotes xmlns:wpc="http://schemas.microsoft.com/office/word/2010/wordprocessingCanvas" xmlns:cx="http://schemas.microsoft.com/office/drawing/2014/chartex" xmlns:cx1="http://schemas.microsoft.com/office/drawing/2015/9/8/chartex" xmlns:cx2="http://schemas.microsoft.com/office/drawing/2015/10/21/chartex" xmlns:cx3="http://schemas.microsoft.com/office/drawing/2016/5/9/chartex" xmlns:cx4="http://schemas.microsoft.com/office/drawing/2016/5/10/chartex" xmlns:cx5="http://schemas.microsoft.com/office/drawing/2016/5/11/chartex" xmlns:cx6="http://schemas.microsoft.com/office/drawing/2016/5/12/chartex" xmlns:cx7="http://schemas.microsoft.com/office/drawing/2016/5/13/chartex" xmlns:cx8="http://schemas.microsoft.com/office/drawing/2016/5/14/chartex" xmlns:mc="http://schemas.openxmlformats.org/markup-compatibility/2006" xmlns:aink="http://schemas.microsoft.com/office/drawing/2016/ink" xmlns:am3d="http://schemas.microsoft.com/office/drawing/2017/model3d" xmlns:o="urn:schemas-microsoft-com:office:office" xmlns:oel="http://schemas.microsoft.com/office/2019/extlst" xmlns:r="http://schemas.openxmlformats.org/officeDocument/2006/relationships" xmlns:m="http://schemas.openxmlformats.org/officeDocument/2006/math" xmlns:v="urn:schemas-microsoft-com:vml" xmlns:wp14="http://schemas.microsoft.com/office/word/2010/wordprocessingDrawing" xmlns:wp="http://schemas.openxmlformats.org/drawingml/2006/wordprocessingDrawing" xmlns:w10="urn:schemas-microsoft-com:office:word" xmlns:w="http://schemas.openxmlformats.org/wordprocessingml/2006/main" xmlns:w14="http://schemas.microsoft.com/office/word/2010/wordml" xmlns:w15="http://schemas.microsoft.com/office/word/2012/wordml" xmlns:w16cex="http://schemas.microsoft.com/office/word/2018/wordml/cex" xmlns:w16cid="http://schemas.microsoft.com/office/word/2016/wordml/cid" xmlns:w16="http://schemas.microsoft.com/office/word/2018/wordml" xmlns:w16du="http://schemas.microsoft.com/office/word/2023/wordml/word16du" xmlns:w16sdtdh="http://schemas.microsoft.com/office/word/2020/wordml/sdtdatahash" xmlns:w16se="http://schemas.microsoft.com/office/word/2015/wordml/symex" xmlns:wpg="http://schemas.microsoft.com/office/word/2010/wordprocessingGroup" xmlns:wpi="http://schemas.microsoft.com/office/word/2010/wordprocessingInk" xmlns:wne="http://schemas.microsoft.com/office/word/2006/wordml" xmlns:wps="http://schemas.microsoft.com/office/word/2010/wordprocessingShape" mc:Ignorable="w14 w15 w16se w16cid w16 w16cex w16sdtdh w16du wp14">
+<w:endnotes xmlns:wpc="http://schemas.microsoft.com/office/word/2010/wordprocessingCanvas" xmlns:cx="http://schemas.microsoft.com/office/drawing/2014/chartex" xmlns:cx1="http://schemas.microsoft.com/office/drawing/2015/9/8/chartex" xmlns:cx2="http://schemas.microsoft.com/office/drawing/2015/10/21/chartex" xmlns:cx3="http://schemas.microsoft.com/office/drawing/2016/5/9/chartex" xmlns:cx4="http://schemas.microsoft.com/office/drawing/2016/5/10/chartex" xmlns:cx5="http://schemas.microsoft.com/office/drawing/2016/5/11/chartex" xmlns:cx6="http://schemas.microsoft.com/office/drawing/2016/5/12/chartex" xmlns:cx7="http://schemas.microsoft.com/office/drawing/2016/5/13/chartex" xmlns:cx8="http://schemas.microsoft.com/office/drawing/2016/5/14/chartex" xmlns:mc="http://schemas.openxmlformats.org/markup-compatibility/2006" xmlns:aink="http://schemas.microsoft.com/office/drawing/2016/ink" xmlns:am3d="http://schemas.microsoft.com/office/drawing/2017/model3d" xmlns:o="urn:schemas-microsoft-com:office:office" xmlns:oel="http://schemas.microsoft.com/office/2019/extlst" xmlns:r="http://schemas.openxmlformats.org/officeDocument/2006/relationships" xmlns:m="http://schemas.openxmlformats.org/officeDocument/2006/math" xmlns:v="urn:schemas-microsoft-com:vml" xmlns:wp14="http://schemas.microsoft.com/office/word/2010/wordprocessingDrawing" xmlns:wp="http://schemas.openxmlformats.org/drawingml/2006/wordprocessingDrawing" xmlns:w10="urn:schemas-microsoft-com:office:word" xmlns:w="http://schemas.openxmlformats.org/wordprocessingml/2006/main" xmlns:w14="http://schemas.microsoft.com/office/word/2010/wordml" xmlns:w15="http://schemas.microsoft.com/office/word/2012/wordml" xmlns:w16cex="http://schemas.microsoft.com/office/word/2018/wordml/cex" xmlns:w16cid="http://schemas.microsoft.com/office/word/2016/wordml/cid" xmlns:w16="http://schemas.microsoft.com/office/word/2018/wordml" xmlns:w16du="http://schemas.microsoft.com/office/word/2023/wordml/word16du" xmlns:w16sdtdh="http://schemas.microsoft.com/office/word/2020/wordml/sdtdatahash" xmlns:w16sdtfl="http://schemas.microsoft.com/office/word/2024/wordml/sdtformatlock" xmlns:w16se="http://schemas.microsoft.com/office/word/2015/wordml/symex" xmlns:wpg="http://schemas.microsoft.com/office/word/2010/wordprocessingGroup" xmlns:wpi="http://schemas.microsoft.com/office/word/2010/wordprocessingInk" xmlns:wne="http://schemas.microsoft.com/office/word/2006/wordml" xmlns:wps="http://schemas.microsoft.com/office/word/2010/wordprocessingShape" mc:Ignorable="w14 w15 w16se w16cid w16 w16cex w16sdtdh w16sdtfl w16du wp14">
   <w:endnote w:type="separator" w:id="-1">
     <w:p>
       <w:pPr>
@@ -261,7 +277,7 @@
 </file>
 
 <file path=word/footer1.xml><?xml version="1.0" encoding="utf-8"?>
-<w:ftr xmlns:wpc="http://schemas.microsoft.com/office/word/2010/wordprocessingCanvas" xmlns:cx="http://schemas.microsoft.com/office/drawing/2014/chartex" xmlns:cx1="http://schemas.microsoft.com/office/drawing/2015/9/8/chartex" xmlns:cx2="http://schemas.microsoft.com/office/drawing/2015/10/21/chartex" xmlns:cx3="http://schemas.microsoft.com/office/drawing/2016/5/9/chartex" xmlns:cx4="http://schemas.microsoft.com/office/drawing/2016/5/10/chartex" xmlns:cx5="http://schemas.microsoft.com/office/drawing/2016/5/11/chartex" xmlns:cx6="http://schemas.microsoft.com/office/drawing/2016/5/12/chartex" xmlns:cx7="http://schemas.microsoft.com/office/drawing/2016/5/13/chartex" xmlns:cx8="http://schemas.microsoft.com/office/drawing/2016/5/14/chartex" xmlns:mc="http://schemas.openxmlformats.org/markup-compatibility/2006" xmlns:aink="http://schemas.microsoft.com/office/drawing/2016/ink" xmlns:am3d="http://schemas.microsoft.com/office/drawing/2017/model3d" xmlns:o="urn:schemas-microsoft-com:office:office" xmlns:oel="http://schemas.microsoft.com/office/2019/extlst" xmlns:r="http://schemas.openxmlformats.org/officeDocument/2006/relationships" xmlns:m="http://schemas.openxmlformats.org/officeDocument/2006/math" xmlns:v="urn:schemas-microsoft-com:vml" xmlns:wp14="http://schemas.microsoft.com/office/word/2010/wordprocessingDrawing" xmlns:wp="http://schemas.openxmlformats.org/drawingml/2006/wordprocessingDrawing" xmlns:w10="urn:schemas-microsoft-com:office:word" xmlns:w="http://schemas.openxmlformats.org/wordprocessingml/2006/main" xmlns:w14="http://schemas.microsoft.com/office/word/2010/wordml" xmlns:w15="http://schemas.microsoft.com/office/word/2012/wordml" xmlns:w16cex="http://schemas.microsoft.com/office/word/2018/wordml/cex" xmlns:w16cid="http://schemas.microsoft.com/office/word/2016/wordml/cid" xmlns:w16="http://schemas.microsoft.com/office/word/2018/wordml" xmlns:w16du="http://schemas.microsoft.com/office/word/2023/wordml/word16du" xmlns:w16sdtdh="http://schemas.microsoft.com/office/word/2020/wordml/sdtdatahash" xmlns:w16se="http://schemas.microsoft.com/office/word/2015/wordml/symex" xmlns:wpg="http://schemas.microsoft.com/office/word/2010/wordprocessingGroup" xmlns:wpi="http://schemas.microsoft.com/office/word/2010/wordprocessingInk" xmlns:wne="http://schemas.microsoft.com/office/word/2006/wordml" xmlns:wps="http://schemas.microsoft.com/office/word/2010/wordprocessingShape" mc:Ignorable="w14 w15 w16se w16cid w16 w16cex w16sdtdh w16du wp14">
+<w:ftr xmlns:wpc="http://schemas.microsoft.com/office/word/2010/wordprocessingCanvas" xmlns:cx="http://schemas.microsoft.com/office/drawing/2014/chartex" xmlns:cx1="http://schemas.microsoft.com/office/drawing/2015/9/8/chartex" xmlns:cx2="http://schemas.microsoft.com/office/drawing/2015/10/21/chartex" xmlns:cx3="http://schemas.microsoft.com/office/drawing/2016/5/9/chartex" xmlns:cx4="http://schemas.microsoft.com/office/drawing/2016/5/10/chartex" xmlns:cx5="http://schemas.microsoft.com/office/drawing/2016/5/11/chartex" xmlns:cx6="http://schemas.microsoft.com/office/drawing/2016/5/12/chartex" xmlns:cx7="http://schemas.microsoft.com/office/drawing/2016/5/13/chartex" xmlns:cx8="http://schemas.microsoft.com/office/drawing/2016/5/14/chartex" xmlns:mc="http://schemas.openxmlformats.org/markup-compatibility/2006" xmlns:aink="http://schemas.microsoft.com/office/drawing/2016/ink" xmlns:am3d="http://schemas.microsoft.com/office/drawing/2017/model3d" xmlns:o="urn:schemas-microsoft-com:office:office" xmlns:oel="http://schemas.microsoft.com/office/2019/extlst" xmlns:r="http://schemas.openxmlformats.org/officeDocument/2006/relationships" xmlns:m="http://schemas.openxmlformats.org/officeDocument/2006/math" xmlns:v="urn:schemas-microsoft-com:vml" xmlns:wp14="http://schemas.microsoft.com/office/word/2010/wordprocessingDrawing" xmlns:wp="http://schemas.openxmlformats.org/drawingml/2006/wordprocessingDrawing" xmlns:w10="urn:schemas-microsoft-com:office:word" xmlns:w="http://schemas.openxmlformats.org/wordprocessingml/2006/main" xmlns:w14="http://schemas.microsoft.com/office/word/2010/wordml" xmlns:w15="http://schemas.microsoft.com/office/word/2012/wordml" xmlns:w16cex="http://schemas.microsoft.com/office/word/2018/wordml/cex" xmlns:w16cid="http://schemas.microsoft.com/office/word/2016/wordml/cid" xmlns:w16="http://schemas.microsoft.com/office/word/2018/wordml" xmlns:w16du="http://schemas.microsoft.com/office/word/2023/wordml/word16du" xmlns:w16sdtdh="http://schemas.microsoft.com/office/word/2020/wordml/sdtdatahash" xmlns:w16sdtfl="http://schemas.microsoft.com/office/word/2024/wordml/sdtformatlock" xmlns:w16se="http://schemas.microsoft.com/office/word/2015/wordml/symex" xmlns:wpg="http://schemas.microsoft.com/office/word/2010/wordprocessingGroup" xmlns:wpi="http://schemas.microsoft.com/office/word/2010/wordprocessingInk" xmlns:wne="http://schemas.microsoft.com/office/word/2006/wordml" xmlns:wps="http://schemas.microsoft.com/office/word/2010/wordprocessingShape" mc:Ignorable="w14 w15 w16se w16cid w16 w16cex w16sdtdh w16sdtfl w16du wp14">
   <w:p>
     <w:pPr>
       <w:pStyle w:val="Footer"/>
@@ -271,7 +287,7 @@
 </file>
 
 <file path=word/footer2.xml><?xml version="1.0" encoding="utf-8"?>
-<w:ftr xmlns:wpc="http://schemas.microsoft.com/office/word/2010/wordprocessingCanvas" xmlns:cx="http://schemas.microsoft.com/office/drawing/2014/chartex" xmlns:cx1="http://schemas.microsoft.com/office/drawing/2015/9/8/chartex" xmlns:cx2="http://schemas.microsoft.com/office/drawing/2015/10/21/chartex" xmlns:cx3="http://schemas.microsoft.com/office/drawing/2016/5/9/chartex" xmlns:cx4="http://schemas.microsoft.com/office/drawing/2016/5/10/chartex" xmlns:cx5="http://schemas.microsoft.com/office/drawing/2016/5/11/chartex" xmlns:cx6="http://schemas.microsoft.com/office/drawing/2016/5/12/chartex" xmlns:cx7="http://schemas.microsoft.com/office/drawing/2016/5/13/chartex" xmlns:cx8="http://schemas.microsoft.com/office/drawing/2016/5/14/chartex" xmlns:mc="http://schemas.openxmlformats.org/markup-compatibility/2006" xmlns:aink="http://schemas.microsoft.com/office/drawing/2016/ink" xmlns:am3d="http://schemas.microsoft.com/office/drawing/2017/model3d" xmlns:o="urn:schemas-microsoft-com:office:office" xmlns:oel="http://schemas.microsoft.com/office/2019/extlst" xmlns:r="http://schemas.openxmlformats.org/officeDocument/2006/relationships" xmlns:m="http://schemas.openxmlformats.org/officeDocument/2006/math" xmlns:v="urn:schemas-microsoft-com:vml" xmlns:wp14="http://schemas.microsoft.com/office/word/2010/wordprocessingDrawing" xmlns:wp="http://schemas.openxmlformats.org/drawingml/2006/wordprocessingDrawing" xmlns:w10="urn:schemas-microsoft-com:office:word" xmlns:w="http://schemas.openxmlformats.org/wordprocessingml/2006/main" xmlns:w14="http://schemas.microsoft.com/office/word/2010/wordml" xmlns:w15="http://schemas.microsoft.com/office/word/2012/wordml" xmlns:w16cex="http://schemas.microsoft.com/office/word/2018/wordml/cex" xmlns:w16cid="http://schemas.microsoft.com/office/word/2016/wordml/cid" xmlns:w16="http://schemas.microsoft.com/office/word/2018/wordml" xmlns:w16du="http://schemas.microsoft.com/office/word/2023/wordml/word16du" xmlns:w16sdtdh="http://schemas.microsoft.com/office/word/2020/wordml/sdtdatahash" xmlns:w16se="http://schemas.microsoft.com/office/word/2015/wordml/symex" xmlns:wpg="http://schemas.microsoft.com/office/word/2010/wordprocessingGroup" xmlns:wpi="http://schemas.microsoft.com/office/word/2010/wordprocessingInk" xmlns:wne="http://schemas.microsoft.com/office/word/2006/wordml" xmlns:wps="http://schemas.microsoft.com/office/word/2010/wordprocessingShape" mc:Ignorable="w14 w15 w16se w16cid w16 w16cex w16sdtdh w16du wp14">
+<w:ftr xmlns:wpc="http://schemas.microsoft.com/office/word/2010/wordprocessingCanvas" xmlns:cx="http://schemas.microsoft.com/office/drawing/2014/chartex" xmlns:cx1="http://schemas.microsoft.com/office/drawing/2015/9/8/chartex" xmlns:cx2="http://schemas.microsoft.com/office/drawing/2015/10/21/chartex" xmlns:cx3="http://schemas.microsoft.com/office/drawing/2016/5/9/chartex" xmlns:cx4="http://schemas.microsoft.com/office/drawing/2016/5/10/chartex" xmlns:cx5="http://schemas.microsoft.com/office/drawing/2016/5/11/chartex" xmlns:cx6="http://schemas.microsoft.com/office/drawing/2016/5/12/chartex" xmlns:cx7="http://schemas.microsoft.com/office/drawing/2016/5/13/chartex" xmlns:cx8="http://schemas.microsoft.com/office/drawing/2016/5/14/chartex" xmlns:mc="http://schemas.openxmlformats.org/markup-compatibility/2006" xmlns:aink="http://schemas.microsoft.com/office/drawing/2016/ink" xmlns:am3d="http://schemas.microsoft.com/office/drawing/2017/model3d" xmlns:o="urn:schemas-microsoft-com:office:office" xmlns:oel="http://schemas.microsoft.com/office/2019/extlst" xmlns:r="http://schemas.openxmlformats.org/officeDocument/2006/relationships" xmlns:m="http://schemas.openxmlformats.org/officeDocument/2006/math" xmlns:v="urn:schemas-microsoft-com:vml" xmlns:wp14="http://schemas.microsoft.com/office/word/2010/wordprocessingDrawing" xmlns:wp="http://schemas.openxmlformats.org/drawingml/2006/wordprocessingDrawing" xmlns:w10="urn:schemas-microsoft-com:office:word" xmlns:w="http://schemas.openxmlformats.org/wordprocessingml/2006/main" xmlns:w14="http://schemas.microsoft.com/office/word/2010/wordml" xmlns:w15="http://schemas.microsoft.com/office/word/2012/wordml" xmlns:w16cex="http://schemas.microsoft.com/office/word/2018/wordml/cex" xmlns:w16cid="http://schemas.microsoft.com/office/word/2016/wordml/cid" xmlns:w16="http://schemas.microsoft.com/office/word/2018/wordml" xmlns:w16du="http://schemas.microsoft.com/office/word/2023/wordml/word16du" xmlns:w16sdtdh="http://schemas.microsoft.com/office/word/2020/wordml/sdtdatahash" xmlns:w16sdtfl="http://schemas.microsoft.com/office/word/2024/wordml/sdtformatlock" xmlns:w16se="http://schemas.microsoft.com/office/word/2015/wordml/symex" xmlns:wpg="http://schemas.microsoft.com/office/word/2010/wordprocessingGroup" xmlns:wpi="http://schemas.microsoft.com/office/word/2010/wordprocessingInk" xmlns:wne="http://schemas.microsoft.com/office/word/2006/wordml" xmlns:wps="http://schemas.microsoft.com/office/word/2010/wordprocessingShape" mc:Ignorable="w14 w15 w16se w16cid w16 w16cex w16sdtdh w16sdtfl w16du wp14">
   <w:tbl>
     <w:tblPr>
       <w:tblStyle w:val="TableGrid"/>
@@ -315,13 +331,24 @@
             <w:t xml:space="preserve">Author: </w:t>
           </w:r>
           <w:r>
-            <w:t>[Author]</w:t>
+            <w:t>[</w:t>
+          </w:r>
+          <w:proofErr w:type="gramStart"/>
+          <w:r>
+            <w:t>Author]</w:t>
           </w:r>
           <w:r>
             <w:rPr>
               <w:color w:val="000000"/>
             </w:rPr>
-            <w:t xml:space="preserve">                </w:t>
+            <w:t xml:space="preserve">   </w:t>
+          </w:r>
+          <w:proofErr w:type="gramEnd"/>
+          <w:r>
+            <w:rPr>
+              <w:color w:val="000000"/>
+            </w:rPr>
+            <w:t xml:space="preserve">             </w:t>
           </w:r>
         </w:p>
       </w:tc>
@@ -409,7 +436,7 @@
 </file>
 
 <file path=word/footer3.xml><?xml version="1.0" encoding="utf-8"?>
-<w:ftr xmlns:wpc="http://schemas.microsoft.com/office/word/2010/wordprocessingCanvas" xmlns:cx="http://schemas.microsoft.com/office/drawing/2014/chartex" xmlns:cx1="http://schemas.microsoft.com/office/drawing/2015/9/8/chartex" xmlns:cx2="http://schemas.microsoft.com/office/drawing/2015/10/21/chartex" xmlns:cx3="http://schemas.microsoft.com/office/drawing/2016/5/9/chartex" xmlns:cx4="http://schemas.microsoft.com/office/drawing/2016/5/10/chartex" xmlns:cx5="http://schemas.microsoft.com/office/drawing/2016/5/11/chartex" xmlns:cx6="http://schemas.microsoft.com/office/drawing/2016/5/12/chartex" xmlns:cx7="http://schemas.microsoft.com/office/drawing/2016/5/13/chartex" xmlns:cx8="http://schemas.microsoft.com/office/drawing/2016/5/14/chartex" xmlns:mc="http://schemas.openxmlformats.org/markup-compatibility/2006" xmlns:aink="http://schemas.microsoft.com/office/drawing/2016/ink" xmlns:am3d="http://schemas.microsoft.com/office/drawing/2017/model3d" xmlns:o="urn:schemas-microsoft-com:office:office" xmlns:oel="http://schemas.microsoft.com/office/2019/extlst" xmlns:r="http://schemas.openxmlformats.org/officeDocument/2006/relationships" xmlns:m="http://schemas.openxmlformats.org/officeDocument/2006/math" xmlns:v="urn:schemas-microsoft-com:vml" xmlns:wp14="http://schemas.microsoft.com/office/word/2010/wordprocessingDrawing" xmlns:wp="http://schemas.openxmlformats.org/drawingml/2006/wordprocessingDrawing" xmlns:w10="urn:schemas-microsoft-com:office:word" xmlns:w="http://schemas.openxmlformats.org/wordprocessingml/2006/main" xmlns:w14="http://schemas.microsoft.com/office/word/2010/wordml" xmlns:w15="http://schemas.microsoft.com/office/word/2012/wordml" xmlns:w16cex="http://schemas.microsoft.com/office/word/2018/wordml/cex" xmlns:w16cid="http://schemas.microsoft.com/office/word/2016/wordml/cid" xmlns:w16="http://schemas.microsoft.com/office/word/2018/wordml" xmlns:w16du="http://schemas.microsoft.com/office/word/2023/wordml/word16du" xmlns:w16sdtdh="http://schemas.microsoft.com/office/word/2020/wordml/sdtdatahash" xmlns:w16se="http://schemas.microsoft.com/office/word/2015/wordml/symex" xmlns:wpg="http://schemas.microsoft.com/office/word/2010/wordprocessingGroup" xmlns:wpi="http://schemas.microsoft.com/office/word/2010/wordprocessingInk" xmlns:wne="http://schemas.microsoft.com/office/word/2006/wordml" xmlns:wps="http://schemas.microsoft.com/office/word/2010/wordprocessingShape" mc:Ignorable="w14 w15 w16se w16cid w16 w16cex w16sdtdh w16du wp14">
+<w:ftr xmlns:wpc="http://schemas.microsoft.com/office/word/2010/wordprocessingCanvas" xmlns:cx="http://schemas.microsoft.com/office/drawing/2014/chartex" xmlns:cx1="http://schemas.microsoft.com/office/drawing/2015/9/8/chartex" xmlns:cx2="http://schemas.microsoft.com/office/drawing/2015/10/21/chartex" xmlns:cx3="http://schemas.microsoft.com/office/drawing/2016/5/9/chartex" xmlns:cx4="http://schemas.microsoft.com/office/drawing/2016/5/10/chartex" xmlns:cx5="http://schemas.microsoft.com/office/drawing/2016/5/11/chartex" xmlns:cx6="http://schemas.microsoft.com/office/drawing/2016/5/12/chartex" xmlns:cx7="http://schemas.microsoft.com/office/drawing/2016/5/13/chartex" xmlns:cx8="http://schemas.microsoft.com/office/drawing/2016/5/14/chartex" xmlns:mc="http://schemas.openxmlformats.org/markup-compatibility/2006" xmlns:aink="http://schemas.microsoft.com/office/drawing/2016/ink" xmlns:am3d="http://schemas.microsoft.com/office/drawing/2017/model3d" xmlns:o="urn:schemas-microsoft-com:office:office" xmlns:oel="http://schemas.microsoft.com/office/2019/extlst" xmlns:r="http://schemas.openxmlformats.org/officeDocument/2006/relationships" xmlns:m="http://schemas.openxmlformats.org/officeDocument/2006/math" xmlns:v="urn:schemas-microsoft-com:vml" xmlns:wp14="http://schemas.microsoft.com/office/word/2010/wordprocessingDrawing" xmlns:wp="http://schemas.openxmlformats.org/drawingml/2006/wordprocessingDrawing" xmlns:w10="urn:schemas-microsoft-com:office:word" xmlns:w="http://schemas.openxmlformats.org/wordprocessingml/2006/main" xmlns:w14="http://schemas.microsoft.com/office/word/2010/wordml" xmlns:w15="http://schemas.microsoft.com/office/word/2012/wordml" xmlns:w16cex="http://schemas.microsoft.com/office/word/2018/wordml/cex" xmlns:w16cid="http://schemas.microsoft.com/office/word/2016/wordml/cid" xmlns:w16="http://schemas.microsoft.com/office/word/2018/wordml" xmlns:w16du="http://schemas.microsoft.com/office/word/2023/wordml/word16du" xmlns:w16sdtdh="http://schemas.microsoft.com/office/word/2020/wordml/sdtdatahash" xmlns:w16sdtfl="http://schemas.microsoft.com/office/word/2024/wordml/sdtformatlock" xmlns:w16se="http://schemas.microsoft.com/office/word/2015/wordml/symex" xmlns:wpg="http://schemas.microsoft.com/office/word/2010/wordprocessingGroup" xmlns:wpi="http://schemas.microsoft.com/office/word/2010/wordprocessingInk" xmlns:wne="http://schemas.microsoft.com/office/word/2006/wordml" xmlns:wps="http://schemas.microsoft.com/office/word/2010/wordprocessingShape" mc:Ignorable="w14 w15 w16se w16cid w16 w16cex w16sdtdh w16sdtfl w16du wp14">
   <w:p>
     <w:pPr>
       <w:pStyle w:val="Footer"/>
@@ -419,7 +446,7 @@
 </file>
 
 <file path=word/footnotes.xml><?xml version="1.0" encoding="utf-8"?>
-<w:footnotes xmlns:wpc="http://schemas.microsoft.com/office/word/2010/wordprocessingCanvas" xmlns:cx="http://schemas.microsoft.com/office/drawing/2014/chartex" xmlns:cx1="http://schemas.microsoft.com/office/drawing/2015/9/8/chartex" xmlns:cx2="http://schemas.microsoft.com/office/drawing/2015/10/21/chartex" xmlns:cx3="http://schemas.microsoft.com/office/drawing/2016/5/9/chartex" xmlns:cx4="http://schemas.microsoft.com/office/drawing/2016/5/10/chartex" xmlns:cx5="http://schemas.microsoft.com/office/drawing/2016/5/11/chartex" xmlns:cx6="http://schemas.microsoft.com/office/drawing/2016/5/12/chartex" xmlns:cx7="http://schemas.microsoft.com/office/drawing/2016/5/13/chartex" xmlns:cx8="http://schemas.microsoft.com/office/drawing/2016/5/14/chartex" xmlns:mc="http://schemas.openxmlformats.org/markup-compatibility/2006" xmlns:aink="http://schemas.microsoft.com/office/drawing/2016/ink" xmlns:am3d="http://schemas.microsoft.com/office/drawing/2017/model3d" xmlns:o="urn:schemas-microsoft-com:office:office" xmlns:oel="http://schemas.microsoft.com/office/2019/extlst" xmlns:r="http://schemas.openxmlformats.org/officeDocument/2006/relationships" xmlns:m="http://schemas.openxmlformats.org/officeDocument/2006/math" xmlns:v="urn:schemas-microsoft-com:vml" xmlns:wp14="http://schemas.microsoft.com/office/word/2010/wordprocessingDrawing" xmlns:wp="http://schemas.openxmlformats.org/drawingml/2006/wordprocessingDrawing" xmlns:w10="urn:schemas-microsoft-com:office:word" xmlns:w="http://schemas.openxmlformats.org/wordprocessingml/2006/main" xmlns:w14="http://schemas.microsoft.com/office/word/2010/wordml" xmlns:w15="http://schemas.microsoft.com/office/word/2012/wordml" xmlns:w16cex="http://schemas.microsoft.com/office/word/2018/wordml/cex" xmlns:w16cid="http://schemas.microsoft.com/office/word/2016/wordml/cid" xmlns:w16="http://schemas.microsoft.com/office/word/2018/wordml" xmlns:w16du="http://schemas.microsoft.com/office/word/2023/wordml/word16du" xmlns:w16sdtdh="http://schemas.microsoft.com/office/word/2020/wordml/sdtdatahash" xmlns:w16se="http://schemas.microsoft.com/office/word/2015/wordml/symex" xmlns:wpg="http://schemas.microsoft.com/office/word/2010/wordprocessingGroup" xmlns:wpi="http://schemas.microsoft.com/office/word/2010/wordprocessingInk" xmlns:wne="http://schemas.microsoft.com/office/word/2006/wordml" xmlns:wps="http://schemas.microsoft.com/office/word/2010/wordprocessingShape" mc:Ignorable="w14 w15 w16se w16cid w16 w16cex w16sdtdh w16du wp14">
+<w:footnotes xmlns:wpc="http://schemas.microsoft.com/office/word/2010/wordprocessingCanvas" xmlns:cx="http://schemas.microsoft.com/office/drawing/2014/chartex" xmlns:cx1="http://schemas.microsoft.com/office/drawing/2015/9/8/chartex" xmlns:cx2="http://schemas.microsoft.com/office/drawing/2015/10/21/chartex" xmlns:cx3="http://schemas.microsoft.com/office/drawing/2016/5/9/chartex" xmlns:cx4="http://schemas.microsoft.com/office/drawing/2016/5/10/chartex" xmlns:cx5="http://schemas.microsoft.com/office/drawing/2016/5/11/chartex" xmlns:cx6="http://schemas.microsoft.com/office/drawing/2016/5/12/chartex" xmlns:cx7="http://schemas.microsoft.com/office/drawing/2016/5/13/chartex" xmlns:cx8="http://schemas.microsoft.com/office/drawing/2016/5/14/chartex" xmlns:mc="http://schemas.openxmlformats.org/markup-compatibility/2006" xmlns:aink="http://schemas.microsoft.com/office/drawing/2016/ink" xmlns:am3d="http://schemas.microsoft.com/office/drawing/2017/model3d" xmlns:o="urn:schemas-microsoft-com:office:office" xmlns:oel="http://schemas.microsoft.com/office/2019/extlst" xmlns:r="http://schemas.openxmlformats.org/officeDocument/2006/relationships" xmlns:m="http://schemas.openxmlformats.org/officeDocument/2006/math" xmlns:v="urn:schemas-microsoft-com:vml" xmlns:wp14="http://schemas.microsoft.com/office/word/2010/wordprocessingDrawing" xmlns:wp="http://schemas.openxmlformats.org/drawingml/2006/wordprocessingDrawing" xmlns:w10="urn:schemas-microsoft-com:office:word" xmlns:w="http://schemas.openxmlformats.org/wordprocessingml/2006/main" xmlns:w14="http://schemas.microsoft.com/office/word/2010/wordml" xmlns:w15="http://schemas.microsoft.com/office/word/2012/wordml" xmlns:w16cex="http://schemas.microsoft.com/office/word/2018/wordml/cex" xmlns:w16cid="http://schemas.microsoft.com/office/word/2016/wordml/cid" xmlns:w16="http://schemas.microsoft.com/office/word/2018/wordml" xmlns:w16du="http://schemas.microsoft.com/office/word/2023/wordml/word16du" xmlns:w16sdtdh="http://schemas.microsoft.com/office/word/2020/wordml/sdtdatahash" xmlns:w16sdtfl="http://schemas.microsoft.com/office/word/2024/wordml/sdtformatlock" xmlns:w16se="http://schemas.microsoft.com/office/word/2015/wordml/symex" xmlns:wpg="http://schemas.microsoft.com/office/word/2010/wordprocessingGroup" xmlns:wpi="http://schemas.microsoft.com/office/word/2010/wordprocessingInk" xmlns:wne="http://schemas.microsoft.com/office/word/2006/wordml" xmlns:wps="http://schemas.microsoft.com/office/word/2010/wordprocessingShape" mc:Ignorable="w14 w15 w16se w16cid w16 w16cex w16sdtdh w16sdtfl w16du wp14">
   <w:footnote w:type="separator" w:id="-1">
     <w:p>
       <w:pPr>
@@ -444,7 +471,7 @@
 </file>
 
 <file path=word/header1.xml><?xml version="1.0" encoding="utf-8"?>
-<w:hdr xmlns:wpc="http://schemas.microsoft.com/office/word/2010/wordprocessingCanvas" xmlns:cx="http://schemas.microsoft.com/office/drawing/2014/chartex" xmlns:cx1="http://schemas.microsoft.com/office/drawing/2015/9/8/chartex" xmlns:cx2="http://schemas.microsoft.com/office/drawing/2015/10/21/chartex" xmlns:cx3="http://schemas.microsoft.com/office/drawing/2016/5/9/chartex" xmlns:cx4="http://schemas.microsoft.com/office/drawing/2016/5/10/chartex" xmlns:cx5="http://schemas.microsoft.com/office/drawing/2016/5/11/chartex" xmlns:cx6="http://schemas.microsoft.com/office/drawing/2016/5/12/chartex" xmlns:cx7="http://schemas.microsoft.com/office/drawing/2016/5/13/chartex" xmlns:cx8="http://schemas.microsoft.com/office/drawing/2016/5/14/chartex" xmlns:mc="http://schemas.openxmlformats.org/markup-compatibility/2006" xmlns:aink="http://schemas.microsoft.com/office/drawing/2016/ink" xmlns:am3d="http://schemas.microsoft.com/office/drawing/2017/model3d" xmlns:o="urn:schemas-microsoft-com:office:office" xmlns:oel="http://schemas.microsoft.com/office/2019/extlst" xmlns:r="http://schemas.openxmlformats.org/officeDocument/2006/relationships" xmlns:m="http://schemas.openxmlformats.org/officeDocument/2006/math" xmlns:v="urn:schemas-microsoft-com:vml" xmlns:wp14="http://schemas.microsoft.com/office/word/2010/wordprocessingDrawing" xmlns:wp="http://schemas.openxmlformats.org/drawingml/2006/wordprocessingDrawing" xmlns:w10="urn:schemas-microsoft-com:office:word" xmlns:w="http://schemas.openxmlformats.org/wordprocessingml/2006/main" xmlns:w14="http://schemas.microsoft.com/office/word/2010/wordml" xmlns:w15="http://schemas.microsoft.com/office/word/2012/wordml" xmlns:w16cex="http://schemas.microsoft.com/office/word/2018/wordml/cex" xmlns:w16cid="http://schemas.microsoft.com/office/word/2016/wordml/cid" xmlns:w16="http://schemas.microsoft.com/office/word/2018/wordml" xmlns:w16du="http://schemas.microsoft.com/office/word/2023/wordml/word16du" xmlns:w16sdtdh="http://schemas.microsoft.com/office/word/2020/wordml/sdtdatahash" xmlns:w16se="http://schemas.microsoft.com/office/word/2015/wordml/symex" xmlns:wpg="http://schemas.microsoft.com/office/word/2010/wordprocessingGroup" xmlns:wpi="http://schemas.microsoft.com/office/word/2010/wordprocessingInk" xmlns:wne="http://schemas.microsoft.com/office/word/2006/wordml" xmlns:wps="http://schemas.microsoft.com/office/word/2010/wordprocessingShape" mc:Ignorable="w14 w15 w16se w16cid w16 w16cex w16sdtdh w16du wp14">
+<w:hdr xmlns:wpc="http://schemas.microsoft.com/office/word/2010/wordprocessingCanvas" xmlns:cx="http://schemas.microsoft.com/office/drawing/2014/chartex" xmlns:cx1="http://schemas.microsoft.com/office/drawing/2015/9/8/chartex" xmlns:cx2="http://schemas.microsoft.com/office/drawing/2015/10/21/chartex" xmlns:cx3="http://schemas.microsoft.com/office/drawing/2016/5/9/chartex" xmlns:cx4="http://schemas.microsoft.com/office/drawing/2016/5/10/chartex" xmlns:cx5="http://schemas.microsoft.com/office/drawing/2016/5/11/chartex" xmlns:cx6="http://schemas.microsoft.com/office/drawing/2016/5/12/chartex" xmlns:cx7="http://schemas.microsoft.com/office/drawing/2016/5/13/chartex" xmlns:cx8="http://schemas.microsoft.com/office/drawing/2016/5/14/chartex" xmlns:mc="http://schemas.openxmlformats.org/markup-compatibility/2006" xmlns:aink="http://schemas.microsoft.com/office/drawing/2016/ink" xmlns:am3d="http://schemas.microsoft.com/office/drawing/2017/model3d" xmlns:o="urn:schemas-microsoft-com:office:office" xmlns:oel="http://schemas.microsoft.com/office/2019/extlst" xmlns:r="http://schemas.openxmlformats.org/officeDocument/2006/relationships" xmlns:m="http://schemas.openxmlformats.org/officeDocument/2006/math" xmlns:v="urn:schemas-microsoft-com:vml" xmlns:wp14="http://schemas.microsoft.com/office/word/2010/wordprocessingDrawing" xmlns:wp="http://schemas.openxmlformats.org/drawingml/2006/wordprocessingDrawing" xmlns:w10="urn:schemas-microsoft-com:office:word" xmlns:w="http://schemas.openxmlformats.org/wordprocessingml/2006/main" xmlns:w14="http://schemas.microsoft.com/office/word/2010/wordml" xmlns:w15="http://schemas.microsoft.com/office/word/2012/wordml" xmlns:w16cex="http://schemas.microsoft.com/office/word/2018/wordml/cex" xmlns:w16cid="http://schemas.microsoft.com/office/word/2016/wordml/cid" xmlns:w16="http://schemas.microsoft.com/office/word/2018/wordml" xmlns:w16du="http://schemas.microsoft.com/office/word/2023/wordml/word16du" xmlns:w16sdtdh="http://schemas.microsoft.com/office/word/2020/wordml/sdtdatahash" xmlns:w16sdtfl="http://schemas.microsoft.com/office/word/2024/wordml/sdtformatlock" xmlns:w16se="http://schemas.microsoft.com/office/word/2015/wordml/symex" xmlns:wpg="http://schemas.microsoft.com/office/word/2010/wordprocessingGroup" xmlns:wpi="http://schemas.microsoft.com/office/word/2010/wordprocessingInk" xmlns:wne="http://schemas.microsoft.com/office/word/2006/wordml" xmlns:wps="http://schemas.microsoft.com/office/word/2010/wordprocessingShape" mc:Ignorable="w14 w15 w16se w16cid w16 w16cex w16sdtdh w16sdtfl w16du wp14">
   <w:p>
     <w:pPr>
       <w:pStyle w:val="Header"/>
@@ -454,7 +481,7 @@
 </file>
 
 <file path=word/header2.xml><?xml version="1.0" encoding="utf-8"?>
-<w:hdr xmlns:wpc="http://schemas.microsoft.com/office/word/2010/wordprocessingCanvas" xmlns:cx="http://schemas.microsoft.com/office/drawing/2014/chartex" xmlns:cx1="http://schemas.microsoft.com/office/drawing/2015/9/8/chartex" xmlns:cx2="http://schemas.microsoft.com/office/drawing/2015/10/21/chartex" xmlns:cx3="http://schemas.microsoft.com/office/drawing/2016/5/9/chartex" xmlns:cx4="http://schemas.microsoft.com/office/drawing/2016/5/10/chartex" xmlns:cx5="http://schemas.microsoft.com/office/drawing/2016/5/11/chartex" xmlns:cx6="http://schemas.microsoft.com/office/drawing/2016/5/12/chartex" xmlns:cx7="http://schemas.microsoft.com/office/drawing/2016/5/13/chartex" xmlns:cx8="http://schemas.microsoft.com/office/drawing/2016/5/14/chartex" xmlns:mc="http://schemas.openxmlformats.org/markup-compatibility/2006" xmlns:aink="http://schemas.microsoft.com/office/drawing/2016/ink" xmlns:am3d="http://schemas.microsoft.com/office/drawing/2017/model3d" xmlns:o="urn:schemas-microsoft-com:office:office" xmlns:oel="http://schemas.microsoft.com/office/2019/extlst" xmlns:r="http://schemas.openxmlformats.org/officeDocument/2006/relationships" xmlns:m="http://schemas.openxmlformats.org/officeDocument/2006/math" xmlns:v="urn:schemas-microsoft-com:vml" xmlns:wp14="http://schemas.microsoft.com/office/word/2010/wordprocessingDrawing" xmlns:wp="http://schemas.openxmlformats.org/drawingml/2006/wordprocessingDrawing" xmlns:w10="urn:schemas-microsoft-com:office:word" xmlns:w="http://schemas.openxmlformats.org/wordprocessingml/2006/main" xmlns:w14="http://schemas.microsoft.com/office/word/2010/wordml" xmlns:w15="http://schemas.microsoft.com/office/word/2012/wordml" xmlns:w16cex="http://schemas.microsoft.com/office/word/2018/wordml/cex" xmlns:w16cid="http://schemas.microsoft.com/office/word/2016/wordml/cid" xmlns:w16="http://schemas.microsoft.com/office/word/2018/wordml" xmlns:w16du="http://schemas.microsoft.com/office/word/2023/wordml/word16du" xmlns:w16sdtdh="http://schemas.microsoft.com/office/word/2020/wordml/sdtdatahash" xmlns:w16se="http://schemas.microsoft.com/office/word/2015/wordml/symex" xmlns:wpg="http://schemas.microsoft.com/office/word/2010/wordprocessingGroup" xmlns:wpi="http://schemas.microsoft.com/office/word/2010/wordprocessingInk" xmlns:wne="http://schemas.microsoft.com/office/word/2006/wordml" xmlns:wps="http://schemas.microsoft.com/office/word/2010/wordprocessingShape" mc:Ignorable="w14 w15 w16se w16cid w16 w16cex w16sdtdh w16du wp14">
+<w:hdr xmlns:wpc="http://schemas.microsoft.com/office/word/2010/wordprocessingCanvas" xmlns:cx="http://schemas.microsoft.com/office/drawing/2014/chartex" xmlns:cx1="http://schemas.microsoft.com/office/drawing/2015/9/8/chartex" xmlns:cx2="http://schemas.microsoft.com/office/drawing/2015/10/21/chartex" xmlns:cx3="http://schemas.microsoft.com/office/drawing/2016/5/9/chartex" xmlns:cx4="http://schemas.microsoft.com/office/drawing/2016/5/10/chartex" xmlns:cx5="http://schemas.microsoft.com/office/drawing/2016/5/11/chartex" xmlns:cx6="http://schemas.microsoft.com/office/drawing/2016/5/12/chartex" xmlns:cx7="http://schemas.microsoft.com/office/drawing/2016/5/13/chartex" xmlns:cx8="http://schemas.microsoft.com/office/drawing/2016/5/14/chartex" xmlns:mc="http://schemas.openxmlformats.org/markup-compatibility/2006" xmlns:aink="http://schemas.microsoft.com/office/drawing/2016/ink" xmlns:am3d="http://schemas.microsoft.com/office/drawing/2017/model3d" xmlns:o="urn:schemas-microsoft-com:office:office" xmlns:oel="http://schemas.microsoft.com/office/2019/extlst" xmlns:r="http://schemas.openxmlformats.org/officeDocument/2006/relationships" xmlns:m="http://schemas.openxmlformats.org/officeDocument/2006/math" xmlns:v="urn:schemas-microsoft-com:vml" xmlns:wp14="http://schemas.microsoft.com/office/word/2010/wordprocessingDrawing" xmlns:wp="http://schemas.openxmlformats.org/drawingml/2006/wordprocessingDrawing" xmlns:w10="urn:schemas-microsoft-com:office:word" xmlns:w="http://schemas.openxmlformats.org/wordprocessingml/2006/main" xmlns:w14="http://schemas.microsoft.com/office/word/2010/wordml" xmlns:w15="http://schemas.microsoft.com/office/word/2012/wordml" xmlns:w16cex="http://schemas.microsoft.com/office/word/2018/wordml/cex" xmlns:w16cid="http://schemas.microsoft.com/office/word/2016/wordml/cid" xmlns:w16="http://schemas.microsoft.com/office/word/2018/wordml" xmlns:w16du="http://schemas.microsoft.com/office/word/2023/wordml/word16du" xmlns:w16sdtdh="http://schemas.microsoft.com/office/word/2020/wordml/sdtdatahash" xmlns:w16sdtfl="http://schemas.microsoft.com/office/word/2024/wordml/sdtformatlock" xmlns:w16se="http://schemas.microsoft.com/office/word/2015/wordml/symex" xmlns:wpg="http://schemas.microsoft.com/office/word/2010/wordprocessingGroup" xmlns:wpi="http://schemas.microsoft.com/office/word/2010/wordprocessingInk" xmlns:wne="http://schemas.microsoft.com/office/word/2006/wordml" xmlns:wps="http://schemas.microsoft.com/office/word/2010/wordprocessingShape" mc:Ignorable="w14 w15 w16se w16cid w16 w16cex w16sdtdh w16sdtfl w16du wp14">
   <w:p>
     <w:pPr>
       <w:pStyle w:val="LO-normal"/>
@@ -483,7 +510,7 @@
 </file>
 
 <file path=word/header3.xml><?xml version="1.0" encoding="utf-8"?>
-<w:hdr xmlns:wpc="http://schemas.microsoft.com/office/word/2010/wordprocessingCanvas" xmlns:cx="http://schemas.microsoft.com/office/drawing/2014/chartex" xmlns:cx1="http://schemas.microsoft.com/office/drawing/2015/9/8/chartex" xmlns:cx2="http://schemas.microsoft.com/office/drawing/2015/10/21/chartex" xmlns:cx3="http://schemas.microsoft.com/office/drawing/2016/5/9/chartex" xmlns:cx4="http://schemas.microsoft.com/office/drawing/2016/5/10/chartex" xmlns:cx5="http://schemas.microsoft.com/office/drawing/2016/5/11/chartex" xmlns:cx6="http://schemas.microsoft.com/office/drawing/2016/5/12/chartex" xmlns:cx7="http://schemas.microsoft.com/office/drawing/2016/5/13/chartex" xmlns:cx8="http://schemas.microsoft.com/office/drawing/2016/5/14/chartex" xmlns:mc="http://schemas.openxmlformats.org/markup-compatibility/2006" xmlns:aink="http://schemas.microsoft.com/office/drawing/2016/ink" xmlns:am3d="http://schemas.microsoft.com/office/drawing/2017/model3d" xmlns:o="urn:schemas-microsoft-com:office:office" xmlns:oel="http://schemas.microsoft.com/office/2019/extlst" xmlns:r="http://schemas.openxmlformats.org/officeDocument/2006/relationships" xmlns:m="http://schemas.openxmlformats.org/officeDocument/2006/math" xmlns:v="urn:schemas-microsoft-com:vml" xmlns:wp14="http://schemas.microsoft.com/office/word/2010/wordprocessingDrawing" xmlns:wp="http://schemas.openxmlformats.org/drawingml/2006/wordprocessingDrawing" xmlns:w10="urn:schemas-microsoft-com:office:word" xmlns:w="http://schemas.openxmlformats.org/wordprocessingml/2006/main" xmlns:w14="http://schemas.microsoft.com/office/word/2010/wordml" xmlns:w15="http://schemas.microsoft.com/office/word/2012/wordml" xmlns:w16cex="http://schemas.microsoft.com/office/word/2018/wordml/cex" xmlns:w16cid="http://schemas.microsoft.com/office/word/2016/wordml/cid" xmlns:w16="http://schemas.microsoft.com/office/word/2018/wordml" xmlns:w16du="http://schemas.microsoft.com/office/word/2023/wordml/word16du" xmlns:w16sdtdh="http://schemas.microsoft.com/office/word/2020/wordml/sdtdatahash" xmlns:w16se="http://schemas.microsoft.com/office/word/2015/wordml/symex" xmlns:wpg="http://schemas.microsoft.com/office/word/2010/wordprocessingGroup" xmlns:wpi="http://schemas.microsoft.com/office/word/2010/wordprocessingInk" xmlns:wne="http://schemas.microsoft.com/office/word/2006/wordml" xmlns:wps="http://schemas.microsoft.com/office/word/2010/wordprocessingShape" mc:Ignorable="w14 w15 w16se w16cid w16 w16cex w16sdtdh w16du wp14">
+<w:hdr xmlns:wpc="http://schemas.microsoft.com/office/word/2010/wordprocessingCanvas" xmlns:cx="http://schemas.microsoft.com/office/drawing/2014/chartex" xmlns:cx1="http://schemas.microsoft.com/office/drawing/2015/9/8/chartex" xmlns:cx2="http://schemas.microsoft.com/office/drawing/2015/10/21/chartex" xmlns:cx3="http://schemas.microsoft.com/office/drawing/2016/5/9/chartex" xmlns:cx4="http://schemas.microsoft.com/office/drawing/2016/5/10/chartex" xmlns:cx5="http://schemas.microsoft.com/office/drawing/2016/5/11/chartex" xmlns:cx6="http://schemas.microsoft.com/office/drawing/2016/5/12/chartex" xmlns:cx7="http://schemas.microsoft.com/office/drawing/2016/5/13/chartex" xmlns:cx8="http://schemas.microsoft.com/office/drawing/2016/5/14/chartex" xmlns:mc="http://schemas.openxmlformats.org/markup-compatibility/2006" xmlns:aink="http://schemas.microsoft.com/office/drawing/2016/ink" xmlns:am3d="http://schemas.microsoft.com/office/drawing/2017/model3d" xmlns:o="urn:schemas-microsoft-com:office:office" xmlns:oel="http://schemas.microsoft.com/office/2019/extlst" xmlns:r="http://schemas.openxmlformats.org/officeDocument/2006/relationships" xmlns:m="http://schemas.openxmlformats.org/officeDocument/2006/math" xmlns:v="urn:schemas-microsoft-com:vml" xmlns:wp14="http://schemas.microsoft.com/office/word/2010/wordprocessingDrawing" xmlns:wp="http://schemas.openxmlformats.org/drawingml/2006/wordprocessingDrawing" xmlns:w10="urn:schemas-microsoft-com:office:word" xmlns:w="http://schemas.openxmlformats.org/wordprocessingml/2006/main" xmlns:w14="http://schemas.microsoft.com/office/word/2010/wordml" xmlns:w15="http://schemas.microsoft.com/office/word/2012/wordml" xmlns:w16cex="http://schemas.microsoft.com/office/word/2018/wordml/cex" xmlns:w16cid="http://schemas.microsoft.com/office/word/2016/wordml/cid" xmlns:w16="http://schemas.microsoft.com/office/word/2018/wordml" xmlns:w16du="http://schemas.microsoft.com/office/word/2023/wordml/word16du" xmlns:w16sdtdh="http://schemas.microsoft.com/office/word/2020/wordml/sdtdatahash" xmlns:w16sdtfl="http://schemas.microsoft.com/office/word/2024/wordml/sdtformatlock" xmlns:w16se="http://schemas.microsoft.com/office/word/2015/wordml/symex" xmlns:wpg="http://schemas.microsoft.com/office/word/2010/wordprocessingGroup" xmlns:wpi="http://schemas.microsoft.com/office/word/2010/wordprocessingInk" xmlns:wne="http://schemas.microsoft.com/office/word/2006/wordml" xmlns:wps="http://schemas.microsoft.com/office/word/2010/wordprocessingShape" mc:Ignorable="w14 w15 w16se w16cid w16 w16cex w16sdtdh w16sdtfl w16du wp14">
   <w:p>
     <w:pPr>
       <w:pStyle w:val="Header"/>
@@ -493,7 +520,7 @@
 </file>
 
 <file path=word/numbering.xml><?xml version="1.0" encoding="utf-8"?>
-<w:numbering xmlns:wpc="http://schemas.microsoft.com/office/word/2010/wordprocessingCanvas" xmlns:cx="http://schemas.microsoft.com/office/drawing/2014/chartex" xmlns:cx1="http://schemas.microsoft.com/office/drawing/2015/9/8/chartex" xmlns:cx2="http://schemas.microsoft.com/office/drawing/2015/10/21/chartex" xmlns:cx3="http://schemas.microsoft.com/office/drawing/2016/5/9/chartex" xmlns:cx4="http://schemas.microsoft.com/office/drawing/2016/5/10/chartex" xmlns:cx5="http://schemas.microsoft.com/office/drawing/2016/5/11/chartex" xmlns:cx6="http://schemas.microsoft.com/office/drawing/2016/5/12/chartex" xmlns:cx7="http://schemas.microsoft.com/office/drawing/2016/5/13/chartex" xmlns:cx8="http://schemas.microsoft.com/office/drawing/2016/5/14/chartex" xmlns:mc="http://schemas.openxmlformats.org/markup-compatibility/2006" xmlns:aink="http://schemas.microsoft.com/office/drawing/2016/ink" xmlns:am3d="http://schemas.microsoft.com/office/drawing/2017/model3d" xmlns:o="urn:schemas-microsoft-com:office:office" xmlns:oel="http://schemas.microsoft.com/office/2019/extlst" xmlns:r="http://schemas.openxmlformats.org/officeDocument/2006/relationships" xmlns:m="http://schemas.openxmlformats.org/officeDocument/2006/math" xmlns:v="urn:schemas-microsoft-com:vml" xmlns:wp14="http://schemas.microsoft.com/office/word/2010/wordprocessingDrawing" xmlns:wp="http://schemas.openxmlformats.org/drawingml/2006/wordprocessingDrawing" xmlns:w10="urn:schemas-microsoft-com:office:word" xmlns:w="http://schemas.openxmlformats.org/wordprocessingml/2006/main" xmlns:w14="http://schemas.microsoft.com/office/word/2010/wordml" xmlns:w15="http://schemas.microsoft.com/office/word/2012/wordml" xmlns:w16cex="http://schemas.microsoft.com/office/word/2018/wordml/cex" xmlns:w16cid="http://schemas.microsoft.com/office/word/2016/wordml/cid" xmlns:w16="http://schemas.microsoft.com/office/word/2018/wordml" xmlns:w16du="http://schemas.microsoft.com/office/word/2023/wordml/word16du" xmlns:w16sdtdh="http://schemas.microsoft.com/office/word/2020/wordml/sdtdatahash" xmlns:w16se="http://schemas.microsoft.com/office/word/2015/wordml/symex" xmlns:wpg="http://schemas.microsoft.com/office/word/2010/wordprocessingGroup" xmlns:wpi="http://schemas.microsoft.com/office/word/2010/wordprocessingInk" xmlns:wne="http://schemas.microsoft.com/office/word/2006/wordml" xmlns:wps="http://schemas.microsoft.com/office/word/2010/wordprocessingShape" mc:Ignorable="w14 w15 w16se w16cid w16 w16cex w16sdtdh w16du wp14">
+<w:numbering xmlns:wpc="http://schemas.microsoft.com/office/word/2010/wordprocessingCanvas" xmlns:cx="http://schemas.microsoft.com/office/drawing/2014/chartex" xmlns:cx1="http://schemas.microsoft.com/office/drawing/2015/9/8/chartex" xmlns:cx2="http://schemas.microsoft.com/office/drawing/2015/10/21/chartex" xmlns:cx3="http://schemas.microsoft.com/office/drawing/2016/5/9/chartex" xmlns:cx4="http://schemas.microsoft.com/office/drawing/2016/5/10/chartex" xmlns:cx5="http://schemas.microsoft.com/office/drawing/2016/5/11/chartex" xmlns:cx6="http://schemas.microsoft.com/office/drawing/2016/5/12/chartex" xmlns:cx7="http://schemas.microsoft.com/office/drawing/2016/5/13/chartex" xmlns:cx8="http://schemas.microsoft.com/office/drawing/2016/5/14/chartex" xmlns:mc="http://schemas.openxmlformats.org/markup-compatibility/2006" xmlns:aink="http://schemas.microsoft.com/office/drawing/2016/ink" xmlns:am3d="http://schemas.microsoft.com/office/drawing/2017/model3d" xmlns:o="urn:schemas-microsoft-com:office:office" xmlns:oel="http://schemas.microsoft.com/office/2019/extlst" xmlns:r="http://schemas.openxmlformats.org/officeDocument/2006/relationships" xmlns:m="http://schemas.openxmlformats.org/officeDocument/2006/math" xmlns:v="urn:schemas-microsoft-com:vml" xmlns:wp14="http://schemas.microsoft.com/office/word/2010/wordprocessingDrawing" xmlns:wp="http://schemas.openxmlformats.org/drawingml/2006/wordprocessingDrawing" xmlns:w10="urn:schemas-microsoft-com:office:word" xmlns:w="http://schemas.openxmlformats.org/wordprocessingml/2006/main" xmlns:w14="http://schemas.microsoft.com/office/word/2010/wordml" xmlns:w15="http://schemas.microsoft.com/office/word/2012/wordml" xmlns:w16cex="http://schemas.microsoft.com/office/word/2018/wordml/cex" xmlns:w16cid="http://schemas.microsoft.com/office/word/2016/wordml/cid" xmlns:w16="http://schemas.microsoft.com/office/word/2018/wordml" xmlns:w16du="http://schemas.microsoft.com/office/word/2023/wordml/word16du" xmlns:w16sdtdh="http://schemas.microsoft.com/office/word/2020/wordml/sdtdatahash" xmlns:w16sdtfl="http://schemas.microsoft.com/office/word/2024/wordml/sdtformatlock" xmlns:w16se="http://schemas.microsoft.com/office/word/2015/wordml/symex" xmlns:wpg="http://schemas.microsoft.com/office/word/2010/wordprocessingGroup" xmlns:wpi="http://schemas.microsoft.com/office/word/2010/wordprocessingInk" xmlns:wne="http://schemas.microsoft.com/office/word/2006/wordml" xmlns:wps="http://schemas.microsoft.com/office/word/2010/wordprocessingShape" mc:Ignorable="w14 w15 w16se w16cid w16 w16cex w16sdtdh w16sdtfl w16du wp14">
   <w:abstractNum w:abstractNumId="0" w15:restartNumberingAfterBreak="0">
     <w:nsid w:val="0EFD41EB"/>
     <w:multiLevelType w:val="multilevel"/>
@@ -998,7 +1025,7 @@
 </file>
 
 <file path=word/styles.xml><?xml version="1.0" encoding="utf-8"?>
-<w:styles xmlns:mc="http://schemas.openxmlformats.org/markup-compatibility/2006" xmlns:r="http://schemas.openxmlformats.org/officeDocument/2006/relationships" xmlns:w="http://schemas.openxmlformats.org/wordprocessingml/2006/main" xmlns:w14="http://schemas.microsoft.com/office/word/2010/wordml" xmlns:w15="http://schemas.microsoft.com/office/word/2012/wordml" xmlns:w16cex="http://schemas.microsoft.com/office/word/2018/wordml/cex" xmlns:w16cid="http://schemas.microsoft.com/office/word/2016/wordml/cid" xmlns:w16="http://schemas.microsoft.com/office/word/2018/wordml" xmlns:w16du="http://schemas.microsoft.com/office/word/2023/wordml/word16du" xmlns:w16sdtdh="http://schemas.microsoft.com/office/word/2020/wordml/sdtdatahash" xmlns:w16se="http://schemas.microsoft.com/office/word/2015/wordml/symex" mc:Ignorable="w14 w15 w16se w16cid w16 w16cex w16sdtdh w16du">
+<w:styles xmlns:mc="http://schemas.openxmlformats.org/markup-compatibility/2006" xmlns:r="http://schemas.openxmlformats.org/officeDocument/2006/relationships" xmlns:w="http://schemas.openxmlformats.org/wordprocessingml/2006/main" xmlns:w14="http://schemas.microsoft.com/office/word/2010/wordml" xmlns:w15="http://schemas.microsoft.com/office/word/2012/wordml" xmlns:w16cex="http://schemas.microsoft.com/office/word/2018/wordml/cex" xmlns:w16cid="http://schemas.microsoft.com/office/word/2016/wordml/cid" xmlns:w16="http://schemas.microsoft.com/office/word/2018/wordml" xmlns:w16du="http://schemas.microsoft.com/office/word/2023/wordml/word16du" xmlns:w16sdtdh="http://schemas.microsoft.com/office/word/2020/wordml/sdtdatahash" xmlns:w16sdtfl="http://schemas.microsoft.com/office/word/2024/wordml/sdtformatlock" xmlns:w16se="http://schemas.microsoft.com/office/word/2015/wordml/symex" mc:Ignorable="w14 w15 w16se w16cid w16 w16cex w16sdtdh w16sdtfl w16du">
   <w:docDefaults>
     <w:rPrDefault>
       <w:rPr>

</xml_diff>